<commit_message>
# This is a combination of 8 commits. # The first commit's message is: Add new ppt t2
change company logo to Word-Art

# The 2nd commit message will be skipped:

#	Finish 风险分析

# The 3rd commit message will be skipped:

#	Add 财产分析 to t2

# The 4th commit message will be skipped:

#	Add PPT稿 儿童餐

# The 5th commit message will be skipped:

#	Add animation

# The 6th commit message will be skipped:

#	Add 项目特色

# The 7th commit message will be skipped:

#	Add 主题装潢

# The 8th commit message will be skipped:

#	Version 0.0.2
</commit_message>
<xml_diff>
--- a/presentations/charts.docx
+++ b/presentations/charts.docx
@@ -46,8 +46,74 @@
     </w:p>
     <w:p>
       <w:pPr/>
+      <w:r>
+        <w:drawing>
+          <wp:inline distT="0" distB="0" distL="114300" distR="114300">
+            <wp:extent cx="5080000" cy="3810000"/>
+            <wp:effectExtent l="4445" t="4445" r="20955" b="14605"/>
+            <wp:docPr id="3" name="Chart 3"/>
+            <wp:cNvGraphicFramePr/>
+            <a:graphic xmlns:a="http://schemas.openxmlformats.org/drawingml/2006/main">
+              <a:graphicData uri="http://schemas.openxmlformats.org/drawingml/2006/chart">
+                <c:chart xmlns:c="http://schemas.openxmlformats.org/drawingml/2006/chart" xmlns:r="http://schemas.openxmlformats.org/officeDocument/2006/relationships" r:id="rId6"/>
+              </a:graphicData>
+            </a:graphic>
+          </wp:inline>
+        </w:drawing>
+      </w:r>
+    </w:p>
+    <w:p>
+      <w:pPr/>
+    </w:p>
+    <w:p>
+      <w:pPr/>
+    </w:p>
+    <w:p>
+      <w:pPr/>
+    </w:p>
+    <w:p>
+      <w:pPr/>
+      <w:r>
+        <w:drawing>
+          <wp:inline distT="0" distB="0" distL="114300" distR="114300">
+            <wp:extent cx="5080000" cy="3810000"/>
+            <wp:effectExtent l="4445" t="4445" r="20955" b="14605"/>
+            <wp:docPr id="4" name="Chart 4"/>
+            <wp:cNvGraphicFramePr/>
+            <a:graphic xmlns:a="http://schemas.openxmlformats.org/drawingml/2006/main">
+              <a:graphicData uri="http://schemas.openxmlformats.org/drawingml/2006/chart">
+                <c:chart xmlns:c="http://schemas.openxmlformats.org/drawingml/2006/chart" xmlns:r="http://schemas.openxmlformats.org/officeDocument/2006/relationships" r:id="rId7"/>
+              </a:graphicData>
+            </a:graphic>
+          </wp:inline>
+        </w:drawing>
+      </w:r>
+    </w:p>
+    <w:p>
+      <w:pPr/>
+    </w:p>
+    <w:p>
+      <w:pPr/>
       <w:bookmarkStart w:id="0" w:name="_GoBack"/>
+      <w:r>
+        <w:drawing>
+          <wp:inline distT="0" distB="0" distL="114300" distR="114300">
+            <wp:extent cx="5080000" cy="3810000"/>
+            <wp:effectExtent l="4445" t="4445" r="20955" b="14605"/>
+            <wp:docPr id="5" name="Chart 5"/>
+            <wp:cNvGraphicFramePr/>
+            <a:graphic xmlns:a="http://schemas.openxmlformats.org/drawingml/2006/main">
+              <a:graphicData uri="http://schemas.openxmlformats.org/drawingml/2006/chart">
+                <c:chart xmlns:c="http://schemas.openxmlformats.org/drawingml/2006/chart" xmlns:r="http://schemas.openxmlformats.org/officeDocument/2006/relationships" r:id="rId8"/>
+              </a:graphicData>
+            </a:graphic>
+          </wp:inline>
+        </w:drawing>
+      </w:r>
       <w:bookmarkEnd w:id="0"/>
+    </w:p>
+    <w:p>
+      <w:pPr/>
     </w:p>
     <w:sectPr>
       <w:pgSz w:w="11906" w:h="16838"/>
@@ -1396,6 +1462,1372 @@
 </c:chartSpace>
 </file>
 
+<file path=word/charts/chart3.xml><?xml version="1.0" encoding="utf-8"?>
+<c:chartSpace xmlns:c="http://schemas.openxmlformats.org/drawingml/2006/chart" xmlns:a="http://schemas.openxmlformats.org/drawingml/2006/main" xmlns:r="http://schemas.openxmlformats.org/officeDocument/2006/relationships">
+  <c:date1904 val="0"/>
+  <c:lang val="zh-CN"/>
+  <c:roundedCorners val="0"/>
+  <mc:AlternateContent xmlns:mc="http://schemas.openxmlformats.org/markup-compatibility/2006">
+    <mc:Choice xmlns:c14="http://schemas.microsoft.com/office/drawing/2007/8/2/chart" Requires="c14">
+      <c14:style val="102"/>
+    </mc:Choice>
+    <mc:Fallback>
+      <c:style val="2"/>
+    </mc:Fallback>
+  </mc:AlternateContent>
+  <c:chart>
+    <c:title>
+      <c:layout/>
+      <c:overlay val="0"/>
+      <c:spPr>
+        <a:noFill/>
+        <a:ln>
+          <a:noFill/>
+        </a:ln>
+        <a:effectLst/>
+      </c:spPr>
+      <c:txPr>
+        <a:bodyPr rot="0" spcFirstLastPara="0" vertOverflow="ellipsis" horzOverflow="overflow" vert="horz" wrap="square" anchor="ctr" anchorCtr="1"/>
+        <a:lstStyle/>
+        <a:p>
+          <a:pPr>
+            <a:defRPr sz="1400" b="0" kern="1200" spc="0" baseline="0">
+              <a:solidFill>
+                <a:schemeClr val="tx1">
+                  <a:lumMod val="65000"/>
+                  <a:lumOff val="35000"/>
+                </a:schemeClr>
+              </a:solidFill>
+              <a:latin typeface="+mn-lt"/>
+              <a:ea typeface="+mn-ea"/>
+              <a:cs typeface="+mn-cs"/>
+            </a:defRPr>
+          </a:pPr>
+        </a:p>
+      </c:txPr>
+    </c:title>
+    <c:autoTitleDeleted val="0"/>
+    <c:plotArea>
+      <c:layout/>
+      <c:pieChart>
+        <c:varyColors val="1"/>
+        <c:ser>
+          <c:idx val="0"/>
+          <c:order val="0"/>
+          <c:tx>
+            <c:strRef>
+              <c:f>Sheet1!$B$1</c:f>
+              <c:strCache>
+                <c:ptCount val="1"/>
+                <c:pt idx="0">
+                  <c:v>市场份额</c:v>
+                </c:pt>
+              </c:strCache>
+            </c:strRef>
+          </c:tx>
+          <c:spPr>
+            <a:effectLst/>
+          </c:spPr>
+          <c:dPt>
+            <c:idx val="0"/>
+            <c:bubble3D val="0"/>
+            <c:spPr>
+              <a:solidFill>
+                <a:schemeClr val="accent1"/>
+              </a:solidFill>
+              <a:ln>
+                <a:noFill/>
+              </a:ln>
+              <a:effectLst/>
+            </c:spPr>
+          </c:dPt>
+          <c:dPt>
+            <c:idx val="1"/>
+            <c:bubble3D val="0"/>
+            <c:spPr>
+              <a:solidFill>
+                <a:schemeClr val="accent2"/>
+              </a:solidFill>
+              <a:ln>
+                <a:noFill/>
+              </a:ln>
+              <a:effectLst/>
+            </c:spPr>
+          </c:dPt>
+          <c:dPt>
+            <c:idx val="2"/>
+            <c:bubble3D val="0"/>
+            <c:spPr>
+              <a:solidFill>
+                <a:schemeClr val="accent3"/>
+              </a:solidFill>
+              <a:ln>
+                <a:noFill/>
+              </a:ln>
+              <a:effectLst/>
+            </c:spPr>
+          </c:dPt>
+          <c:dLbls>
+            <c:dLbl>
+              <c:idx val="0"/>
+              <c:layout/>
+              <c:numFmt formatCode="General" sourceLinked="1"/>
+              <c:txPr>
+                <a:bodyPr rot="0" spcFirstLastPara="1" vertOverflow="clip" horzOverflow="clip" vert="horz" wrap="square" lIns="38100" tIns="19050" rIns="38100" bIns="19050" anchor="ctr" anchorCtr="1">
+                  <a:spAutoFit/>
+                </a:bodyPr>
+                <a:lstStyle/>
+                <a:p>
+                  <a:pPr>
+                    <a:defRPr sz="900" kern="1200">
+                      <a:solidFill>
+                        <a:schemeClr val="tx1">
+                          <a:lumMod val="75000"/>
+                          <a:lumOff val="25000"/>
+                        </a:schemeClr>
+                      </a:solidFill>
+                      <a:latin typeface="+mn-lt"/>
+                      <a:ea typeface="+mn-ea"/>
+                      <a:cs typeface="+mn-cs"/>
+                    </a:defRPr>
+                  </a:pPr>
+                </a:p>
+              </c:txPr>
+              <c:dLblPos val="outEnd"/>
+              <c:showLegendKey val="0"/>
+              <c:showVal val="1"/>
+              <c:showCatName val="0"/>
+              <c:showSerName val="0"/>
+              <c:showPercent val="0"/>
+              <c:showBubbleSize val="0"/>
+              <c:extLst>
+                <c:ext xmlns:c15="http://schemas.microsoft.com/office/drawing/2012/chart" uri="{CE6537A1-D6FC-4f65-9D91-7224C49458BB}"/>
+              </c:extLst>
+            </c:dLbl>
+            <c:dLbl>
+              <c:idx val="1"/>
+              <c:layout/>
+              <c:numFmt formatCode="General" sourceLinked="1"/>
+              <c:txPr>
+                <a:bodyPr rot="0" spcFirstLastPara="1" vertOverflow="clip" horzOverflow="clip" vert="horz" wrap="square" lIns="38100" tIns="19050" rIns="38100" bIns="19050" anchor="ctr" anchorCtr="1">
+                  <a:spAutoFit/>
+                </a:bodyPr>
+                <a:lstStyle/>
+                <a:p>
+                  <a:pPr>
+                    <a:defRPr sz="900" kern="1200">
+                      <a:solidFill>
+                        <a:schemeClr val="tx1">
+                          <a:lumMod val="75000"/>
+                          <a:lumOff val="25000"/>
+                        </a:schemeClr>
+                      </a:solidFill>
+                      <a:latin typeface="+mn-lt"/>
+                      <a:ea typeface="+mn-ea"/>
+                      <a:cs typeface="+mn-cs"/>
+                    </a:defRPr>
+                  </a:pPr>
+                </a:p>
+              </c:txPr>
+              <c:dLblPos val="outEnd"/>
+              <c:showLegendKey val="0"/>
+              <c:showVal val="1"/>
+              <c:showCatName val="0"/>
+              <c:showSerName val="0"/>
+              <c:showPercent val="0"/>
+              <c:showBubbleSize val="0"/>
+              <c:extLst>
+                <c:ext xmlns:c15="http://schemas.microsoft.com/office/drawing/2012/chart" uri="{CE6537A1-D6FC-4f65-9D91-7224C49458BB}"/>
+              </c:extLst>
+            </c:dLbl>
+            <c:dLbl>
+              <c:idx val="2"/>
+              <c:layout/>
+              <c:numFmt formatCode="General" sourceLinked="1"/>
+              <c:txPr>
+                <a:bodyPr rot="0" spcFirstLastPara="1" vertOverflow="clip" horzOverflow="clip" vert="horz" wrap="square" lIns="38100" tIns="19050" rIns="38100" bIns="19050" anchor="ctr" anchorCtr="1">
+                  <a:spAutoFit/>
+                </a:bodyPr>
+                <a:lstStyle/>
+                <a:p>
+                  <a:pPr>
+                    <a:defRPr sz="900" kern="1200">
+                      <a:solidFill>
+                        <a:schemeClr val="tx1">
+                          <a:lumMod val="75000"/>
+                          <a:lumOff val="25000"/>
+                        </a:schemeClr>
+                      </a:solidFill>
+                      <a:latin typeface="+mn-lt"/>
+                      <a:ea typeface="+mn-ea"/>
+                      <a:cs typeface="+mn-cs"/>
+                    </a:defRPr>
+                  </a:pPr>
+                </a:p>
+              </c:txPr>
+              <c:dLblPos val="outEnd"/>
+              <c:showLegendKey val="0"/>
+              <c:showVal val="1"/>
+              <c:showCatName val="0"/>
+              <c:showSerName val="0"/>
+              <c:showPercent val="0"/>
+              <c:showBubbleSize val="0"/>
+              <c:extLst>
+                <c:ext xmlns:c15="http://schemas.microsoft.com/office/drawing/2012/chart" uri="{CE6537A1-D6FC-4f65-9D91-7224C49458BB}"/>
+              </c:extLst>
+            </c:dLbl>
+            <c:numFmt formatCode="General" sourceLinked="1"/>
+            <c:spPr>
+              <a:noFill/>
+              <a:ln>
+                <a:noFill/>
+              </a:ln>
+              <a:effectLst/>
+            </c:spPr>
+            <c:txPr>
+              <a:bodyPr rot="-5400000" spcFirstLastPara="1" vertOverflow="clip" horzOverflow="clip" vert="horz" wrap="square" lIns="38100" tIns="19050" rIns="38100" bIns="19050" anchor="ctr" anchorCtr="1">
+                <a:spAutoFit/>
+              </a:bodyPr>
+              <a:lstStyle/>
+              <a:p>
+                <a:pPr>
+                  <a:defRPr sz="900" kern="1200">
+                    <a:solidFill>
+                      <a:schemeClr val="tx1">
+                        <a:lumMod val="75000"/>
+                        <a:lumOff val="25000"/>
+                      </a:schemeClr>
+                    </a:solidFill>
+                    <a:latin typeface="+mn-lt"/>
+                    <a:ea typeface="+mn-ea"/>
+                    <a:cs typeface="+mn-cs"/>
+                  </a:defRPr>
+                </a:pPr>
+              </a:p>
+            </c:txPr>
+            <c:dLblPos val="outEnd"/>
+            <c:showLegendKey val="0"/>
+            <c:showVal val="1"/>
+            <c:showCatName val="0"/>
+            <c:showSerName val="0"/>
+            <c:showPercent val="0"/>
+            <c:showBubbleSize val="0"/>
+            <c:showLeaderLines val="1"/>
+            <c:extLst>
+              <c:ext xmlns:c15="http://schemas.microsoft.com/office/drawing/2012/chart" uri="{CE6537A1-D6FC-4f65-9D91-7224C49458BB}">
+                <c15:layout/>
+                <c15:showLeaderLines val="1"/>
+                <c15:leaderLines>
+                  <c:spPr>
+                    <a:noFill/>
+                    <a:ln w="9525" cap="flat" cmpd="sng" algn="ctr">
+                      <a:solidFill>
+                        <a:schemeClr val="tx1">
+                          <a:lumMod val="35000"/>
+                          <a:lumOff val="65000"/>
+                        </a:schemeClr>
+                      </a:solidFill>
+                      <a:round/>
+                    </a:ln>
+                    <a:effectLst/>
+                  </c:spPr>
+                </c15:leaderLines>
+              </c:ext>
+            </c:extLst>
+          </c:dLbls>
+          <c:cat>
+            <c:strRef>
+              <c:f>Sheet1!$A$2:$A$4</c:f>
+              <c:strCache>
+                <c:ptCount val="3"/>
+                <c:pt idx="0">
+                  <c:v>1. 北京麦幼优儿童主题餐厅</c:v>
+                </c:pt>
+                <c:pt idx="1">
+                  <c:v>上海芭迪熊儿童主题餐厅</c:v>
+                </c:pt>
+                <c:pt idx="2">
+                  <c:v>广州熊猫餐厅</c:v>
+                </c:pt>
+              </c:strCache>
+            </c:strRef>
+          </c:cat>
+          <c:val>
+            <c:numRef>
+              <c:f>Sheet1!$B$2:$B$4</c:f>
+              <c:numCache>
+                <c:formatCode>0.00%</c:formatCode>
+                <c:ptCount val="3"/>
+                <c:pt idx="0">
+                  <c:v>0.045</c:v>
+                </c:pt>
+                <c:pt idx="1">
+                  <c:v>0.023</c:v>
+                </c:pt>
+                <c:pt idx="2">
+                  <c:v>0.028</c:v>
+                </c:pt>
+              </c:numCache>
+            </c:numRef>
+          </c:val>
+        </c:ser>
+        <c:dLbls>
+          <c:dLblPos val="bestFit"/>
+          <c:showLegendKey val="0"/>
+          <c:showVal val="0"/>
+          <c:showCatName val="0"/>
+          <c:showSerName val="0"/>
+          <c:showPercent val="0"/>
+          <c:showBubbleSize val="0"/>
+        </c:dLbls>
+        <c:firstSliceAng val="0"/>
+      </c:pieChart>
+      <c:spPr>
+        <a:noFill/>
+        <a:ln>
+          <a:noFill/>
+        </a:ln>
+        <a:effectLst/>
+      </c:spPr>
+    </c:plotArea>
+    <c:legend>
+      <c:legendPos val="b"/>
+      <c:layout/>
+      <c:overlay val="0"/>
+      <c:spPr>
+        <a:noFill/>
+        <a:ln>
+          <a:noFill/>
+        </a:ln>
+        <a:effectLst/>
+      </c:spPr>
+      <c:txPr>
+        <a:bodyPr rot="0" spcFirstLastPara="0" vertOverflow="ellipsis" horzOverflow="overflow" vert="horz" wrap="square" anchor="ctr" anchorCtr="1"/>
+        <a:lstStyle/>
+        <a:p>
+          <a:pPr>
+            <a:defRPr sz="900" kern="1200">
+              <a:solidFill>
+                <a:schemeClr val="tx1">
+                  <a:lumMod val="65000"/>
+                  <a:lumOff val="35000"/>
+                </a:schemeClr>
+              </a:solidFill>
+              <a:latin typeface="+mn-lt"/>
+              <a:ea typeface="+mn-ea"/>
+              <a:cs typeface="+mn-cs"/>
+            </a:defRPr>
+          </a:pPr>
+        </a:p>
+      </c:txPr>
+    </c:legend>
+    <c:plotVisOnly val="1"/>
+    <c:dispBlanksAs val="gap"/>
+    <c:showDLblsOverMax val="0"/>
+  </c:chart>
+  <c:spPr>
+    <a:solidFill>
+      <a:schemeClr val="bg1"/>
+    </a:solidFill>
+    <a:ln w="9525" cap="flat" cmpd="sng" algn="ctr">
+      <a:solidFill>
+        <a:schemeClr val="tx1">
+          <a:lumMod val="15000"/>
+          <a:lumOff val="85000"/>
+        </a:schemeClr>
+      </a:solidFill>
+      <a:round/>
+    </a:ln>
+    <a:effectLst/>
+  </c:spPr>
+  <c:txPr>
+    <a:bodyPr rot="0" spcFirstLastPara="0" vertOverflow="ellipsis" horzOverflow="overflow" vert="horz" wrap="square" anchor="ctr" anchorCtr="1"/>
+    <a:lstStyle/>
+    <a:p>
+      <a:pPr>
+        <a:defRPr lang="en-US" sz="1000" kern="1200">
+          <a:solidFill>
+            <a:schemeClr val="tx1"/>
+          </a:solidFill>
+          <a:latin typeface="+mn-lt"/>
+          <a:ea typeface="+mn-ea"/>
+          <a:cs typeface="+mn-cs"/>
+        </a:defRPr>
+      </a:pPr>
+    </a:p>
+  </c:txPr>
+  <c:externalData r:id="rId1">
+    <c:autoUpdate val="0"/>
+  </c:externalData>
+</c:chartSpace>
+</file>
+
+<file path=word/charts/chart4.xml><?xml version="1.0" encoding="utf-8"?>
+<c:chartSpace xmlns:c="http://schemas.openxmlformats.org/drawingml/2006/chart" xmlns:a="http://schemas.openxmlformats.org/drawingml/2006/main" xmlns:r="http://schemas.openxmlformats.org/officeDocument/2006/relationships">
+  <c:date1904 val="0"/>
+  <c:lang val="zh-CN"/>
+  <c:roundedCorners val="0"/>
+  <mc:AlternateContent xmlns:mc="http://schemas.openxmlformats.org/markup-compatibility/2006">
+    <mc:Choice xmlns:c14="http://schemas.microsoft.com/office/drawing/2007/8/2/chart" Requires="c14">
+      <c14:style val="102"/>
+    </mc:Choice>
+    <mc:Fallback>
+      <c:style val="2"/>
+    </mc:Fallback>
+  </mc:AlternateContent>
+  <c:chart>
+    <c:title>
+      <c:tx>
+        <c:rich>
+          <a:bodyPr vertOverflow="ellipsis" anchor="ctr" anchorCtr="1"/>
+          <a:lstStyle/>
+          <a:p>
+            <a:pPr algn="ctr" defTabSz="914400">
+              <a:defRPr sz="1400" b="0" kern="1200" spc="0" baseline="0">
+                <a:solidFill>
+                  <a:schemeClr val="tx1">
+                    <a:lumMod val="65000"/>
+                    <a:lumOff val="35000"/>
+                  </a:schemeClr>
+                </a:solidFill>
+                <a:latin typeface="+mn-lt"/>
+                <a:ea typeface="+mn-ea"/>
+                <a:cs typeface="+mn-cs"/>
+              </a:defRPr>
+            </a:pPr>
+            <a:r>
+              <a:rPr lang="x-none" altLang="en-US" sz="1400" b="0" i="0" u="none" strike="noStrike" kern="1200" cap="none" spc="0" normalizeH="0" baseline="0">
+                <a:solidFill>
+                  <a:schemeClr val="tx1">
+                    <a:lumMod val="65000"/>
+                    <a:lumOff val="35000"/>
+                  </a:schemeClr>
+                </a:solidFill>
+                <a:effectLst/>
+                <a:latin typeface="+mn-lt"/>
+                <a:ea typeface="+mn-ea"/>
+                <a:cs typeface="+mn-cs"/>
+              </a:rPr>
+              <a:t>五年利润预估</a:t>
+            </a:r>
+            <a:endParaRPr lang="x-none" altLang="en-US" sz="1400" b="0" i="0" u="none" strike="noStrike" kern="1200" cap="none" spc="0" normalizeH="0" baseline="0">
+              <a:solidFill>
+                <a:schemeClr val="tx1">
+                  <a:lumMod val="65000"/>
+                  <a:lumOff val="35000"/>
+                </a:schemeClr>
+              </a:solidFill>
+              <a:effectLst/>
+              <a:latin typeface="+mn-lt"/>
+              <a:ea typeface="+mn-ea"/>
+              <a:cs typeface="+mn-cs"/>
+            </a:endParaRPr>
+          </a:p>
+        </c:rich>
+      </c:tx>
+      <c:layout/>
+      <c:overlay val="0"/>
+      <c:spPr>
+        <a:noFill/>
+        <a:ln>
+          <a:noFill/>
+        </a:ln>
+        <a:effectLst/>
+      </c:spPr>
+    </c:title>
+    <c:autoTitleDeleted val="0"/>
+    <c:plotArea>
+      <c:layout/>
+      <c:barChart>
+        <c:barDir val="col"/>
+        <c:grouping val="clustered"/>
+        <c:varyColors val="0"/>
+        <c:ser>
+          <c:idx val="0"/>
+          <c:order val="0"/>
+          <c:tx>
+            <c:strRef>
+              <c:f>Sheet1!$B$1</c:f>
+              <c:strCache>
+                <c:ptCount val="1"/>
+                <c:pt idx="0">
+                  <c:v>净利润</c:v>
+                </c:pt>
+              </c:strCache>
+            </c:strRef>
+          </c:tx>
+          <c:spPr>
+            <a:solidFill>
+              <a:schemeClr val="accent1"/>
+            </a:solidFill>
+            <a:ln>
+              <a:noFill/>
+            </a:ln>
+            <a:effectLst/>
+          </c:spPr>
+          <c:invertIfNegative val="0"/>
+          <c:cat>
+            <c:strRef>
+              <c:f>Sheet1!$A$2:$A$6</c:f>
+              <c:strCache>
+                <c:ptCount val="5"/>
+                <c:pt idx="0">
+                  <c:v>第一年</c:v>
+                </c:pt>
+                <c:pt idx="1">
+                  <c:v>第二年</c:v>
+                </c:pt>
+                <c:pt idx="2">
+                  <c:v>第三年</c:v>
+                </c:pt>
+                <c:pt idx="3">
+                  <c:v>第四年</c:v>
+                </c:pt>
+                <c:pt idx="4">
+                  <c:v>第五年</c:v>
+                </c:pt>
+              </c:strCache>
+            </c:strRef>
+          </c:cat>
+          <c:val>
+            <c:numRef>
+              <c:f>Sheet1!$B$2:$B$6</c:f>
+              <c:numCache>
+                <c:formatCode>General</c:formatCode>
+                <c:ptCount val="5"/>
+                <c:pt idx="0" c:formatCode="General">
+                  <c:v>0</c:v>
+                </c:pt>
+                <c:pt idx="1" c:formatCode="General">
+                  <c:v>83.16</c:v>
+                </c:pt>
+                <c:pt idx="2" c:formatCode="General">
+                  <c:v>254737.39</c:v>
+                </c:pt>
+                <c:pt idx="3" c:formatCode="General">
+                  <c:v>459077.59</c:v>
+                </c:pt>
+                <c:pt idx="4" c:formatCode="General">
+                  <c:v>725544.51</c:v>
+                </c:pt>
+              </c:numCache>
+            </c:numRef>
+          </c:val>
+        </c:ser>
+        <c:ser>
+          <c:idx val="1"/>
+          <c:order val="1"/>
+          <c:tx>
+            <c:strRef>
+              <c:f>Sheet1!$C$1</c:f>
+              <c:strCache>
+                <c:ptCount val="1"/>
+                <c:pt idx="0">
+                  <c:v>利润总额</c:v>
+                </c:pt>
+              </c:strCache>
+            </c:strRef>
+          </c:tx>
+          <c:spPr>
+            <a:solidFill>
+              <a:schemeClr val="accent2"/>
+            </a:solidFill>
+            <a:ln>
+              <a:noFill/>
+            </a:ln>
+            <a:effectLst/>
+          </c:spPr>
+          <c:invertIfNegative val="0"/>
+          <c:cat>
+            <c:strRef>
+              <c:f>Sheet1!$A$2:$A$6</c:f>
+              <c:strCache>
+                <c:ptCount val="5"/>
+                <c:pt idx="0">
+                  <c:v>第一年</c:v>
+                </c:pt>
+                <c:pt idx="1">
+                  <c:v>第二年</c:v>
+                </c:pt>
+                <c:pt idx="2">
+                  <c:v>第三年</c:v>
+                </c:pt>
+                <c:pt idx="3">
+                  <c:v>第四年</c:v>
+                </c:pt>
+                <c:pt idx="4">
+                  <c:v>第五年</c:v>
+                </c:pt>
+              </c:strCache>
+            </c:strRef>
+          </c:cat>
+          <c:val>
+            <c:numRef>
+              <c:f>Sheet1!$C$2:$C$6</c:f>
+              <c:numCache>
+                <c:formatCode>General</c:formatCode>
+                <c:ptCount val="5"/>
+                <c:pt idx="0" c:formatCode="General">
+                  <c:v>365976</c:v>
+                </c:pt>
+                <c:pt idx="1" c:formatCode="General">
+                  <c:v>524306</c:v>
+                </c:pt>
+                <c:pt idx="2" c:formatCode="General">
+                  <c:v>1133988</c:v>
+                </c:pt>
+                <c:pt idx="3" c:formatCode="General">
+                  <c:v>1519336</c:v>
+                </c:pt>
+                <c:pt idx="4" c:formatCode="General">
+                  <c:v>1993078.8</c:v>
+                </c:pt>
+              </c:numCache>
+            </c:numRef>
+          </c:val>
+        </c:ser>
+        <c:dLbls>
+          <c:dLblPos val="outEnd"/>
+          <c:showLegendKey val="0"/>
+          <c:showVal val="0"/>
+          <c:showCatName val="0"/>
+          <c:showSerName val="0"/>
+          <c:showPercent val="0"/>
+          <c:showBubbleSize val="0"/>
+        </c:dLbls>
+        <c:gapWidth val="219"/>
+        <c:overlap val="-27"/>
+        <c:axId val="180370453"/>
+        <c:axId val="407030424"/>
+      </c:barChart>
+      <c:catAx>
+        <c:axId val="180370453"/>
+        <c:scaling>
+          <c:orientation val="minMax"/>
+        </c:scaling>
+        <c:delete val="0"/>
+        <c:axPos val="b"/>
+        <c:numFmt formatCode="General" sourceLinked="1"/>
+        <c:majorTickMark val="none"/>
+        <c:minorTickMark val="none"/>
+        <c:tickLblPos val="nextTo"/>
+        <c:spPr>
+          <a:noFill/>
+          <a:ln w="9525" cap="flat" cmpd="sng" algn="ctr">
+            <a:solidFill>
+              <a:schemeClr val="tx1">
+                <a:lumMod val="15000"/>
+                <a:lumOff val="85000"/>
+              </a:schemeClr>
+            </a:solidFill>
+            <a:round/>
+          </a:ln>
+          <a:effectLst/>
+        </c:spPr>
+        <c:txPr>
+          <a:bodyPr rot="-60000000" spcFirstLastPara="0" vertOverflow="ellipsis" horzOverflow="overflow" vert="horz" wrap="square" anchor="ctr" anchorCtr="1"/>
+          <a:lstStyle/>
+          <a:p>
+            <a:pPr>
+              <a:defRPr sz="900" kern="1200">
+                <a:solidFill>
+                  <a:schemeClr val="tx1">
+                    <a:lumMod val="65000"/>
+                    <a:lumOff val="35000"/>
+                  </a:schemeClr>
+                </a:solidFill>
+                <a:latin typeface="+mn-lt"/>
+                <a:ea typeface="+mn-ea"/>
+                <a:cs typeface="+mn-cs"/>
+              </a:defRPr>
+            </a:pPr>
+          </a:p>
+        </c:txPr>
+        <c:crossAx val="407030424"/>
+        <c:crosses val="autoZero"/>
+        <c:auto val="1"/>
+        <c:lblAlgn val="ctr"/>
+        <c:lblOffset val="100"/>
+        <c:tickMarkSkip val="1"/>
+        <c:noMultiLvlLbl val="0"/>
+      </c:catAx>
+      <c:valAx>
+        <c:axId val="407030424"/>
+        <c:scaling>
+          <c:orientation val="minMax"/>
+        </c:scaling>
+        <c:delete val="0"/>
+        <c:axPos val="l"/>
+        <c:majorGridlines>
+          <c:spPr>
+            <a:noFill/>
+            <a:ln w="9525" cap="flat" cmpd="sng" algn="ctr">
+              <a:solidFill>
+                <a:schemeClr val="tx1">
+                  <a:lumMod val="15000"/>
+                  <a:lumOff val="85000"/>
+                </a:schemeClr>
+              </a:solidFill>
+              <a:round/>
+            </a:ln>
+            <a:effectLst/>
+          </c:spPr>
+        </c:majorGridlines>
+        <c:numFmt formatCode="General" sourceLinked="1"/>
+        <c:majorTickMark val="none"/>
+        <c:minorTickMark val="none"/>
+        <c:tickLblPos val="nextTo"/>
+        <c:spPr>
+          <a:noFill/>
+          <a:ln>
+            <a:noFill/>
+          </a:ln>
+          <a:effectLst/>
+        </c:spPr>
+        <c:txPr>
+          <a:bodyPr rot="-60000000" spcFirstLastPara="0" vertOverflow="ellipsis" horzOverflow="overflow" vert="horz" wrap="square" anchor="ctr" anchorCtr="1"/>
+          <a:lstStyle/>
+          <a:p>
+            <a:pPr>
+              <a:defRPr sz="900" kern="1200">
+                <a:solidFill>
+                  <a:schemeClr val="tx1">
+                    <a:lumMod val="65000"/>
+                    <a:lumOff val="35000"/>
+                  </a:schemeClr>
+                </a:solidFill>
+                <a:latin typeface="+mn-lt"/>
+                <a:ea typeface="+mn-ea"/>
+                <a:cs typeface="+mn-cs"/>
+              </a:defRPr>
+            </a:pPr>
+          </a:p>
+        </c:txPr>
+        <c:crossAx val="180370453"/>
+        <c:crosses val="autoZero"/>
+        <c:crossBetween val="between"/>
+      </c:valAx>
+      <c:spPr>
+        <a:noFill/>
+        <a:ln>
+          <a:noFill/>
+        </a:ln>
+        <a:effectLst/>
+      </c:spPr>
+    </c:plotArea>
+    <c:legend>
+      <c:legendPos val="b"/>
+      <c:layout/>
+      <c:overlay val="0"/>
+      <c:spPr>
+        <a:noFill/>
+        <a:ln>
+          <a:noFill/>
+        </a:ln>
+        <a:effectLst/>
+      </c:spPr>
+      <c:txPr>
+        <a:bodyPr rot="0" spcFirstLastPara="0" vertOverflow="ellipsis" horzOverflow="overflow" vert="horz" wrap="square" anchor="ctr" anchorCtr="1"/>
+        <a:lstStyle/>
+        <a:p>
+          <a:pPr>
+            <a:defRPr sz="900" kern="1200">
+              <a:solidFill>
+                <a:schemeClr val="tx1">
+                  <a:lumMod val="65000"/>
+                  <a:lumOff val="35000"/>
+                </a:schemeClr>
+              </a:solidFill>
+              <a:latin typeface="+mn-lt"/>
+              <a:ea typeface="+mn-ea"/>
+              <a:cs typeface="+mn-cs"/>
+            </a:defRPr>
+          </a:pPr>
+        </a:p>
+      </c:txPr>
+    </c:legend>
+    <c:plotVisOnly val="1"/>
+    <c:dispBlanksAs val="gap"/>
+    <c:showDLblsOverMax val="0"/>
+  </c:chart>
+  <c:spPr>
+    <a:solidFill>
+      <a:schemeClr val="bg1"/>
+    </a:solidFill>
+    <a:ln w="9525" cap="flat" cmpd="sng" algn="ctr">
+      <a:solidFill>
+        <a:schemeClr val="tx1">
+          <a:lumMod val="15000"/>
+          <a:lumOff val="85000"/>
+        </a:schemeClr>
+      </a:solidFill>
+      <a:round/>
+    </a:ln>
+    <a:effectLst/>
+  </c:spPr>
+  <c:txPr>
+    <a:bodyPr rot="0" spcFirstLastPara="0" vertOverflow="ellipsis" horzOverflow="overflow" vert="horz" wrap="square" anchor="ctr" anchorCtr="1"/>
+    <a:lstStyle/>
+    <a:p>
+      <a:pPr>
+        <a:defRPr lang="en-US" sz="1000" kern="1200">
+          <a:solidFill>
+            <a:schemeClr val="tx1"/>
+          </a:solidFill>
+          <a:latin typeface="+mn-lt"/>
+          <a:ea typeface="+mn-ea"/>
+          <a:cs typeface="+mn-cs"/>
+        </a:defRPr>
+      </a:pPr>
+    </a:p>
+  </c:txPr>
+  <c:externalData r:id="rId1">
+    <c:autoUpdate val="0"/>
+  </c:externalData>
+</c:chartSpace>
+</file>
+
+<file path=word/charts/chart5.xml><?xml version="1.0" encoding="utf-8"?>
+<c:chartSpace xmlns:c="http://schemas.openxmlformats.org/drawingml/2006/chart" xmlns:a="http://schemas.openxmlformats.org/drawingml/2006/main" xmlns:r="http://schemas.openxmlformats.org/officeDocument/2006/relationships">
+  <c:date1904 val="0"/>
+  <c:lang val="zh-CN"/>
+  <c:roundedCorners val="0"/>
+  <mc:AlternateContent xmlns:mc="http://schemas.openxmlformats.org/markup-compatibility/2006">
+    <mc:Choice xmlns:c14="http://schemas.microsoft.com/office/drawing/2007/8/2/chart" Requires="c14">
+      <c14:style val="102"/>
+    </mc:Choice>
+    <mc:Fallback>
+      <c:style val="2"/>
+    </mc:Fallback>
+  </mc:AlternateContent>
+  <c:chart>
+    <c:title>
+      <c:tx>
+        <c:rich>
+          <a:bodyPr vertOverflow="ellipsis" anchor="ctr" anchorCtr="1"/>
+          <a:lstStyle/>
+          <a:p>
+            <a:pPr algn="ctr" defTabSz="914400">
+              <a:defRPr sz="1400" b="0" kern="1200" spc="0" baseline="0">
+                <a:solidFill>
+                  <a:schemeClr val="tx1">
+                    <a:lumMod val="65000"/>
+                    <a:lumOff val="35000"/>
+                  </a:schemeClr>
+                </a:solidFill>
+                <a:latin typeface="+mn-lt"/>
+                <a:ea typeface="+mn-ea"/>
+                <a:cs typeface="+mn-cs"/>
+              </a:defRPr>
+            </a:pPr>
+            <a:r>
+              <a:rPr sz="1400" b="0" i="0" u="none" strike="noStrike" kern="1200" cap="none" spc="0" normalizeH="0" baseline="0">
+                <a:solidFill>
+                  <a:schemeClr val="tx1">
+                    <a:lumMod val="65000"/>
+                    <a:lumOff val="35000"/>
+                  </a:schemeClr>
+                </a:solidFill>
+                <a:effectLst/>
+                <a:latin typeface="+mn-lt"/>
+                <a:ea typeface="+mn-ea"/>
+                <a:cs typeface="+mn-cs"/>
+              </a:rPr>
+              <a:t>经营活动现金流量预估</a:t>
+            </a:r>
+            <a:endParaRPr sz="1400" b="0" i="0" u="none" strike="noStrike" kern="1200" cap="none" spc="0" normalizeH="0" baseline="0">
+              <a:solidFill>
+                <a:schemeClr val="tx1">
+                  <a:lumMod val="65000"/>
+                  <a:lumOff val="35000"/>
+                </a:schemeClr>
+              </a:solidFill>
+              <a:effectLst/>
+              <a:latin typeface="+mn-lt"/>
+              <a:ea typeface="+mn-ea"/>
+              <a:cs typeface="+mn-cs"/>
+            </a:endParaRPr>
+          </a:p>
+        </c:rich>
+      </c:tx>
+      <c:layout/>
+      <c:overlay val="0"/>
+      <c:spPr>
+        <a:noFill/>
+        <a:ln>
+          <a:noFill/>
+        </a:ln>
+        <a:effectLst/>
+      </c:spPr>
+    </c:title>
+    <c:autoTitleDeleted val="0"/>
+    <c:plotArea>
+      <c:layout/>
+      <c:lineChart>
+        <c:grouping val="standard"/>
+        <c:varyColors val="0"/>
+        <c:ser>
+          <c:idx val="0"/>
+          <c:order val="0"/>
+          <c:tx>
+            <c:strRef>
+              <c:f>Sheet1!$B$1</c:f>
+              <c:strCache>
+                <c:ptCount val="1"/>
+                <c:pt idx="0">
+                  <c:v>现金流量净额</c:v>
+                </c:pt>
+              </c:strCache>
+            </c:strRef>
+          </c:tx>
+          <c:spPr>
+            <a:ln w="28575" cap="rnd">
+              <a:solidFill>
+                <a:schemeClr val="accent1"/>
+              </a:solidFill>
+              <a:round/>
+            </a:ln>
+            <a:effectLst/>
+          </c:spPr>
+          <c:marker>
+            <c:symbol val="circle"/>
+            <c:size val="5"/>
+            <c:spPr>
+              <a:solidFill>
+                <a:schemeClr val="accent1"/>
+              </a:solidFill>
+              <a:ln w="9525">
+                <a:solidFill>
+                  <a:schemeClr val="accent1"/>
+                </a:solidFill>
+              </a:ln>
+              <a:effectLst/>
+            </c:spPr>
+          </c:marker>
+          <c:cat>
+            <c:strRef>
+              <c:f>Sheet1!$A$2:$A$6</c:f>
+              <c:strCache>
+                <c:ptCount val="5"/>
+                <c:pt idx="0">
+                  <c:v>第一年</c:v>
+                </c:pt>
+                <c:pt idx="1">
+                  <c:v>第二年</c:v>
+                </c:pt>
+                <c:pt idx="2">
+                  <c:v>第三年</c:v>
+                </c:pt>
+                <c:pt idx="3">
+                  <c:v>第四年</c:v>
+                </c:pt>
+                <c:pt idx="4">
+                  <c:v>第五年</c:v>
+                </c:pt>
+              </c:strCache>
+            </c:strRef>
+          </c:cat>
+          <c:val>
+            <c:numRef>
+              <c:f>Sheet1!$B$2:$B$6</c:f>
+              <c:numCache>
+                <c:formatCode>General</c:formatCode>
+                <c:ptCount val="5"/>
+                <c:pt idx="0" c:formatCode="General">
+                  <c:v>1000</c:v>
+                </c:pt>
+                <c:pt idx="1" c:formatCode="General">
+                  <c:v>1500</c:v>
+                </c:pt>
+                <c:pt idx="2" c:formatCode="General">
+                  <c:v>2000</c:v>
+                </c:pt>
+                <c:pt idx="3" c:formatCode="General">
+                  <c:v>3000</c:v>
+                </c:pt>
+                <c:pt idx="4" c:formatCode="General">
+                  <c:v>5000</c:v>
+                </c:pt>
+              </c:numCache>
+            </c:numRef>
+          </c:val>
+          <c:smooth val="0"/>
+        </c:ser>
+        <c:ser>
+          <c:idx val="1"/>
+          <c:order val="1"/>
+          <c:tx>
+            <c:strRef>
+              <c:f>Sheet1!$C$1</c:f>
+              <c:strCache>
+                <c:ptCount val="1"/>
+                <c:pt idx="0">
+                  <c:v>现金流入小计</c:v>
+                </c:pt>
+              </c:strCache>
+            </c:strRef>
+          </c:tx>
+          <c:spPr>
+            <a:ln w="28575" cap="rnd">
+              <a:solidFill>
+                <a:schemeClr val="accent2"/>
+              </a:solidFill>
+              <a:round/>
+            </a:ln>
+            <a:effectLst/>
+          </c:spPr>
+          <c:marker>
+            <c:symbol val="circle"/>
+            <c:size val="5"/>
+            <c:spPr>
+              <a:solidFill>
+                <a:schemeClr val="accent2"/>
+              </a:solidFill>
+              <a:ln w="9525">
+                <a:solidFill>
+                  <a:schemeClr val="accent2"/>
+                </a:solidFill>
+              </a:ln>
+              <a:effectLst/>
+            </c:spPr>
+          </c:marker>
+          <c:cat>
+            <c:strRef>
+              <c:f>Sheet1!$A$2:$A$6</c:f>
+              <c:strCache>
+                <c:ptCount val="5"/>
+                <c:pt idx="0">
+                  <c:v>第一年</c:v>
+                </c:pt>
+                <c:pt idx="1">
+                  <c:v>第二年</c:v>
+                </c:pt>
+                <c:pt idx="2">
+                  <c:v>第三年</c:v>
+                </c:pt>
+                <c:pt idx="3">
+                  <c:v>第四年</c:v>
+                </c:pt>
+                <c:pt idx="4">
+                  <c:v>第五年</c:v>
+                </c:pt>
+              </c:strCache>
+            </c:strRef>
+          </c:cat>
+          <c:val>
+            <c:numRef>
+              <c:f>Sheet1!$C$2:$C$6</c:f>
+              <c:numCache>
+                <c:formatCode>General</c:formatCode>
+                <c:ptCount val="5"/>
+                <c:pt idx="0" c:formatCode="General">
+                  <c:v>2000</c:v>
+                </c:pt>
+                <c:pt idx="1" c:formatCode="General">
+                  <c:v>3000</c:v>
+                </c:pt>
+                <c:pt idx="2" c:formatCode="General">
+                  <c:v>4000</c:v>
+                </c:pt>
+                <c:pt idx="3" c:formatCode="General">
+                  <c:v>8000</c:v>
+                </c:pt>
+                <c:pt idx="4" c:formatCode="General">
+                  <c:v>11000</c:v>
+                </c:pt>
+              </c:numCache>
+            </c:numRef>
+          </c:val>
+          <c:smooth val="0"/>
+        </c:ser>
+        <c:ser>
+          <c:idx val="2"/>
+          <c:order val="2"/>
+          <c:tx>
+            <c:strRef>
+              <c:f>Sheet1!$D$1</c:f>
+              <c:strCache>
+                <c:ptCount val="1"/>
+                <c:pt idx="0">
+                  <c:v>现金流出小计</c:v>
+                </c:pt>
+              </c:strCache>
+            </c:strRef>
+          </c:tx>
+          <c:spPr>
+            <a:ln w="28575" cap="rnd">
+              <a:solidFill>
+                <a:schemeClr val="accent3"/>
+              </a:solidFill>
+              <a:round/>
+            </a:ln>
+            <a:effectLst/>
+          </c:spPr>
+          <c:marker>
+            <c:symbol val="circle"/>
+            <c:size val="5"/>
+            <c:spPr>
+              <a:solidFill>
+                <a:schemeClr val="accent3"/>
+              </a:solidFill>
+              <a:ln w="9525">
+                <a:solidFill>
+                  <a:schemeClr val="accent3"/>
+                </a:solidFill>
+              </a:ln>
+              <a:effectLst/>
+            </c:spPr>
+          </c:marker>
+          <c:cat>
+            <c:strRef>
+              <c:f>Sheet1!$A$2:$A$6</c:f>
+              <c:strCache>
+                <c:ptCount val="5"/>
+                <c:pt idx="0">
+                  <c:v>第一年</c:v>
+                </c:pt>
+                <c:pt idx="1">
+                  <c:v>第二年</c:v>
+                </c:pt>
+                <c:pt idx="2">
+                  <c:v>第三年</c:v>
+                </c:pt>
+                <c:pt idx="3">
+                  <c:v>第四年</c:v>
+                </c:pt>
+                <c:pt idx="4">
+                  <c:v>第五年</c:v>
+                </c:pt>
+              </c:strCache>
+            </c:strRef>
+          </c:cat>
+          <c:val>
+            <c:numRef>
+              <c:f>Sheet1!$D$2:$D$6</c:f>
+              <c:numCache>
+                <c:formatCode>General</c:formatCode>
+                <c:ptCount val="5"/>
+                <c:pt idx="0" c:formatCode="General">
+                  <c:v>1000</c:v>
+                </c:pt>
+                <c:pt idx="1" c:formatCode="General">
+                  <c:v>1500</c:v>
+                </c:pt>
+                <c:pt idx="2" c:formatCode="General">
+                  <c:v>2000</c:v>
+                </c:pt>
+                <c:pt idx="3" c:formatCode="General">
+                  <c:v>5000</c:v>
+                </c:pt>
+                <c:pt idx="4" c:formatCode="General">
+                  <c:v>6000</c:v>
+                </c:pt>
+              </c:numCache>
+            </c:numRef>
+          </c:val>
+          <c:smooth val="0"/>
+        </c:ser>
+        <c:dLbls>
+          <c:dLblPos val="r"/>
+          <c:showLegendKey val="0"/>
+          <c:showVal val="0"/>
+          <c:showCatName val="0"/>
+          <c:showSerName val="0"/>
+          <c:showPercent val="0"/>
+          <c:showBubbleSize val="0"/>
+        </c:dLbls>
+        <c:marker val="1"/>
+        <c:smooth val="0"/>
+        <c:axId val="488297702"/>
+        <c:axId val="214580765"/>
+      </c:lineChart>
+      <c:catAx>
+        <c:axId val="488297702"/>
+        <c:scaling>
+          <c:orientation val="minMax"/>
+        </c:scaling>
+        <c:delete val="0"/>
+        <c:axPos val="b"/>
+        <c:numFmt formatCode="General" sourceLinked="1"/>
+        <c:majorTickMark val="none"/>
+        <c:minorTickMark val="none"/>
+        <c:tickLblPos val="nextTo"/>
+        <c:spPr>
+          <a:noFill/>
+          <a:ln w="9525" cap="flat" cmpd="sng" algn="ctr">
+            <a:solidFill>
+              <a:schemeClr val="tx1">
+                <a:lumMod val="15000"/>
+                <a:lumOff val="85000"/>
+              </a:schemeClr>
+            </a:solidFill>
+            <a:round/>
+          </a:ln>
+          <a:effectLst/>
+        </c:spPr>
+        <c:txPr>
+          <a:bodyPr rot="-60000000" spcFirstLastPara="0" vertOverflow="ellipsis" horzOverflow="overflow" vert="horz" wrap="square" anchor="ctr" anchorCtr="1"/>
+          <a:lstStyle/>
+          <a:p>
+            <a:pPr>
+              <a:defRPr sz="900" kern="1200">
+                <a:solidFill>
+                  <a:schemeClr val="tx1">
+                    <a:lumMod val="65000"/>
+                    <a:lumOff val="35000"/>
+                  </a:schemeClr>
+                </a:solidFill>
+                <a:latin typeface="+mn-lt"/>
+                <a:ea typeface="+mn-ea"/>
+                <a:cs typeface="+mn-cs"/>
+              </a:defRPr>
+            </a:pPr>
+          </a:p>
+        </c:txPr>
+        <c:crossAx val="214580765"/>
+        <c:crosses val="autoZero"/>
+        <c:auto val="1"/>
+        <c:lblAlgn val="ctr"/>
+        <c:lblOffset val="100"/>
+        <c:tickMarkSkip val="1"/>
+        <c:noMultiLvlLbl val="0"/>
+      </c:catAx>
+      <c:valAx>
+        <c:axId val="214580765"/>
+        <c:scaling>
+          <c:orientation val="minMax"/>
+        </c:scaling>
+        <c:delete val="0"/>
+        <c:axPos val="l"/>
+        <c:majorGridlines>
+          <c:spPr>
+            <a:noFill/>
+            <a:ln w="9525" cap="flat" cmpd="sng" algn="ctr">
+              <a:solidFill>
+                <a:schemeClr val="tx1">
+                  <a:lumMod val="15000"/>
+                  <a:lumOff val="85000"/>
+                </a:schemeClr>
+              </a:solidFill>
+              <a:round/>
+            </a:ln>
+            <a:effectLst/>
+          </c:spPr>
+        </c:majorGridlines>
+        <c:numFmt formatCode="General" sourceLinked="1"/>
+        <c:majorTickMark val="none"/>
+        <c:minorTickMark val="none"/>
+        <c:tickLblPos val="nextTo"/>
+        <c:spPr>
+          <a:noFill/>
+          <a:ln>
+            <a:noFill/>
+          </a:ln>
+          <a:effectLst/>
+        </c:spPr>
+        <c:txPr>
+          <a:bodyPr rot="-60000000" spcFirstLastPara="0" vertOverflow="ellipsis" horzOverflow="overflow" vert="horz" wrap="square" anchor="ctr" anchorCtr="1"/>
+          <a:lstStyle/>
+          <a:p>
+            <a:pPr>
+              <a:defRPr sz="900" kern="1200">
+                <a:solidFill>
+                  <a:schemeClr val="tx1">
+                    <a:lumMod val="65000"/>
+                    <a:lumOff val="35000"/>
+                  </a:schemeClr>
+                </a:solidFill>
+                <a:latin typeface="+mn-lt"/>
+                <a:ea typeface="+mn-ea"/>
+                <a:cs typeface="+mn-cs"/>
+              </a:defRPr>
+            </a:pPr>
+          </a:p>
+        </c:txPr>
+        <c:crossAx val="488297702"/>
+        <c:crosses val="autoZero"/>
+        <c:crossBetween val="between"/>
+      </c:valAx>
+      <c:spPr>
+        <a:noFill/>
+        <a:ln>
+          <a:noFill/>
+        </a:ln>
+        <a:effectLst/>
+      </c:spPr>
+    </c:plotArea>
+    <c:legend>
+      <c:legendPos val="b"/>
+      <c:layout/>
+      <c:overlay val="0"/>
+      <c:spPr>
+        <a:noFill/>
+        <a:ln>
+          <a:noFill/>
+        </a:ln>
+        <a:effectLst/>
+      </c:spPr>
+      <c:txPr>
+        <a:bodyPr rot="0" spcFirstLastPara="0" vertOverflow="ellipsis" horzOverflow="overflow" vert="horz" wrap="square" anchor="ctr" anchorCtr="1"/>
+        <a:lstStyle/>
+        <a:p>
+          <a:pPr>
+            <a:defRPr sz="900" kern="1200">
+              <a:solidFill>
+                <a:schemeClr val="tx1">
+                  <a:lumMod val="65000"/>
+                  <a:lumOff val="35000"/>
+                </a:schemeClr>
+              </a:solidFill>
+              <a:latin typeface="+mn-lt"/>
+              <a:ea typeface="+mn-ea"/>
+              <a:cs typeface="+mn-cs"/>
+            </a:defRPr>
+          </a:pPr>
+        </a:p>
+      </c:txPr>
+    </c:legend>
+    <c:plotVisOnly val="1"/>
+    <c:dispBlanksAs val="gap"/>
+    <c:showDLblsOverMax val="0"/>
+  </c:chart>
+  <c:spPr>
+    <a:solidFill>
+      <a:schemeClr val="bg1"/>
+    </a:solidFill>
+    <a:ln w="9525" cap="flat" cmpd="sng" algn="ctr">
+      <a:solidFill>
+        <a:schemeClr val="tx1">
+          <a:lumMod val="15000"/>
+          <a:lumOff val="85000"/>
+        </a:schemeClr>
+      </a:solidFill>
+      <a:round/>
+    </a:ln>
+    <a:effectLst/>
+  </c:spPr>
+  <c:txPr>
+    <a:bodyPr rot="0" spcFirstLastPara="0" vertOverflow="ellipsis" horzOverflow="overflow" vert="horz" wrap="square" anchor="ctr" anchorCtr="1"/>
+    <a:lstStyle/>
+    <a:p>
+      <a:pPr>
+        <a:defRPr lang="en-US" sz="1000" kern="1200">
+          <a:solidFill>
+            <a:schemeClr val="tx1"/>
+          </a:solidFill>
+          <a:latin typeface="+mn-lt"/>
+          <a:ea typeface="+mn-ea"/>
+          <a:cs typeface="+mn-cs"/>
+        </a:defRPr>
+      </a:pPr>
+    </a:p>
+  </c:txPr>
+  <c:externalData r:id="rId1">
+    <c:autoUpdate val="0"/>
+  </c:externalData>
+</c:chartSpace>
+</file>
+
 <file path=word/charts/colors1.xml><?xml version="1.0" encoding="utf-8"?>
 <cs:colorStyle xmlns:cs="http://schemas.microsoft.com/office/drawing/2012/chartStyle" xmlns:a="http://schemas.openxmlformats.org/drawingml/2006/main" meth="cycle" id="10">
   <a:schemeClr val="accent1"/>
@@ -1476,8 +2908,128 @@
 </cs:colorStyle>
 </file>
 
+<file path=word/charts/colors3.xml><?xml version="1.0" encoding="utf-8"?>
+<cs:colorStyle xmlns:cs="http://schemas.microsoft.com/office/drawing/2012/chartStyle" xmlns:a="http://schemas.openxmlformats.org/drawingml/2006/main" meth="cycle" id="10">
+  <a:schemeClr val="accent1"/>
+  <a:schemeClr val="accent2"/>
+  <a:schemeClr val="accent3"/>
+  <a:schemeClr val="accent4"/>
+  <a:schemeClr val="accent5"/>
+  <a:schemeClr val="accent6"/>
+  <cs:variation/>
+  <cs:variation>
+    <a:lumMod val="60000"/>
+  </cs:variation>
+  <cs:variation>
+    <a:lumMod val="80000"/>
+    <a:lumOff val="20000"/>
+  </cs:variation>
+  <cs:variation>
+    <a:lumMod val="80000"/>
+  </cs:variation>
+  <cs:variation>
+    <a:lumMod val="60000"/>
+    <a:lumOff val="40000"/>
+  </cs:variation>
+  <cs:variation>
+    <a:lumMod val="50000"/>
+  </cs:variation>
+  <cs:variation>
+    <a:lumMod val="70000"/>
+    <a:lumOff val="30000"/>
+  </cs:variation>
+  <cs:variation>
+    <a:lumMod val="70000"/>
+  </cs:variation>
+  <cs:variation>
+    <a:lumMod val="50000"/>
+    <a:lumOff val="50000"/>
+  </cs:variation>
+</cs:colorStyle>
+</file>
+
+<file path=word/charts/colors4.xml><?xml version="1.0" encoding="utf-8"?>
+<cs:colorStyle xmlns:cs="http://schemas.microsoft.com/office/drawing/2012/chartStyle" xmlns:a="http://schemas.openxmlformats.org/drawingml/2006/main" meth="cycle" id="10">
+  <a:schemeClr val="accent1"/>
+  <a:schemeClr val="accent2"/>
+  <a:schemeClr val="accent3"/>
+  <a:schemeClr val="accent4"/>
+  <a:schemeClr val="accent5"/>
+  <a:schemeClr val="accent6"/>
+  <cs:variation/>
+  <cs:variation>
+    <a:lumMod val="60000"/>
+  </cs:variation>
+  <cs:variation>
+    <a:lumMod val="80000"/>
+    <a:lumOff val="20000"/>
+  </cs:variation>
+  <cs:variation>
+    <a:lumMod val="80000"/>
+  </cs:variation>
+  <cs:variation>
+    <a:lumMod val="60000"/>
+    <a:lumOff val="40000"/>
+  </cs:variation>
+  <cs:variation>
+    <a:lumMod val="50000"/>
+  </cs:variation>
+  <cs:variation>
+    <a:lumMod val="70000"/>
+    <a:lumOff val="30000"/>
+  </cs:variation>
+  <cs:variation>
+    <a:lumMod val="70000"/>
+  </cs:variation>
+  <cs:variation>
+    <a:lumMod val="50000"/>
+    <a:lumOff val="50000"/>
+  </cs:variation>
+</cs:colorStyle>
+</file>
+
+<file path=word/charts/colors5.xml><?xml version="1.0" encoding="utf-8"?>
+<cs:colorStyle xmlns:cs="http://schemas.microsoft.com/office/drawing/2012/chartStyle" xmlns:a="http://schemas.openxmlformats.org/drawingml/2006/main" meth="cycle" id="10">
+  <a:schemeClr val="accent1"/>
+  <a:schemeClr val="accent2"/>
+  <a:schemeClr val="accent3"/>
+  <a:schemeClr val="accent4"/>
+  <a:schemeClr val="accent5"/>
+  <a:schemeClr val="accent6"/>
+  <cs:variation/>
+  <cs:variation>
+    <a:lumMod val="60000"/>
+  </cs:variation>
+  <cs:variation>
+    <a:lumMod val="80000"/>
+    <a:lumOff val="20000"/>
+  </cs:variation>
+  <cs:variation>
+    <a:lumMod val="80000"/>
+  </cs:variation>
+  <cs:variation>
+    <a:lumMod val="60000"/>
+    <a:lumOff val="40000"/>
+  </cs:variation>
+  <cs:variation>
+    <a:lumMod val="50000"/>
+  </cs:variation>
+  <cs:variation>
+    <a:lumMod val="70000"/>
+    <a:lumOff val="30000"/>
+  </cs:variation>
+  <cs:variation>
+    <a:lumMod val="70000"/>
+  </cs:variation>
+  <cs:variation>
+    <a:lumMod val="50000"/>
+    <a:lumOff val="50000"/>
+  </cs:variation>
+</cs:colorStyle>
+</file>
+
 <file path=word/charts/style1.xml><?xml version="1.0" encoding="utf-8"?>
-<cs:chartStyle xmlns:cs="http://schemas.microsoft.com/office/drawing/2012/chartStyle" xmlns:a="http://schemas.openxmlformats.org/drawingml/2006/main" id="227">
+<cs:chartStyle xmlns:cs="http://schemas.microsoft.com/office/drawing/2012/chartStyle" xmlns:a="http://schemas.openxmlformats.org/drawingml/2006/main" id="332">
   <cs:axisTitle>
     <cs:lnRef idx="0"/>
     <cs:fillRef idx="0"/>
@@ -1585,11 +3137,6 @@
     <cs:fontRef idx="minor">
       <a:schemeClr val="tx1"/>
     </cs:fontRef>
-    <cs:spPr>
-      <a:solidFill>
-        <a:schemeClr val="phClr"/>
-      </a:solidFill>
-    </cs:spPr>
   </cs:dataPoint>
   <cs:dataPoint3D>
     <cs:lnRef idx="0"/>
@@ -1600,11 +3147,6 @@
     <cs:fontRef idx="minor">
       <a:schemeClr val="tx1"/>
     </cs:fontRef>
-    <cs:spPr>
-      <a:solidFill>
-        <a:schemeClr val="phClr"/>
-      </a:solidFill>
-    </cs:spPr>
   </cs:dataPoint3D>
   <cs:dataPointLine>
     <cs:lnRef idx="0">
@@ -1636,9 +3178,6 @@
       <a:schemeClr val="tx1"/>
     </cs:fontRef>
     <cs:spPr>
-      <a:solidFill>
-        <a:schemeClr val="phClr"/>
-      </a:solidFill>
       <a:ln w="9525">
         <a:solidFill>
           <a:schemeClr val="phClr"/>
@@ -1993,6 +3532,1528 @@
 </file>
 
 <file path=word/charts/style2.xml><?xml version="1.0" encoding="utf-8"?>
+<cs:chartStyle xmlns:cs="http://schemas.microsoft.com/office/drawing/2012/chartStyle" xmlns:a="http://schemas.openxmlformats.org/drawingml/2006/main" id="201">
+  <cs:axisTitle>
+    <cs:lnRef idx="0"/>
+    <cs:fillRef idx="0"/>
+    <cs:effectRef idx="0"/>
+    <cs:fontRef idx="minor">
+      <a:schemeClr val="tx1">
+        <a:lumMod val="65000"/>
+        <a:lumOff val="35000"/>
+      </a:schemeClr>
+    </cs:fontRef>
+    <cs:defRPr sz="1000" kern="1200"/>
+  </cs:axisTitle>
+  <cs:categoryAxis>
+    <cs:lnRef idx="0"/>
+    <cs:fillRef idx="0"/>
+    <cs:effectRef idx="0"/>
+    <cs:fontRef idx="minor">
+      <a:schemeClr val="tx1">
+        <a:lumMod val="65000"/>
+        <a:lumOff val="35000"/>
+      </a:schemeClr>
+    </cs:fontRef>
+    <cs:spPr>
+      <a:ln w="9525" cap="flat" cmpd="sng" algn="ctr">
+        <a:solidFill>
+          <a:schemeClr val="tx1">
+            <a:lumMod val="15000"/>
+            <a:lumOff val="85000"/>
+          </a:schemeClr>
+        </a:solidFill>
+        <a:round/>
+      </a:ln>
+    </cs:spPr>
+    <cs:defRPr sz="900" kern="1200"/>
+  </cs:categoryAxis>
+  <cs:chartArea mods="allowNoFillOverride allowNoLineOverride">
+    <cs:lnRef idx="0"/>
+    <cs:fillRef idx="0"/>
+    <cs:effectRef idx="0"/>
+    <cs:fontRef idx="minor">
+      <a:schemeClr val="tx1"/>
+    </cs:fontRef>
+    <cs:spPr>
+      <a:solidFill>
+        <a:schemeClr val="bg1"/>
+      </a:solidFill>
+      <a:ln w="9525" cap="flat" cmpd="sng" algn="ctr">
+        <a:solidFill>
+          <a:schemeClr val="tx1">
+            <a:lumMod val="15000"/>
+            <a:lumOff val="85000"/>
+          </a:schemeClr>
+        </a:solidFill>
+        <a:round/>
+      </a:ln>
+    </cs:spPr>
+    <cs:defRPr sz="1000" kern="1200"/>
+  </cs:chartArea>
+  <cs:dataLabel>
+    <cs:lnRef idx="0"/>
+    <cs:fillRef idx="0"/>
+    <cs:effectRef idx="0"/>
+    <cs:fontRef idx="minor">
+      <a:schemeClr val="tx1">
+        <a:lumMod val="75000"/>
+        <a:lumOff val="25000"/>
+      </a:schemeClr>
+    </cs:fontRef>
+    <cs:defRPr sz="900" kern="1200"/>
+  </cs:dataLabel>
+  <cs:dataLabelCallout>
+    <cs:lnRef idx="0"/>
+    <cs:fillRef idx="0"/>
+    <cs:effectRef idx="0"/>
+    <cs:fontRef idx="minor">
+      <a:schemeClr val="dk1">
+        <a:lumMod val="65000"/>
+        <a:lumOff val="35000"/>
+      </a:schemeClr>
+    </cs:fontRef>
+    <cs:spPr>
+      <a:solidFill>
+        <a:schemeClr val="lt1"/>
+      </a:solidFill>
+      <a:ln>
+        <a:solidFill>
+          <a:schemeClr val="dk1">
+            <a:lumMod val="25000"/>
+            <a:lumOff val="75000"/>
+          </a:schemeClr>
+        </a:solidFill>
+      </a:ln>
+    </cs:spPr>
+    <cs:defRPr sz="900" kern="1200"/>
+    <cs:bodyPr rot="0" spcFirstLastPara="1" vertOverflow="clip" horzOverflow="clip" vert="horz" wrap="square" lIns="36576" tIns="18288" rIns="36576" bIns="18288" anchor="ctr" anchorCtr="1">
+      <a:spAutoFit/>
+    </cs:bodyPr>
+  </cs:dataLabelCallout>
+  <cs:dataPoint>
+    <cs:lnRef idx="0"/>
+    <cs:fillRef idx="1">
+      <cs:styleClr val="auto"/>
+    </cs:fillRef>
+    <cs:effectRef idx="0"/>
+    <cs:fontRef idx="minor">
+      <a:schemeClr val="tx1"/>
+    </cs:fontRef>
+  </cs:dataPoint>
+  <cs:dataPoint3D>
+    <cs:lnRef idx="0"/>
+    <cs:fillRef idx="1">
+      <cs:styleClr val="auto"/>
+    </cs:fillRef>
+    <cs:effectRef idx="0"/>
+    <cs:fontRef idx="minor">
+      <a:schemeClr val="tx1"/>
+    </cs:fontRef>
+  </cs:dataPoint3D>
+  <cs:dataPointLine>
+    <cs:lnRef idx="0">
+      <cs:styleClr val="auto"/>
+    </cs:lnRef>
+    <cs:fillRef idx="1"/>
+    <cs:effectRef idx="0"/>
+    <cs:fontRef idx="minor">
+      <a:schemeClr val="tx1"/>
+    </cs:fontRef>
+    <cs:spPr>
+      <a:ln w="28575" cap="rnd">
+        <a:solidFill>
+          <a:schemeClr val="phClr"/>
+        </a:solidFill>
+        <a:round/>
+      </a:ln>
+    </cs:spPr>
+  </cs:dataPointLine>
+  <cs:dataPointMarker>
+    <cs:lnRef idx="0">
+      <cs:styleClr val="auto"/>
+    </cs:lnRef>
+    <cs:fillRef idx="1">
+      <cs:styleClr val="auto"/>
+    </cs:fillRef>
+    <cs:effectRef idx="0"/>
+    <cs:fontRef idx="minor">
+      <a:schemeClr val="tx1"/>
+    </cs:fontRef>
+    <cs:spPr>
+      <a:ln w="9525">
+        <a:solidFill>
+          <a:schemeClr val="phClr"/>
+        </a:solidFill>
+      </a:ln>
+    </cs:spPr>
+  </cs:dataPointMarker>
+  <cs:dataPointMarkerLayout symbol="circle" size="5"/>
+  <cs:dataPointWireframe>
+    <cs:lnRef idx="0">
+      <cs:styleClr val="auto"/>
+    </cs:lnRef>
+    <cs:fillRef idx="1"/>
+    <cs:effectRef idx="0"/>
+    <cs:fontRef idx="minor">
+      <a:schemeClr val="tx1"/>
+    </cs:fontRef>
+    <cs:spPr>
+      <a:ln w="9525" cap="rnd">
+        <a:solidFill>
+          <a:schemeClr val="phClr"/>
+        </a:solidFill>
+        <a:round/>
+      </a:ln>
+    </cs:spPr>
+  </cs:dataPointWireframe>
+  <cs:dataTable>
+    <cs:lnRef idx="0"/>
+    <cs:fillRef idx="0"/>
+    <cs:effectRef idx="0"/>
+    <cs:fontRef idx="minor">
+      <a:schemeClr val="tx1">
+        <a:lumMod val="65000"/>
+        <a:lumOff val="35000"/>
+      </a:schemeClr>
+    </cs:fontRef>
+    <cs:spPr>
+      <a:noFill/>
+      <a:ln w="9525" cap="flat" cmpd="sng" algn="ctr">
+        <a:solidFill>
+          <a:schemeClr val="tx1">
+            <a:lumMod val="15000"/>
+            <a:lumOff val="85000"/>
+          </a:schemeClr>
+        </a:solidFill>
+        <a:round/>
+      </a:ln>
+    </cs:spPr>
+    <cs:defRPr sz="900" kern="1200"/>
+  </cs:dataTable>
+  <cs:downBar>
+    <cs:lnRef idx="0"/>
+    <cs:fillRef idx="0"/>
+    <cs:effectRef idx="0"/>
+    <cs:fontRef idx="minor">
+      <a:schemeClr val="dk1"/>
+    </cs:fontRef>
+    <cs:spPr>
+      <a:solidFill>
+        <a:schemeClr val="dk1">
+          <a:lumMod val="65000"/>
+          <a:lumOff val="35000"/>
+        </a:schemeClr>
+      </a:solidFill>
+      <a:ln w="9525">
+        <a:solidFill>
+          <a:schemeClr val="tx1">
+            <a:lumMod val="65000"/>
+            <a:lumOff val="35000"/>
+          </a:schemeClr>
+        </a:solidFill>
+      </a:ln>
+    </cs:spPr>
+  </cs:downBar>
+  <cs:dropLine>
+    <cs:lnRef idx="0"/>
+    <cs:fillRef idx="0"/>
+    <cs:effectRef idx="0"/>
+    <cs:fontRef idx="minor">
+      <a:schemeClr val="tx1"/>
+    </cs:fontRef>
+    <cs:spPr>
+      <a:ln w="9525" cap="flat" cmpd="sng" algn="ctr">
+        <a:solidFill>
+          <a:schemeClr val="tx1">
+            <a:lumMod val="35000"/>
+            <a:lumOff val="65000"/>
+          </a:schemeClr>
+        </a:solidFill>
+        <a:round/>
+      </a:ln>
+    </cs:spPr>
+  </cs:dropLine>
+  <cs:errorBar>
+    <cs:lnRef idx="0"/>
+    <cs:fillRef idx="0"/>
+    <cs:effectRef idx="0"/>
+    <cs:fontRef idx="minor">
+      <a:schemeClr val="tx1"/>
+    </cs:fontRef>
+    <cs:spPr>
+      <a:ln w="9525" cap="flat" cmpd="sng" algn="ctr">
+        <a:solidFill>
+          <a:schemeClr val="tx1">
+            <a:lumMod val="65000"/>
+            <a:lumOff val="35000"/>
+          </a:schemeClr>
+        </a:solidFill>
+        <a:round/>
+      </a:ln>
+    </cs:spPr>
+  </cs:errorBar>
+  <cs:floor>
+    <cs:lnRef idx="0"/>
+    <cs:fillRef idx="0"/>
+    <cs:effectRef idx="0"/>
+    <cs:fontRef idx="minor">
+      <a:schemeClr val="tx1"/>
+    </cs:fontRef>
+    <cs:spPr>
+      <a:noFill/>
+      <a:ln>
+        <a:noFill/>
+      </a:ln>
+    </cs:spPr>
+  </cs:floor>
+  <cs:gridlineMajor>
+    <cs:lnRef idx="0"/>
+    <cs:fillRef idx="0"/>
+    <cs:effectRef idx="0"/>
+    <cs:fontRef idx="minor">
+      <a:schemeClr val="tx1"/>
+    </cs:fontRef>
+    <cs:spPr>
+      <a:ln w="9525" cap="flat" cmpd="sng" algn="ctr">
+        <a:solidFill>
+          <a:schemeClr val="tx1">
+            <a:lumMod val="15000"/>
+            <a:lumOff val="85000"/>
+          </a:schemeClr>
+        </a:solidFill>
+        <a:round/>
+      </a:ln>
+    </cs:spPr>
+  </cs:gridlineMajor>
+  <cs:gridlineMinor>
+    <cs:lnRef idx="0"/>
+    <cs:fillRef idx="0"/>
+    <cs:effectRef idx="0"/>
+    <cs:fontRef idx="minor">
+      <a:schemeClr val="tx1"/>
+    </cs:fontRef>
+    <cs:spPr>
+      <a:ln w="9525" cap="flat" cmpd="sng" algn="ctr">
+        <a:solidFill>
+          <a:schemeClr val="tx1">
+            <a:lumMod val="5000"/>
+            <a:lumOff val="95000"/>
+          </a:schemeClr>
+        </a:solidFill>
+        <a:round/>
+      </a:ln>
+    </cs:spPr>
+  </cs:gridlineMinor>
+  <cs:hiLoLine>
+    <cs:lnRef idx="0"/>
+    <cs:fillRef idx="0"/>
+    <cs:effectRef idx="0"/>
+    <cs:fontRef idx="minor">
+      <a:schemeClr val="tx1"/>
+    </cs:fontRef>
+    <cs:spPr>
+      <a:ln w="9525" cap="flat" cmpd="sng" algn="ctr">
+        <a:solidFill>
+          <a:schemeClr val="tx1">
+            <a:lumMod val="75000"/>
+            <a:lumOff val="25000"/>
+          </a:schemeClr>
+        </a:solidFill>
+        <a:round/>
+      </a:ln>
+    </cs:spPr>
+  </cs:hiLoLine>
+  <cs:leaderLine>
+    <cs:lnRef idx="0"/>
+    <cs:fillRef idx="0"/>
+    <cs:effectRef idx="0"/>
+    <cs:fontRef idx="minor">
+      <a:schemeClr val="tx1"/>
+    </cs:fontRef>
+    <cs:spPr>
+      <a:ln w="9525" cap="flat" cmpd="sng" algn="ctr">
+        <a:solidFill>
+          <a:schemeClr val="tx1">
+            <a:lumMod val="35000"/>
+            <a:lumOff val="65000"/>
+          </a:schemeClr>
+        </a:solidFill>
+        <a:round/>
+      </a:ln>
+    </cs:spPr>
+  </cs:leaderLine>
+  <cs:legend>
+    <cs:lnRef idx="0"/>
+    <cs:fillRef idx="0"/>
+    <cs:effectRef idx="0"/>
+    <cs:fontRef idx="minor">
+      <a:schemeClr val="tx1">
+        <a:lumMod val="65000"/>
+        <a:lumOff val="35000"/>
+      </a:schemeClr>
+    </cs:fontRef>
+    <cs:defRPr sz="900" kern="1200"/>
+  </cs:legend>
+  <cs:plotArea mods="allowNoFillOverride allowNoLineOverride">
+    <cs:lnRef idx="0"/>
+    <cs:fillRef idx="0"/>
+    <cs:effectRef idx="0"/>
+    <cs:fontRef idx="minor">
+      <a:schemeClr val="tx1"/>
+    </cs:fontRef>
+  </cs:plotArea>
+  <cs:plotArea3D mods="allowNoFillOverride allowNoLineOverride">
+    <cs:lnRef idx="0"/>
+    <cs:fillRef idx="0"/>
+    <cs:effectRef idx="0"/>
+    <cs:fontRef idx="minor">
+      <a:schemeClr val="tx1"/>
+    </cs:fontRef>
+  </cs:plotArea3D>
+  <cs:seriesAxis>
+    <cs:lnRef idx="0"/>
+    <cs:fillRef idx="0"/>
+    <cs:effectRef idx="0"/>
+    <cs:fontRef idx="minor">
+      <a:schemeClr val="tx1">
+        <a:lumMod val="65000"/>
+        <a:lumOff val="35000"/>
+      </a:schemeClr>
+    </cs:fontRef>
+    <cs:defRPr sz="900" kern="1200"/>
+  </cs:seriesAxis>
+  <cs:seriesLine>
+    <cs:lnRef idx="0"/>
+    <cs:fillRef idx="0"/>
+    <cs:effectRef idx="0"/>
+    <cs:fontRef idx="minor">
+      <a:schemeClr val="tx1"/>
+    </cs:fontRef>
+    <cs:spPr>
+      <a:ln w="9525" cap="flat" cmpd="sng" algn="ctr">
+        <a:solidFill>
+          <a:schemeClr val="tx1">
+            <a:lumMod val="35000"/>
+            <a:lumOff val="65000"/>
+          </a:schemeClr>
+        </a:solidFill>
+        <a:round/>
+      </a:ln>
+    </cs:spPr>
+  </cs:seriesLine>
+  <cs:title>
+    <cs:lnRef idx="0"/>
+    <cs:fillRef idx="0"/>
+    <cs:effectRef idx="0"/>
+    <cs:fontRef idx="minor">
+      <a:schemeClr val="tx1">
+        <a:lumMod val="65000"/>
+        <a:lumOff val="35000"/>
+      </a:schemeClr>
+    </cs:fontRef>
+    <cs:defRPr sz="1400" b="0" kern="1200" spc="0" baseline="0"/>
+  </cs:title>
+  <cs:trendline>
+    <cs:lnRef idx="0">
+      <cs:styleClr val="auto"/>
+    </cs:lnRef>
+    <cs:fillRef idx="0"/>
+    <cs:effectRef idx="0"/>
+    <cs:fontRef idx="minor">
+      <a:schemeClr val="tx1"/>
+    </cs:fontRef>
+    <cs:spPr>
+      <a:ln w="19050" cap="rnd">
+        <a:solidFill>
+          <a:schemeClr val="phClr"/>
+        </a:solidFill>
+        <a:prstDash val="sysDot"/>
+      </a:ln>
+    </cs:spPr>
+  </cs:trendline>
+  <cs:trendlineLabel>
+    <cs:lnRef idx="0"/>
+    <cs:fillRef idx="0"/>
+    <cs:effectRef idx="0"/>
+    <cs:fontRef idx="minor">
+      <a:schemeClr val="tx1">
+        <a:lumMod val="65000"/>
+        <a:lumOff val="35000"/>
+      </a:schemeClr>
+    </cs:fontRef>
+    <cs:defRPr sz="900" kern="1200"/>
+  </cs:trendlineLabel>
+  <cs:upBar>
+    <cs:lnRef idx="0"/>
+    <cs:fillRef idx="0"/>
+    <cs:effectRef idx="0"/>
+    <cs:fontRef idx="minor">
+      <a:schemeClr val="dk1"/>
+    </cs:fontRef>
+    <cs:spPr>
+      <a:solidFill>
+        <a:schemeClr val="lt1"/>
+      </a:solidFill>
+      <a:ln w="9525">
+        <a:solidFill>
+          <a:schemeClr val="tx1">
+            <a:lumMod val="15000"/>
+            <a:lumOff val="85000"/>
+          </a:schemeClr>
+        </a:solidFill>
+      </a:ln>
+    </cs:spPr>
+  </cs:upBar>
+  <cs:valueAxis>
+    <cs:lnRef idx="0"/>
+    <cs:fillRef idx="0"/>
+    <cs:effectRef idx="0"/>
+    <cs:fontRef idx="minor">
+      <a:schemeClr val="tx1">
+        <a:lumMod val="65000"/>
+        <a:lumOff val="35000"/>
+      </a:schemeClr>
+    </cs:fontRef>
+    <cs:defRPr sz="900" kern="1200"/>
+  </cs:valueAxis>
+  <cs:wall>
+    <cs:lnRef idx="0"/>
+    <cs:fillRef idx="0"/>
+    <cs:effectRef idx="0"/>
+    <cs:fontRef idx="minor">
+      <a:schemeClr val="tx1"/>
+    </cs:fontRef>
+    <cs:spPr>
+      <a:noFill/>
+      <a:ln>
+        <a:noFill/>
+      </a:ln>
+    </cs:spPr>
+  </cs:wall>
+</cs:chartStyle>
+</file>
+
+<file path=word/charts/style3.xml><?xml version="1.0" encoding="utf-8"?>
+<cs:chartStyle xmlns:cs="http://schemas.microsoft.com/office/drawing/2012/chartStyle" xmlns:a="http://schemas.openxmlformats.org/drawingml/2006/main" id="227">
+  <cs:axisTitle>
+    <cs:lnRef idx="0"/>
+    <cs:fillRef idx="0"/>
+    <cs:effectRef idx="0"/>
+    <cs:fontRef idx="minor">
+      <a:schemeClr val="tx1">
+        <a:lumMod val="65000"/>
+        <a:lumOff val="35000"/>
+      </a:schemeClr>
+    </cs:fontRef>
+    <cs:defRPr sz="1000" kern="1200"/>
+  </cs:axisTitle>
+  <cs:categoryAxis>
+    <cs:lnRef idx="0"/>
+    <cs:fillRef idx="0"/>
+    <cs:effectRef idx="0"/>
+    <cs:fontRef idx="minor">
+      <a:schemeClr val="tx1">
+        <a:lumMod val="65000"/>
+        <a:lumOff val="35000"/>
+      </a:schemeClr>
+    </cs:fontRef>
+    <cs:spPr>
+      <a:ln w="9525" cap="flat" cmpd="sng" algn="ctr">
+        <a:solidFill>
+          <a:schemeClr val="tx1">
+            <a:lumMod val="15000"/>
+            <a:lumOff val="85000"/>
+          </a:schemeClr>
+        </a:solidFill>
+        <a:round/>
+      </a:ln>
+    </cs:spPr>
+    <cs:defRPr sz="900" kern="1200"/>
+  </cs:categoryAxis>
+  <cs:chartArea mods="allowNoFillOverride allowNoLineOverride">
+    <cs:lnRef idx="0"/>
+    <cs:fillRef idx="0"/>
+    <cs:effectRef idx="0"/>
+    <cs:fontRef idx="minor">
+      <a:schemeClr val="tx1"/>
+    </cs:fontRef>
+    <cs:spPr>
+      <a:solidFill>
+        <a:schemeClr val="bg1"/>
+      </a:solidFill>
+      <a:ln w="9525" cap="flat" cmpd="sng" algn="ctr">
+        <a:solidFill>
+          <a:schemeClr val="tx1">
+            <a:lumMod val="15000"/>
+            <a:lumOff val="85000"/>
+          </a:schemeClr>
+        </a:solidFill>
+        <a:round/>
+      </a:ln>
+    </cs:spPr>
+    <cs:defRPr sz="1000" kern="1200"/>
+  </cs:chartArea>
+  <cs:dataLabel>
+    <cs:lnRef idx="0"/>
+    <cs:fillRef idx="0"/>
+    <cs:effectRef idx="0"/>
+    <cs:fontRef idx="minor">
+      <a:schemeClr val="tx1">
+        <a:lumMod val="75000"/>
+        <a:lumOff val="25000"/>
+      </a:schemeClr>
+    </cs:fontRef>
+    <cs:defRPr sz="900" kern="1200"/>
+  </cs:dataLabel>
+  <cs:dataLabelCallout>
+    <cs:lnRef idx="0"/>
+    <cs:fillRef idx="0"/>
+    <cs:effectRef idx="0"/>
+    <cs:fontRef idx="minor">
+      <a:schemeClr val="dk1">
+        <a:lumMod val="65000"/>
+        <a:lumOff val="35000"/>
+      </a:schemeClr>
+    </cs:fontRef>
+    <cs:spPr>
+      <a:solidFill>
+        <a:schemeClr val="lt1"/>
+      </a:solidFill>
+      <a:ln>
+        <a:solidFill>
+          <a:schemeClr val="dk1">
+            <a:lumMod val="25000"/>
+            <a:lumOff val="75000"/>
+          </a:schemeClr>
+        </a:solidFill>
+      </a:ln>
+    </cs:spPr>
+    <cs:defRPr sz="900" kern="1200"/>
+    <cs:bodyPr rot="0" spcFirstLastPara="1" vertOverflow="clip" horzOverflow="clip" vert="horz" wrap="square" lIns="36576" tIns="18288" rIns="36576" bIns="18288" anchor="ctr" anchorCtr="1">
+      <a:spAutoFit/>
+    </cs:bodyPr>
+  </cs:dataLabelCallout>
+  <cs:dataPoint>
+    <cs:lnRef idx="0"/>
+    <cs:fillRef idx="1">
+      <cs:styleClr val="auto"/>
+    </cs:fillRef>
+    <cs:effectRef idx="0"/>
+    <cs:fontRef idx="minor">
+      <a:schemeClr val="tx1"/>
+    </cs:fontRef>
+    <cs:spPr>
+      <a:solidFill>
+        <a:schemeClr val="phClr"/>
+      </a:solidFill>
+    </cs:spPr>
+  </cs:dataPoint>
+  <cs:dataPoint3D>
+    <cs:lnRef idx="0"/>
+    <cs:fillRef idx="1">
+      <cs:styleClr val="auto"/>
+    </cs:fillRef>
+    <cs:effectRef idx="0"/>
+    <cs:fontRef idx="minor">
+      <a:schemeClr val="tx1"/>
+    </cs:fontRef>
+    <cs:spPr>
+      <a:solidFill>
+        <a:schemeClr val="phClr"/>
+      </a:solidFill>
+    </cs:spPr>
+  </cs:dataPoint3D>
+  <cs:dataPointLine>
+    <cs:lnRef idx="0">
+      <cs:styleClr val="auto"/>
+    </cs:lnRef>
+    <cs:fillRef idx="1"/>
+    <cs:effectRef idx="0"/>
+    <cs:fontRef idx="minor">
+      <a:schemeClr val="tx1"/>
+    </cs:fontRef>
+    <cs:spPr>
+      <a:ln w="28575" cap="rnd">
+        <a:solidFill>
+          <a:schemeClr val="phClr"/>
+        </a:solidFill>
+        <a:round/>
+      </a:ln>
+    </cs:spPr>
+  </cs:dataPointLine>
+  <cs:dataPointMarker>
+    <cs:lnRef idx="0">
+      <cs:styleClr val="auto"/>
+    </cs:lnRef>
+    <cs:fillRef idx="1">
+      <cs:styleClr val="auto"/>
+    </cs:fillRef>
+    <cs:effectRef idx="0"/>
+    <cs:fontRef idx="minor">
+      <a:schemeClr val="tx1"/>
+    </cs:fontRef>
+    <cs:spPr>
+      <a:solidFill>
+        <a:schemeClr val="phClr"/>
+      </a:solidFill>
+      <a:ln w="9525">
+        <a:solidFill>
+          <a:schemeClr val="phClr"/>
+        </a:solidFill>
+      </a:ln>
+    </cs:spPr>
+  </cs:dataPointMarker>
+  <cs:dataPointMarkerLayout symbol="circle" size="5"/>
+  <cs:dataPointWireframe>
+    <cs:lnRef idx="0">
+      <cs:styleClr val="auto"/>
+    </cs:lnRef>
+    <cs:fillRef idx="1"/>
+    <cs:effectRef idx="0"/>
+    <cs:fontRef idx="minor">
+      <a:schemeClr val="tx1"/>
+    </cs:fontRef>
+    <cs:spPr>
+      <a:ln w="9525" cap="rnd">
+        <a:solidFill>
+          <a:schemeClr val="phClr"/>
+        </a:solidFill>
+        <a:round/>
+      </a:ln>
+    </cs:spPr>
+  </cs:dataPointWireframe>
+  <cs:dataTable>
+    <cs:lnRef idx="0"/>
+    <cs:fillRef idx="0"/>
+    <cs:effectRef idx="0"/>
+    <cs:fontRef idx="minor">
+      <a:schemeClr val="tx1">
+        <a:lumMod val="65000"/>
+        <a:lumOff val="35000"/>
+      </a:schemeClr>
+    </cs:fontRef>
+    <cs:spPr>
+      <a:noFill/>
+      <a:ln w="9525" cap="flat" cmpd="sng" algn="ctr">
+        <a:solidFill>
+          <a:schemeClr val="tx1">
+            <a:lumMod val="15000"/>
+            <a:lumOff val="85000"/>
+          </a:schemeClr>
+        </a:solidFill>
+        <a:round/>
+      </a:ln>
+    </cs:spPr>
+    <cs:defRPr sz="900" kern="1200"/>
+  </cs:dataTable>
+  <cs:downBar>
+    <cs:lnRef idx="0"/>
+    <cs:fillRef idx="0"/>
+    <cs:effectRef idx="0"/>
+    <cs:fontRef idx="minor">
+      <a:schemeClr val="dk1"/>
+    </cs:fontRef>
+    <cs:spPr>
+      <a:solidFill>
+        <a:schemeClr val="dk1">
+          <a:lumMod val="65000"/>
+          <a:lumOff val="35000"/>
+        </a:schemeClr>
+      </a:solidFill>
+      <a:ln w="9525">
+        <a:solidFill>
+          <a:schemeClr val="tx1">
+            <a:lumMod val="65000"/>
+            <a:lumOff val="35000"/>
+          </a:schemeClr>
+        </a:solidFill>
+      </a:ln>
+    </cs:spPr>
+  </cs:downBar>
+  <cs:dropLine>
+    <cs:lnRef idx="0"/>
+    <cs:fillRef idx="0"/>
+    <cs:effectRef idx="0"/>
+    <cs:fontRef idx="minor">
+      <a:schemeClr val="tx1"/>
+    </cs:fontRef>
+    <cs:spPr>
+      <a:ln w="9525" cap="flat" cmpd="sng" algn="ctr">
+        <a:solidFill>
+          <a:schemeClr val="tx1">
+            <a:lumMod val="35000"/>
+            <a:lumOff val="65000"/>
+          </a:schemeClr>
+        </a:solidFill>
+        <a:round/>
+      </a:ln>
+    </cs:spPr>
+  </cs:dropLine>
+  <cs:errorBar>
+    <cs:lnRef idx="0"/>
+    <cs:fillRef idx="0"/>
+    <cs:effectRef idx="0"/>
+    <cs:fontRef idx="minor">
+      <a:schemeClr val="tx1"/>
+    </cs:fontRef>
+    <cs:spPr>
+      <a:ln w="9525" cap="flat" cmpd="sng" algn="ctr">
+        <a:solidFill>
+          <a:schemeClr val="tx1">
+            <a:lumMod val="65000"/>
+            <a:lumOff val="35000"/>
+          </a:schemeClr>
+        </a:solidFill>
+        <a:round/>
+      </a:ln>
+    </cs:spPr>
+  </cs:errorBar>
+  <cs:floor>
+    <cs:lnRef idx="0"/>
+    <cs:fillRef idx="0"/>
+    <cs:effectRef idx="0"/>
+    <cs:fontRef idx="minor">
+      <a:schemeClr val="tx1"/>
+    </cs:fontRef>
+    <cs:spPr>
+      <a:noFill/>
+      <a:ln>
+        <a:noFill/>
+      </a:ln>
+    </cs:spPr>
+  </cs:floor>
+  <cs:gridlineMajor>
+    <cs:lnRef idx="0"/>
+    <cs:fillRef idx="0"/>
+    <cs:effectRef idx="0"/>
+    <cs:fontRef idx="minor">
+      <a:schemeClr val="tx1"/>
+    </cs:fontRef>
+    <cs:spPr>
+      <a:ln w="9525" cap="flat" cmpd="sng" algn="ctr">
+        <a:solidFill>
+          <a:schemeClr val="tx1">
+            <a:lumMod val="15000"/>
+            <a:lumOff val="85000"/>
+          </a:schemeClr>
+        </a:solidFill>
+        <a:round/>
+      </a:ln>
+    </cs:spPr>
+  </cs:gridlineMajor>
+  <cs:gridlineMinor>
+    <cs:lnRef idx="0"/>
+    <cs:fillRef idx="0"/>
+    <cs:effectRef idx="0"/>
+    <cs:fontRef idx="minor">
+      <a:schemeClr val="tx1"/>
+    </cs:fontRef>
+    <cs:spPr>
+      <a:ln w="9525" cap="flat" cmpd="sng" algn="ctr">
+        <a:solidFill>
+          <a:schemeClr val="tx1">
+            <a:lumMod val="5000"/>
+            <a:lumOff val="95000"/>
+          </a:schemeClr>
+        </a:solidFill>
+        <a:round/>
+      </a:ln>
+    </cs:spPr>
+  </cs:gridlineMinor>
+  <cs:hiLoLine>
+    <cs:lnRef idx="0"/>
+    <cs:fillRef idx="0"/>
+    <cs:effectRef idx="0"/>
+    <cs:fontRef idx="minor">
+      <a:schemeClr val="tx1"/>
+    </cs:fontRef>
+    <cs:spPr>
+      <a:ln w="9525" cap="flat" cmpd="sng" algn="ctr">
+        <a:solidFill>
+          <a:schemeClr val="tx1">
+            <a:lumMod val="75000"/>
+            <a:lumOff val="25000"/>
+          </a:schemeClr>
+        </a:solidFill>
+        <a:round/>
+      </a:ln>
+    </cs:spPr>
+  </cs:hiLoLine>
+  <cs:leaderLine>
+    <cs:lnRef idx="0"/>
+    <cs:fillRef idx="0"/>
+    <cs:effectRef idx="0"/>
+    <cs:fontRef idx="minor">
+      <a:schemeClr val="tx1"/>
+    </cs:fontRef>
+    <cs:spPr>
+      <a:ln w="9525" cap="flat" cmpd="sng" algn="ctr">
+        <a:solidFill>
+          <a:schemeClr val="tx1">
+            <a:lumMod val="35000"/>
+            <a:lumOff val="65000"/>
+          </a:schemeClr>
+        </a:solidFill>
+        <a:round/>
+      </a:ln>
+    </cs:spPr>
+  </cs:leaderLine>
+  <cs:legend>
+    <cs:lnRef idx="0"/>
+    <cs:fillRef idx="0"/>
+    <cs:effectRef idx="0"/>
+    <cs:fontRef idx="minor">
+      <a:schemeClr val="tx1">
+        <a:lumMod val="65000"/>
+        <a:lumOff val="35000"/>
+      </a:schemeClr>
+    </cs:fontRef>
+    <cs:defRPr sz="900" kern="1200"/>
+  </cs:legend>
+  <cs:plotArea mods="allowNoFillOverride allowNoLineOverride">
+    <cs:lnRef idx="0"/>
+    <cs:fillRef idx="0"/>
+    <cs:effectRef idx="0"/>
+    <cs:fontRef idx="minor">
+      <a:schemeClr val="tx1"/>
+    </cs:fontRef>
+  </cs:plotArea>
+  <cs:plotArea3D mods="allowNoFillOverride allowNoLineOverride">
+    <cs:lnRef idx="0"/>
+    <cs:fillRef idx="0"/>
+    <cs:effectRef idx="0"/>
+    <cs:fontRef idx="minor">
+      <a:schemeClr val="tx1"/>
+    </cs:fontRef>
+  </cs:plotArea3D>
+  <cs:seriesAxis>
+    <cs:lnRef idx="0"/>
+    <cs:fillRef idx="0"/>
+    <cs:effectRef idx="0"/>
+    <cs:fontRef idx="minor">
+      <a:schemeClr val="tx1">
+        <a:lumMod val="65000"/>
+        <a:lumOff val="35000"/>
+      </a:schemeClr>
+    </cs:fontRef>
+    <cs:defRPr sz="900" kern="1200"/>
+  </cs:seriesAxis>
+  <cs:seriesLine>
+    <cs:lnRef idx="0"/>
+    <cs:fillRef idx="0"/>
+    <cs:effectRef idx="0"/>
+    <cs:fontRef idx="minor">
+      <a:schemeClr val="tx1"/>
+    </cs:fontRef>
+    <cs:spPr>
+      <a:ln w="9525" cap="flat" cmpd="sng" algn="ctr">
+        <a:solidFill>
+          <a:schemeClr val="tx1">
+            <a:lumMod val="35000"/>
+            <a:lumOff val="65000"/>
+          </a:schemeClr>
+        </a:solidFill>
+        <a:round/>
+      </a:ln>
+    </cs:spPr>
+  </cs:seriesLine>
+  <cs:title>
+    <cs:lnRef idx="0"/>
+    <cs:fillRef idx="0"/>
+    <cs:effectRef idx="0"/>
+    <cs:fontRef idx="minor">
+      <a:schemeClr val="tx1">
+        <a:lumMod val="65000"/>
+        <a:lumOff val="35000"/>
+      </a:schemeClr>
+    </cs:fontRef>
+    <cs:defRPr sz="1400" b="0" kern="1200" spc="0" baseline="0"/>
+  </cs:title>
+  <cs:trendline>
+    <cs:lnRef idx="0">
+      <cs:styleClr val="auto"/>
+    </cs:lnRef>
+    <cs:fillRef idx="0"/>
+    <cs:effectRef idx="0"/>
+    <cs:fontRef idx="minor">
+      <a:schemeClr val="tx1"/>
+    </cs:fontRef>
+    <cs:spPr>
+      <a:ln w="19050" cap="rnd">
+        <a:solidFill>
+          <a:schemeClr val="phClr"/>
+        </a:solidFill>
+        <a:prstDash val="sysDot"/>
+      </a:ln>
+    </cs:spPr>
+  </cs:trendline>
+  <cs:trendlineLabel>
+    <cs:lnRef idx="0"/>
+    <cs:fillRef idx="0"/>
+    <cs:effectRef idx="0"/>
+    <cs:fontRef idx="minor">
+      <a:schemeClr val="tx1">
+        <a:lumMod val="65000"/>
+        <a:lumOff val="35000"/>
+      </a:schemeClr>
+    </cs:fontRef>
+    <cs:defRPr sz="900" kern="1200"/>
+  </cs:trendlineLabel>
+  <cs:upBar>
+    <cs:lnRef idx="0"/>
+    <cs:fillRef idx="0"/>
+    <cs:effectRef idx="0"/>
+    <cs:fontRef idx="minor">
+      <a:schemeClr val="dk1"/>
+    </cs:fontRef>
+    <cs:spPr>
+      <a:solidFill>
+        <a:schemeClr val="lt1"/>
+      </a:solidFill>
+      <a:ln w="9525">
+        <a:solidFill>
+          <a:schemeClr val="tx1">
+            <a:lumMod val="15000"/>
+            <a:lumOff val="85000"/>
+          </a:schemeClr>
+        </a:solidFill>
+      </a:ln>
+    </cs:spPr>
+  </cs:upBar>
+  <cs:valueAxis>
+    <cs:lnRef idx="0"/>
+    <cs:fillRef idx="0"/>
+    <cs:effectRef idx="0"/>
+    <cs:fontRef idx="minor">
+      <a:schemeClr val="tx1">
+        <a:lumMod val="65000"/>
+        <a:lumOff val="35000"/>
+      </a:schemeClr>
+    </cs:fontRef>
+    <cs:defRPr sz="900" kern="1200"/>
+  </cs:valueAxis>
+  <cs:wall>
+    <cs:lnRef idx="0"/>
+    <cs:fillRef idx="0"/>
+    <cs:effectRef idx="0"/>
+    <cs:fontRef idx="minor">
+      <a:schemeClr val="tx1"/>
+    </cs:fontRef>
+    <cs:spPr>
+      <a:noFill/>
+      <a:ln>
+        <a:noFill/>
+      </a:ln>
+    </cs:spPr>
+  </cs:wall>
+</cs:chartStyle>
+</file>
+
+<file path=word/charts/style4.xml><?xml version="1.0" encoding="utf-8"?>
+<cs:chartStyle xmlns:cs="http://schemas.microsoft.com/office/drawing/2012/chartStyle" xmlns:a="http://schemas.openxmlformats.org/drawingml/2006/main" id="201">
+  <cs:axisTitle>
+    <cs:lnRef idx="0"/>
+    <cs:fillRef idx="0"/>
+    <cs:effectRef idx="0"/>
+    <cs:fontRef idx="minor">
+      <a:schemeClr val="tx1">
+        <a:lumMod val="65000"/>
+        <a:lumOff val="35000"/>
+      </a:schemeClr>
+    </cs:fontRef>
+    <cs:defRPr sz="1000" kern="1200"/>
+  </cs:axisTitle>
+  <cs:categoryAxis>
+    <cs:lnRef idx="0"/>
+    <cs:fillRef idx="0"/>
+    <cs:effectRef idx="0"/>
+    <cs:fontRef idx="minor">
+      <a:schemeClr val="tx1">
+        <a:lumMod val="65000"/>
+        <a:lumOff val="35000"/>
+      </a:schemeClr>
+    </cs:fontRef>
+    <cs:spPr>
+      <a:ln w="9525" cap="flat" cmpd="sng" algn="ctr">
+        <a:solidFill>
+          <a:schemeClr val="tx1">
+            <a:lumMod val="15000"/>
+            <a:lumOff val="85000"/>
+          </a:schemeClr>
+        </a:solidFill>
+        <a:round/>
+      </a:ln>
+    </cs:spPr>
+    <cs:defRPr sz="900" kern="1200"/>
+  </cs:categoryAxis>
+  <cs:chartArea mods="allowNoFillOverride allowNoLineOverride">
+    <cs:lnRef idx="0"/>
+    <cs:fillRef idx="0"/>
+    <cs:effectRef idx="0"/>
+    <cs:fontRef idx="minor">
+      <a:schemeClr val="tx1"/>
+    </cs:fontRef>
+    <cs:spPr>
+      <a:solidFill>
+        <a:schemeClr val="bg1"/>
+      </a:solidFill>
+      <a:ln w="9525" cap="flat" cmpd="sng" algn="ctr">
+        <a:solidFill>
+          <a:schemeClr val="tx1">
+            <a:lumMod val="15000"/>
+            <a:lumOff val="85000"/>
+          </a:schemeClr>
+        </a:solidFill>
+        <a:round/>
+      </a:ln>
+    </cs:spPr>
+    <cs:defRPr sz="1000" kern="1200"/>
+  </cs:chartArea>
+  <cs:dataLabel>
+    <cs:lnRef idx="0"/>
+    <cs:fillRef idx="0"/>
+    <cs:effectRef idx="0"/>
+    <cs:fontRef idx="minor">
+      <a:schemeClr val="tx1">
+        <a:lumMod val="75000"/>
+        <a:lumOff val="25000"/>
+      </a:schemeClr>
+    </cs:fontRef>
+    <cs:defRPr sz="900" kern="1200"/>
+  </cs:dataLabel>
+  <cs:dataLabelCallout>
+    <cs:lnRef idx="0"/>
+    <cs:fillRef idx="0"/>
+    <cs:effectRef idx="0"/>
+    <cs:fontRef idx="minor">
+      <a:schemeClr val="dk1">
+        <a:lumMod val="65000"/>
+        <a:lumOff val="35000"/>
+      </a:schemeClr>
+    </cs:fontRef>
+    <cs:spPr>
+      <a:solidFill>
+        <a:schemeClr val="lt1"/>
+      </a:solidFill>
+      <a:ln>
+        <a:solidFill>
+          <a:schemeClr val="dk1">
+            <a:lumMod val="25000"/>
+            <a:lumOff val="75000"/>
+          </a:schemeClr>
+        </a:solidFill>
+      </a:ln>
+    </cs:spPr>
+    <cs:defRPr sz="900" kern="1200"/>
+    <cs:bodyPr rot="0" spcFirstLastPara="1" vertOverflow="clip" horzOverflow="clip" vert="horz" wrap="square" lIns="36576" tIns="18288" rIns="36576" bIns="18288" anchor="ctr" anchorCtr="1">
+      <a:spAutoFit/>
+    </cs:bodyPr>
+  </cs:dataLabelCallout>
+  <cs:dataPoint>
+    <cs:lnRef idx="0"/>
+    <cs:fillRef idx="1">
+      <cs:styleClr val="auto"/>
+    </cs:fillRef>
+    <cs:effectRef idx="0"/>
+    <cs:fontRef idx="minor">
+      <a:schemeClr val="tx1"/>
+    </cs:fontRef>
+  </cs:dataPoint>
+  <cs:dataPoint3D>
+    <cs:lnRef idx="0"/>
+    <cs:fillRef idx="1">
+      <cs:styleClr val="auto"/>
+    </cs:fillRef>
+    <cs:effectRef idx="0"/>
+    <cs:fontRef idx="minor">
+      <a:schemeClr val="tx1"/>
+    </cs:fontRef>
+  </cs:dataPoint3D>
+  <cs:dataPointLine>
+    <cs:lnRef idx="0">
+      <cs:styleClr val="auto"/>
+    </cs:lnRef>
+    <cs:fillRef idx="1"/>
+    <cs:effectRef idx="0"/>
+    <cs:fontRef idx="minor">
+      <a:schemeClr val="tx1"/>
+    </cs:fontRef>
+    <cs:spPr>
+      <a:ln w="28575" cap="rnd">
+        <a:solidFill>
+          <a:schemeClr val="phClr"/>
+        </a:solidFill>
+        <a:round/>
+      </a:ln>
+    </cs:spPr>
+  </cs:dataPointLine>
+  <cs:dataPointMarker>
+    <cs:lnRef idx="0">
+      <cs:styleClr val="auto"/>
+    </cs:lnRef>
+    <cs:fillRef idx="1">
+      <cs:styleClr val="auto"/>
+    </cs:fillRef>
+    <cs:effectRef idx="0"/>
+    <cs:fontRef idx="minor">
+      <a:schemeClr val="tx1"/>
+    </cs:fontRef>
+    <cs:spPr>
+      <a:ln w="9525">
+        <a:solidFill>
+          <a:schemeClr val="phClr"/>
+        </a:solidFill>
+      </a:ln>
+    </cs:spPr>
+  </cs:dataPointMarker>
+  <cs:dataPointMarkerLayout symbol="circle" size="5"/>
+  <cs:dataPointWireframe>
+    <cs:lnRef idx="0">
+      <cs:styleClr val="auto"/>
+    </cs:lnRef>
+    <cs:fillRef idx="1"/>
+    <cs:effectRef idx="0"/>
+    <cs:fontRef idx="minor">
+      <a:schemeClr val="tx1"/>
+    </cs:fontRef>
+    <cs:spPr>
+      <a:ln w="9525" cap="rnd">
+        <a:solidFill>
+          <a:schemeClr val="phClr"/>
+        </a:solidFill>
+        <a:round/>
+      </a:ln>
+    </cs:spPr>
+  </cs:dataPointWireframe>
+  <cs:dataTable>
+    <cs:lnRef idx="0"/>
+    <cs:fillRef idx="0"/>
+    <cs:effectRef idx="0"/>
+    <cs:fontRef idx="minor">
+      <a:schemeClr val="tx1">
+        <a:lumMod val="65000"/>
+        <a:lumOff val="35000"/>
+      </a:schemeClr>
+    </cs:fontRef>
+    <cs:spPr>
+      <a:noFill/>
+      <a:ln w="9525" cap="flat" cmpd="sng" algn="ctr">
+        <a:solidFill>
+          <a:schemeClr val="tx1">
+            <a:lumMod val="15000"/>
+            <a:lumOff val="85000"/>
+          </a:schemeClr>
+        </a:solidFill>
+        <a:round/>
+      </a:ln>
+    </cs:spPr>
+    <cs:defRPr sz="900" kern="1200"/>
+  </cs:dataTable>
+  <cs:downBar>
+    <cs:lnRef idx="0"/>
+    <cs:fillRef idx="0"/>
+    <cs:effectRef idx="0"/>
+    <cs:fontRef idx="minor">
+      <a:schemeClr val="dk1"/>
+    </cs:fontRef>
+    <cs:spPr>
+      <a:solidFill>
+        <a:schemeClr val="dk1">
+          <a:lumMod val="65000"/>
+          <a:lumOff val="35000"/>
+        </a:schemeClr>
+      </a:solidFill>
+      <a:ln w="9525">
+        <a:solidFill>
+          <a:schemeClr val="tx1">
+            <a:lumMod val="65000"/>
+            <a:lumOff val="35000"/>
+          </a:schemeClr>
+        </a:solidFill>
+      </a:ln>
+    </cs:spPr>
+  </cs:downBar>
+  <cs:dropLine>
+    <cs:lnRef idx="0"/>
+    <cs:fillRef idx="0"/>
+    <cs:effectRef idx="0"/>
+    <cs:fontRef idx="minor">
+      <a:schemeClr val="tx1"/>
+    </cs:fontRef>
+    <cs:spPr>
+      <a:ln w="9525" cap="flat" cmpd="sng" algn="ctr">
+        <a:solidFill>
+          <a:schemeClr val="tx1">
+            <a:lumMod val="35000"/>
+            <a:lumOff val="65000"/>
+          </a:schemeClr>
+        </a:solidFill>
+        <a:round/>
+      </a:ln>
+    </cs:spPr>
+  </cs:dropLine>
+  <cs:errorBar>
+    <cs:lnRef idx="0"/>
+    <cs:fillRef idx="0"/>
+    <cs:effectRef idx="0"/>
+    <cs:fontRef idx="minor">
+      <a:schemeClr val="tx1"/>
+    </cs:fontRef>
+    <cs:spPr>
+      <a:ln w="9525" cap="flat" cmpd="sng" algn="ctr">
+        <a:solidFill>
+          <a:schemeClr val="tx1">
+            <a:lumMod val="65000"/>
+            <a:lumOff val="35000"/>
+          </a:schemeClr>
+        </a:solidFill>
+        <a:round/>
+      </a:ln>
+    </cs:spPr>
+  </cs:errorBar>
+  <cs:floor>
+    <cs:lnRef idx="0"/>
+    <cs:fillRef idx="0"/>
+    <cs:effectRef idx="0"/>
+    <cs:fontRef idx="minor">
+      <a:schemeClr val="tx1"/>
+    </cs:fontRef>
+    <cs:spPr>
+      <a:noFill/>
+      <a:ln>
+        <a:noFill/>
+      </a:ln>
+    </cs:spPr>
+  </cs:floor>
+  <cs:gridlineMajor>
+    <cs:lnRef idx="0"/>
+    <cs:fillRef idx="0"/>
+    <cs:effectRef idx="0"/>
+    <cs:fontRef idx="minor">
+      <a:schemeClr val="tx1"/>
+    </cs:fontRef>
+    <cs:spPr>
+      <a:ln w="9525" cap="flat" cmpd="sng" algn="ctr">
+        <a:solidFill>
+          <a:schemeClr val="tx1">
+            <a:lumMod val="15000"/>
+            <a:lumOff val="85000"/>
+          </a:schemeClr>
+        </a:solidFill>
+        <a:round/>
+      </a:ln>
+    </cs:spPr>
+  </cs:gridlineMajor>
+  <cs:gridlineMinor>
+    <cs:lnRef idx="0"/>
+    <cs:fillRef idx="0"/>
+    <cs:effectRef idx="0"/>
+    <cs:fontRef idx="minor">
+      <a:schemeClr val="tx1"/>
+    </cs:fontRef>
+    <cs:spPr>
+      <a:ln w="9525" cap="flat" cmpd="sng" algn="ctr">
+        <a:solidFill>
+          <a:schemeClr val="tx1">
+            <a:lumMod val="5000"/>
+            <a:lumOff val="95000"/>
+          </a:schemeClr>
+        </a:solidFill>
+        <a:round/>
+      </a:ln>
+    </cs:spPr>
+  </cs:gridlineMinor>
+  <cs:hiLoLine>
+    <cs:lnRef idx="0"/>
+    <cs:fillRef idx="0"/>
+    <cs:effectRef idx="0"/>
+    <cs:fontRef idx="minor">
+      <a:schemeClr val="tx1"/>
+    </cs:fontRef>
+    <cs:spPr>
+      <a:ln w="9525" cap="flat" cmpd="sng" algn="ctr">
+        <a:solidFill>
+          <a:schemeClr val="tx1">
+            <a:lumMod val="75000"/>
+            <a:lumOff val="25000"/>
+          </a:schemeClr>
+        </a:solidFill>
+        <a:round/>
+      </a:ln>
+    </cs:spPr>
+  </cs:hiLoLine>
+  <cs:leaderLine>
+    <cs:lnRef idx="0"/>
+    <cs:fillRef idx="0"/>
+    <cs:effectRef idx="0"/>
+    <cs:fontRef idx="minor">
+      <a:schemeClr val="tx1"/>
+    </cs:fontRef>
+    <cs:spPr>
+      <a:ln w="9525" cap="flat" cmpd="sng" algn="ctr">
+        <a:solidFill>
+          <a:schemeClr val="tx1">
+            <a:lumMod val="35000"/>
+            <a:lumOff val="65000"/>
+          </a:schemeClr>
+        </a:solidFill>
+        <a:round/>
+      </a:ln>
+    </cs:spPr>
+  </cs:leaderLine>
+  <cs:legend>
+    <cs:lnRef idx="0"/>
+    <cs:fillRef idx="0"/>
+    <cs:effectRef idx="0"/>
+    <cs:fontRef idx="minor">
+      <a:schemeClr val="tx1">
+        <a:lumMod val="65000"/>
+        <a:lumOff val="35000"/>
+      </a:schemeClr>
+    </cs:fontRef>
+    <cs:defRPr sz="900" kern="1200"/>
+  </cs:legend>
+  <cs:plotArea mods="allowNoFillOverride allowNoLineOverride">
+    <cs:lnRef idx="0"/>
+    <cs:fillRef idx="0"/>
+    <cs:effectRef idx="0"/>
+    <cs:fontRef idx="minor">
+      <a:schemeClr val="tx1"/>
+    </cs:fontRef>
+  </cs:plotArea>
+  <cs:plotArea3D mods="allowNoFillOverride allowNoLineOverride">
+    <cs:lnRef idx="0"/>
+    <cs:fillRef idx="0"/>
+    <cs:effectRef idx="0"/>
+    <cs:fontRef idx="minor">
+      <a:schemeClr val="tx1"/>
+    </cs:fontRef>
+  </cs:plotArea3D>
+  <cs:seriesAxis>
+    <cs:lnRef idx="0"/>
+    <cs:fillRef idx="0"/>
+    <cs:effectRef idx="0"/>
+    <cs:fontRef idx="minor">
+      <a:schemeClr val="tx1">
+        <a:lumMod val="65000"/>
+        <a:lumOff val="35000"/>
+      </a:schemeClr>
+    </cs:fontRef>
+    <cs:defRPr sz="900" kern="1200"/>
+  </cs:seriesAxis>
+  <cs:seriesLine>
+    <cs:lnRef idx="0"/>
+    <cs:fillRef idx="0"/>
+    <cs:effectRef idx="0"/>
+    <cs:fontRef idx="minor">
+      <a:schemeClr val="tx1"/>
+    </cs:fontRef>
+    <cs:spPr>
+      <a:ln w="9525" cap="flat" cmpd="sng" algn="ctr">
+        <a:solidFill>
+          <a:schemeClr val="tx1">
+            <a:lumMod val="35000"/>
+            <a:lumOff val="65000"/>
+          </a:schemeClr>
+        </a:solidFill>
+        <a:round/>
+      </a:ln>
+    </cs:spPr>
+  </cs:seriesLine>
+  <cs:title>
+    <cs:lnRef idx="0"/>
+    <cs:fillRef idx="0"/>
+    <cs:effectRef idx="0"/>
+    <cs:fontRef idx="minor">
+      <a:schemeClr val="tx1">
+        <a:lumMod val="65000"/>
+        <a:lumOff val="35000"/>
+      </a:schemeClr>
+    </cs:fontRef>
+    <cs:defRPr sz="1400" b="0" kern="1200" spc="0" baseline="0"/>
+  </cs:title>
+  <cs:trendline>
+    <cs:lnRef idx="0">
+      <cs:styleClr val="auto"/>
+    </cs:lnRef>
+    <cs:fillRef idx="0"/>
+    <cs:effectRef idx="0"/>
+    <cs:fontRef idx="minor">
+      <a:schemeClr val="tx1"/>
+    </cs:fontRef>
+    <cs:spPr>
+      <a:ln w="19050" cap="rnd">
+        <a:solidFill>
+          <a:schemeClr val="phClr"/>
+        </a:solidFill>
+        <a:prstDash val="sysDot"/>
+      </a:ln>
+    </cs:spPr>
+  </cs:trendline>
+  <cs:trendlineLabel>
+    <cs:lnRef idx="0"/>
+    <cs:fillRef idx="0"/>
+    <cs:effectRef idx="0"/>
+    <cs:fontRef idx="minor">
+      <a:schemeClr val="tx1">
+        <a:lumMod val="65000"/>
+        <a:lumOff val="35000"/>
+      </a:schemeClr>
+    </cs:fontRef>
+    <cs:defRPr sz="900" kern="1200"/>
+  </cs:trendlineLabel>
+  <cs:upBar>
+    <cs:lnRef idx="0"/>
+    <cs:fillRef idx="0"/>
+    <cs:effectRef idx="0"/>
+    <cs:fontRef idx="minor">
+      <a:schemeClr val="dk1"/>
+    </cs:fontRef>
+    <cs:spPr>
+      <a:solidFill>
+        <a:schemeClr val="lt1"/>
+      </a:solidFill>
+      <a:ln w="9525">
+        <a:solidFill>
+          <a:schemeClr val="tx1">
+            <a:lumMod val="15000"/>
+            <a:lumOff val="85000"/>
+          </a:schemeClr>
+        </a:solidFill>
+      </a:ln>
+    </cs:spPr>
+  </cs:upBar>
+  <cs:valueAxis>
+    <cs:lnRef idx="0"/>
+    <cs:fillRef idx="0"/>
+    <cs:effectRef idx="0"/>
+    <cs:fontRef idx="minor">
+      <a:schemeClr val="tx1">
+        <a:lumMod val="65000"/>
+        <a:lumOff val="35000"/>
+      </a:schemeClr>
+    </cs:fontRef>
+    <cs:defRPr sz="900" kern="1200"/>
+  </cs:valueAxis>
+  <cs:wall>
+    <cs:lnRef idx="0"/>
+    <cs:fillRef idx="0"/>
+    <cs:effectRef idx="0"/>
+    <cs:fontRef idx="minor">
+      <a:schemeClr val="tx1"/>
+    </cs:fontRef>
+    <cs:spPr>
+      <a:noFill/>
+      <a:ln>
+        <a:noFill/>
+      </a:ln>
+    </cs:spPr>
+  </cs:wall>
+</cs:chartStyle>
+</file>
+
+<file path=word/charts/style5.xml><?xml version="1.0" encoding="utf-8"?>
 <cs:chartStyle xmlns:cs="http://schemas.microsoft.com/office/drawing/2012/chartStyle" xmlns:a="http://schemas.openxmlformats.org/drawingml/2006/main" id="201">
   <cs:axisTitle>
     <cs:lnRef idx="0"/>

</xml_diff>

<commit_message>
Basic typesetting of chapter2
- paragraph break
- text content
- table
- list (mainly enumerate)
+ figure of company location
</commit_message>
<xml_diff>
--- a/presentations/charts.docx
+++ b/presentations/charts.docx
@@ -4,12 +4,25 @@
   <w:body>
     <w:p>
       <w:pPr/>
+    </w:p>
+    <w:p>
+      <w:pPr/>
+    </w:p>
+    <w:p>
+      <w:pPr/>
+    </w:p>
+    <w:p>
+      <w:pPr/>
+    </w:p>
+    <w:p>
+      <w:pPr/>
+      <w:bookmarkStart w:id="0" w:name="_GoBack"/>
       <w:r>
         <w:drawing>
           <wp:inline distT="0" distB="0" distL="114300" distR="114300">
             <wp:extent cx="5080000" cy="3810000"/>
             <wp:effectExtent l="4445" t="4445" r="20955" b="14605"/>
-            <wp:docPr id="1" name="Chart 1"/>
+            <wp:docPr id="3" name="Chart 3"/>
             <wp:cNvGraphicFramePr/>
             <a:graphic xmlns:a="http://schemas.openxmlformats.org/drawingml/2006/main">
               <a:graphicData uri="http://schemas.openxmlformats.org/drawingml/2006/chart">
@@ -19,48 +32,7 @@
           </wp:inline>
         </w:drawing>
       </w:r>
-    </w:p>
-    <w:p>
-      <w:pPr/>
-    </w:p>
-    <w:p>
-      <w:pPr/>
-      <w:r>
-        <w:drawing>
-          <wp:inline distT="0" distB="0" distL="114300" distR="114300">
-            <wp:extent cx="5080000" cy="3810000"/>
-            <wp:effectExtent l="4445" t="4445" r="20955" b="14605"/>
-            <wp:docPr id="2" name="Chart 2"/>
-            <wp:cNvGraphicFramePr/>
-            <a:graphic xmlns:a="http://schemas.openxmlformats.org/drawingml/2006/main">
-              <a:graphicData uri="http://schemas.openxmlformats.org/drawingml/2006/chart">
-                <c:chart xmlns:c="http://schemas.openxmlformats.org/drawingml/2006/chart" xmlns:r="http://schemas.openxmlformats.org/officeDocument/2006/relationships" r:id="rId5"/>
-              </a:graphicData>
-            </a:graphic>
-          </wp:inline>
-        </w:drawing>
-      </w:r>
-    </w:p>
-    <w:p>
-      <w:pPr/>
-    </w:p>
-    <w:p>
-      <w:pPr/>
-      <w:r>
-        <w:drawing>
-          <wp:inline distT="0" distB="0" distL="114300" distR="114300">
-            <wp:extent cx="5080000" cy="3810000"/>
-            <wp:effectExtent l="4445" t="4445" r="20955" b="14605"/>
-            <wp:docPr id="3" name="Chart 3"/>
-            <wp:cNvGraphicFramePr/>
-            <a:graphic xmlns:a="http://schemas.openxmlformats.org/drawingml/2006/main">
-              <a:graphicData uri="http://schemas.openxmlformats.org/drawingml/2006/chart">
-                <c:chart xmlns:c="http://schemas.openxmlformats.org/drawingml/2006/chart" xmlns:r="http://schemas.openxmlformats.org/officeDocument/2006/relationships" r:id="rId6"/>
-              </a:graphicData>
-            </a:graphic>
-          </wp:inline>
-        </w:drawing>
-      </w:r>
+      <w:bookmarkEnd w:id="0"/>
     </w:p>
     <w:p>
       <w:pPr/>
@@ -82,7 +54,7 @@
             <wp:cNvGraphicFramePr/>
             <a:graphic xmlns:a="http://schemas.openxmlformats.org/drawingml/2006/main">
               <a:graphicData uri="http://schemas.openxmlformats.org/drawingml/2006/chart">
-                <c:chart xmlns:c="http://schemas.openxmlformats.org/drawingml/2006/chart" xmlns:r="http://schemas.openxmlformats.org/officeDocument/2006/relationships" r:id="rId7"/>
+                <c:chart xmlns:c="http://schemas.openxmlformats.org/drawingml/2006/chart" xmlns:r="http://schemas.openxmlformats.org/officeDocument/2006/relationships" r:id="rId5"/>
               </a:graphicData>
             </a:graphic>
           </wp:inline>
@@ -94,7 +66,6 @@
     </w:p>
     <w:p>
       <w:pPr/>
-      <w:bookmarkStart w:id="0" w:name="_GoBack"/>
       <w:r>
         <w:drawing>
           <wp:inline distT="0" distB="0" distL="114300" distR="114300">
@@ -104,13 +75,12 @@
             <wp:cNvGraphicFramePr/>
             <a:graphic xmlns:a="http://schemas.openxmlformats.org/drawingml/2006/main">
               <a:graphicData uri="http://schemas.openxmlformats.org/drawingml/2006/chart">
-                <c:chart xmlns:c="http://schemas.openxmlformats.org/drawingml/2006/chart" xmlns:r="http://schemas.openxmlformats.org/officeDocument/2006/relationships" r:id="rId8"/>
+                <c:chart xmlns:c="http://schemas.openxmlformats.org/drawingml/2006/chart" xmlns:r="http://schemas.openxmlformats.org/officeDocument/2006/relationships" r:id="rId6"/>
               </a:graphicData>
             </a:graphic>
           </wp:inline>
         </w:drawing>
       </w:r>
-      <w:bookmarkEnd w:id="0"/>
     </w:p>
     <w:p>
       <w:pPr/>
@@ -438,1045 +408,6 @@
   </mc:AlternateContent>
   <c:chart>
     <c:title>
-      <c:tx>
-        <c:rich>
-          <a:bodyPr vertOverflow="ellipsis" anchor="ctr" anchorCtr="1"/>
-          <a:lstStyle/>
-          <a:p>
-            <a:pPr algn="ctr" defTabSz="914400">
-              <a:defRPr sz="1400" b="0" kern="1200" spc="0" baseline="0">
-                <a:solidFill>
-                  <a:schemeClr val="tx1">
-                    <a:lumMod val="65000"/>
-                    <a:lumOff val="35000"/>
-                  </a:schemeClr>
-                </a:solidFill>
-                <a:latin typeface="+mn-lt"/>
-                <a:ea typeface="+mn-ea"/>
-                <a:cs typeface="+mn-cs"/>
-              </a:defRPr>
-            </a:pPr>
-            <a:r>
-              <a:rPr lang="x-none" altLang="en-US" sz="1400" b="0" i="0" u="none" strike="noStrike" kern="1200" cap="none" spc="0" normalizeH="0" baseline="0">
-                <a:solidFill>
-                  <a:schemeClr val="tx1">
-                    <a:lumMod val="65000"/>
-                    <a:lumOff val="35000"/>
-                  </a:schemeClr>
-                </a:solidFill>
-                <a:effectLst/>
-                <a:latin typeface="+mn-lt"/>
-                <a:ea typeface="+mn-ea"/>
-                <a:cs typeface="+mn-cs"/>
-              </a:rPr>
-              <a:t>中国餐饮行业营业额</a:t>
-            </a:r>
-            <a:endParaRPr lang="x-none" altLang="en-US" sz="1400" b="0" i="0" u="none" strike="noStrike" kern="1200" cap="none" spc="0" normalizeH="0" baseline="0">
-              <a:solidFill>
-                <a:schemeClr val="tx1">
-                  <a:lumMod val="65000"/>
-                  <a:lumOff val="35000"/>
-                </a:schemeClr>
-              </a:solidFill>
-              <a:effectLst/>
-              <a:latin typeface="+mn-lt"/>
-              <a:ea typeface="+mn-ea"/>
-              <a:cs typeface="+mn-cs"/>
-            </a:endParaRPr>
-          </a:p>
-        </c:rich>
-      </c:tx>
-      <c:layout/>
-      <c:overlay val="0"/>
-      <c:spPr>
-        <a:noFill/>
-        <a:ln>
-          <a:noFill/>
-        </a:ln>
-        <a:effectLst/>
-      </c:spPr>
-    </c:title>
-    <c:autoTitleDeleted val="0"/>
-    <c:plotArea>
-      <c:layout/>
-      <c:lineChart>
-        <c:grouping val="stacked"/>
-        <c:varyColors val="0"/>
-        <c:ser>
-          <c:idx val="0"/>
-          <c:order val="0"/>
-          <c:tx>
-            <c:strRef>
-              <c:f>Sheet1!$B$1</c:f>
-              <c:strCache>
-                <c:ptCount val="1"/>
-                <c:pt idx="0">
-                  <c:v>快餐</c:v>
-                </c:pt>
-              </c:strCache>
-            </c:strRef>
-          </c:tx>
-          <c:spPr>
-            <a:ln w="28575" cap="rnd">
-              <a:solidFill>
-                <a:schemeClr val="accent1"/>
-              </a:solidFill>
-              <a:round/>
-            </a:ln>
-            <a:effectLst/>
-          </c:spPr>
-          <c:marker>
-            <c:symbol val="none"/>
-          </c:marker>
-          <c:cat>
-            <c:numRef>
-              <c:f>Sheet1!$A$2:$A$5</c:f>
-              <c:numCache>
-                <c:formatCode>General</c:formatCode>
-                <c:ptCount val="4"/>
-                <c:pt idx="0">
-                  <c:v>2015</c:v>
-                </c:pt>
-                <c:pt idx="1">
-                  <c:v>2016</c:v>
-                </c:pt>
-                <c:pt idx="2">
-                  <c:v>2017</c:v>
-                </c:pt>
-                <c:pt idx="3">
-                  <c:v>2018</c:v>
-                </c:pt>
-              </c:numCache>
-            </c:numRef>
-          </c:cat>
-          <c:val>
-            <c:numRef>
-              <c:f>Sheet1!$B$2:$B$5</c:f>
-              <c:numCache>
-                <c:formatCode>General</c:formatCode>
-                <c:ptCount val="4"/>
-                <c:pt idx="0" c:formatCode="General">
-                  <c:v>4.3</c:v>
-                </c:pt>
-                <c:pt idx="1" c:formatCode="General">
-                  <c:v>5.3</c:v>
-                </c:pt>
-                <c:pt idx="2" c:formatCode="General">
-                  <c:v>6.2</c:v>
-                </c:pt>
-                <c:pt idx="3" c:formatCode="General">
-                  <c:v>7.9</c:v>
-                </c:pt>
-              </c:numCache>
-            </c:numRef>
-          </c:val>
-          <c:smooth val="0"/>
-        </c:ser>
-        <c:ser>
-          <c:idx val="1"/>
-          <c:order val="1"/>
-          <c:tx>
-            <c:strRef>
-              <c:f>Sheet1!$C$1</c:f>
-              <c:strCache>
-                <c:ptCount val="1"/>
-                <c:pt idx="0">
-                  <c:v>西餐</c:v>
-                </c:pt>
-              </c:strCache>
-            </c:strRef>
-          </c:tx>
-          <c:spPr>
-            <a:ln w="28575" cap="rnd">
-              <a:solidFill>
-                <a:schemeClr val="accent2"/>
-              </a:solidFill>
-              <a:round/>
-            </a:ln>
-            <a:effectLst/>
-          </c:spPr>
-          <c:marker>
-            <c:symbol val="none"/>
-          </c:marker>
-          <c:cat>
-            <c:numRef>
-              <c:f>Sheet1!$A$2:$A$5</c:f>
-              <c:numCache>
-                <c:formatCode>General</c:formatCode>
-                <c:ptCount val="4"/>
-                <c:pt idx="0">
-                  <c:v>2015</c:v>
-                </c:pt>
-                <c:pt idx="1">
-                  <c:v>2016</c:v>
-                </c:pt>
-                <c:pt idx="2">
-                  <c:v>2017</c:v>
-                </c:pt>
-                <c:pt idx="3">
-                  <c:v>2018</c:v>
-                </c:pt>
-              </c:numCache>
-            </c:numRef>
-          </c:cat>
-          <c:val>
-            <c:numRef>
-              <c:f>Sheet1!$C$2:$C$5</c:f>
-              <c:numCache>
-                <c:formatCode>General</c:formatCode>
-                <c:ptCount val="4"/>
-                <c:pt idx="0" c:formatCode="General">
-                  <c:v>2.4</c:v>
-                </c:pt>
-                <c:pt idx="1" c:formatCode="General">
-                  <c:v>3.4</c:v>
-                </c:pt>
-                <c:pt idx="2" c:formatCode="General">
-                  <c:v>4.5</c:v>
-                </c:pt>
-                <c:pt idx="3" c:formatCode="General">
-                  <c:v>5.5</c:v>
-                </c:pt>
-              </c:numCache>
-            </c:numRef>
-          </c:val>
-          <c:smooth val="0"/>
-        </c:ser>
-        <c:ser>
-          <c:idx val="2"/>
-          <c:order val="2"/>
-          <c:tx>
-            <c:strRef>
-              <c:f>Sheet1!$D$1</c:f>
-              <c:strCache>
-                <c:ptCount val="1"/>
-                <c:pt idx="0">
-                  <c:v>中餐</c:v>
-                </c:pt>
-              </c:strCache>
-            </c:strRef>
-          </c:tx>
-          <c:spPr>
-            <a:ln w="28575" cap="rnd">
-              <a:solidFill>
-                <a:schemeClr val="accent3"/>
-              </a:solidFill>
-              <a:round/>
-            </a:ln>
-            <a:effectLst/>
-          </c:spPr>
-          <c:marker>
-            <c:symbol val="none"/>
-          </c:marker>
-          <c:cat>
-            <c:numRef>
-              <c:f>Sheet1!$A$2:$A$5</c:f>
-              <c:numCache>
-                <c:formatCode>General</c:formatCode>
-                <c:ptCount val="4"/>
-                <c:pt idx="0">
-                  <c:v>2015</c:v>
-                </c:pt>
-                <c:pt idx="1">
-                  <c:v>2016</c:v>
-                </c:pt>
-                <c:pt idx="2">
-                  <c:v>2017</c:v>
-                </c:pt>
-                <c:pt idx="3">
-                  <c:v>2018</c:v>
-                </c:pt>
-              </c:numCache>
-            </c:numRef>
-          </c:cat>
-          <c:val>
-            <c:numRef>
-              <c:f>Sheet1!$D$2:$D$5</c:f>
-              <c:numCache>
-                <c:formatCode>General</c:formatCode>
-                <c:ptCount val="4"/>
-                <c:pt idx="0" c:formatCode="General">
-                  <c:v>2</c:v>
-                </c:pt>
-                <c:pt idx="1" c:formatCode="General">
-                  <c:v>3</c:v>
-                </c:pt>
-                <c:pt idx="2" c:formatCode="General">
-                  <c:v>4</c:v>
-                </c:pt>
-                <c:pt idx="3" c:formatCode="General">
-                  <c:v>5</c:v>
-                </c:pt>
-              </c:numCache>
-            </c:numRef>
-          </c:val>
-          <c:smooth val="0"/>
-        </c:ser>
-        <c:dLbls>
-          <c:dLblPos val="r"/>
-          <c:showLegendKey val="0"/>
-          <c:showVal val="0"/>
-          <c:showCatName val="0"/>
-          <c:showSerName val="0"/>
-          <c:showPercent val="0"/>
-          <c:showBubbleSize val="0"/>
-        </c:dLbls>
-        <c:marker val="0"/>
-        <c:smooth val="0"/>
-        <c:axId val="964190696"/>
-        <c:axId val="432199537"/>
-      </c:lineChart>
-      <c:catAx>
-        <c:axId val="964190696"/>
-        <c:scaling>
-          <c:orientation val="minMax"/>
-        </c:scaling>
-        <c:delete val="0"/>
-        <c:axPos val="b"/>
-        <c:numFmt formatCode="General" sourceLinked="1"/>
-        <c:majorTickMark val="none"/>
-        <c:minorTickMark val="none"/>
-        <c:tickLblPos val="nextTo"/>
-        <c:spPr>
-          <a:noFill/>
-          <a:ln w="9525" cap="flat" cmpd="sng" algn="ctr">
-            <a:solidFill>
-              <a:schemeClr val="tx1">
-                <a:lumMod val="15000"/>
-                <a:lumOff val="85000"/>
-              </a:schemeClr>
-            </a:solidFill>
-            <a:round/>
-          </a:ln>
-          <a:effectLst/>
-        </c:spPr>
-        <c:txPr>
-          <a:bodyPr rot="-60000000" spcFirstLastPara="0" vertOverflow="ellipsis" horzOverflow="overflow" vert="horz" wrap="square" anchor="ctr" anchorCtr="1"/>
-          <a:lstStyle/>
-          <a:p>
-            <a:pPr>
-              <a:defRPr sz="900" kern="1200">
-                <a:solidFill>
-                  <a:schemeClr val="tx1">
-                    <a:lumMod val="65000"/>
-                    <a:lumOff val="35000"/>
-                  </a:schemeClr>
-                </a:solidFill>
-                <a:latin typeface="+mn-lt"/>
-                <a:ea typeface="+mn-ea"/>
-                <a:cs typeface="+mn-cs"/>
-              </a:defRPr>
-            </a:pPr>
-          </a:p>
-        </c:txPr>
-        <c:crossAx val="432199537"/>
-        <c:crosses val="autoZero"/>
-        <c:auto val="1"/>
-        <c:lblAlgn val="ctr"/>
-        <c:lblOffset val="100"/>
-        <c:tickMarkSkip val="1"/>
-        <c:noMultiLvlLbl val="0"/>
-      </c:catAx>
-      <c:valAx>
-        <c:axId val="432199537"/>
-        <c:scaling>
-          <c:orientation val="minMax"/>
-        </c:scaling>
-        <c:delete val="0"/>
-        <c:axPos val="l"/>
-        <c:majorGridlines>
-          <c:spPr>
-            <a:noFill/>
-            <a:ln w="9525" cap="flat" cmpd="sng" algn="ctr">
-              <a:solidFill>
-                <a:schemeClr val="tx1">
-                  <a:lumMod val="15000"/>
-                  <a:lumOff val="85000"/>
-                </a:schemeClr>
-              </a:solidFill>
-              <a:round/>
-            </a:ln>
-            <a:effectLst/>
-          </c:spPr>
-        </c:majorGridlines>
-        <c:numFmt formatCode="General" sourceLinked="1"/>
-        <c:majorTickMark val="none"/>
-        <c:minorTickMark val="none"/>
-        <c:tickLblPos val="nextTo"/>
-        <c:spPr>
-          <a:noFill/>
-          <a:ln>
-            <a:noFill/>
-          </a:ln>
-          <a:effectLst/>
-        </c:spPr>
-        <c:txPr>
-          <a:bodyPr rot="-60000000" spcFirstLastPara="0" vertOverflow="ellipsis" horzOverflow="overflow" vert="horz" wrap="square" anchor="ctr" anchorCtr="1"/>
-          <a:lstStyle/>
-          <a:p>
-            <a:pPr>
-              <a:defRPr sz="900" kern="1200">
-                <a:solidFill>
-                  <a:schemeClr val="tx1">
-                    <a:lumMod val="65000"/>
-                    <a:lumOff val="35000"/>
-                  </a:schemeClr>
-                </a:solidFill>
-                <a:latin typeface="+mn-lt"/>
-                <a:ea typeface="+mn-ea"/>
-                <a:cs typeface="+mn-cs"/>
-              </a:defRPr>
-            </a:pPr>
-          </a:p>
-        </c:txPr>
-        <c:crossAx val="964190696"/>
-        <c:crosses val="autoZero"/>
-        <c:crossBetween val="between"/>
-      </c:valAx>
-      <c:spPr>
-        <a:noFill/>
-        <a:ln>
-          <a:noFill/>
-        </a:ln>
-        <a:effectLst/>
-      </c:spPr>
-    </c:plotArea>
-    <c:legend>
-      <c:legendPos val="b"/>
-      <c:layout/>
-      <c:overlay val="0"/>
-      <c:spPr>
-        <a:noFill/>
-        <a:ln>
-          <a:noFill/>
-        </a:ln>
-        <a:effectLst/>
-      </c:spPr>
-      <c:txPr>
-        <a:bodyPr rot="0" spcFirstLastPara="0" vertOverflow="ellipsis" horzOverflow="overflow" vert="horz" wrap="square" anchor="ctr" anchorCtr="1"/>
-        <a:lstStyle/>
-        <a:p>
-          <a:pPr>
-            <a:defRPr sz="900" kern="1200">
-              <a:solidFill>
-                <a:schemeClr val="tx1">
-                  <a:lumMod val="65000"/>
-                  <a:lumOff val="35000"/>
-                </a:schemeClr>
-              </a:solidFill>
-              <a:latin typeface="+mn-lt"/>
-              <a:ea typeface="+mn-ea"/>
-              <a:cs typeface="+mn-cs"/>
-            </a:defRPr>
-          </a:pPr>
-        </a:p>
-      </c:txPr>
-    </c:legend>
-    <c:plotVisOnly val="1"/>
-    <c:dispBlanksAs val="zero"/>
-    <c:showDLblsOverMax val="0"/>
-  </c:chart>
-  <c:spPr>
-    <a:solidFill>
-      <a:schemeClr val="bg1"/>
-    </a:solidFill>
-    <a:ln w="9525" cap="flat" cmpd="sng" algn="ctr">
-      <a:solidFill>
-        <a:schemeClr val="tx1">
-          <a:lumMod val="15000"/>
-          <a:lumOff val="85000"/>
-        </a:schemeClr>
-      </a:solidFill>
-      <a:round/>
-    </a:ln>
-    <a:effectLst/>
-  </c:spPr>
-  <c:txPr>
-    <a:bodyPr rot="0" spcFirstLastPara="0" vertOverflow="ellipsis" horzOverflow="overflow" vert="horz" wrap="square" anchor="ctr" anchorCtr="1"/>
-    <a:lstStyle/>
-    <a:p>
-      <a:pPr>
-        <a:defRPr lang="en-US" sz="1000" kern="1200">
-          <a:solidFill>
-            <a:schemeClr val="tx1"/>
-          </a:solidFill>
-          <a:latin typeface="+mn-lt"/>
-          <a:ea typeface="+mn-ea"/>
-          <a:cs typeface="+mn-cs"/>
-        </a:defRPr>
-      </a:pPr>
-    </a:p>
-  </c:txPr>
-  <c:externalData r:id="rId1">
-    <c:autoUpdate val="0"/>
-  </c:externalData>
-</c:chartSpace>
-</file>
-
-<file path=word/charts/chart2.xml><?xml version="1.0" encoding="utf-8"?>
-<c:chartSpace xmlns:c="http://schemas.openxmlformats.org/drawingml/2006/chart" xmlns:a="http://schemas.openxmlformats.org/drawingml/2006/main" xmlns:r="http://schemas.openxmlformats.org/officeDocument/2006/relationships">
-  <c:date1904 val="0"/>
-  <c:lang val="zh-CN"/>
-  <c:roundedCorners val="0"/>
-  <mc:AlternateContent xmlns:mc="http://schemas.openxmlformats.org/markup-compatibility/2006">
-    <mc:Choice xmlns:c14="http://schemas.microsoft.com/office/drawing/2007/8/2/chart" Requires="c14">
-      <c14:style val="102"/>
-    </mc:Choice>
-    <mc:Fallback>
-      <c:style val="2"/>
-    </mc:Fallback>
-  </mc:AlternateContent>
-  <c:chart>
-    <c:title>
-      <c:tx>
-        <c:rich>
-          <a:bodyPr vertOverflow="ellipsis" anchor="ctr" anchorCtr="1"/>
-          <a:lstStyle/>
-          <a:p>
-            <a:pPr algn="ctr" defTabSz="914400">
-              <a:defRPr sz="1400" b="0" kern="1200" spc="0" baseline="0">
-                <a:solidFill>
-                  <a:schemeClr val="tx1">
-                    <a:lumMod val="65000"/>
-                    <a:lumOff val="35000"/>
-                  </a:schemeClr>
-                </a:solidFill>
-                <a:latin typeface="+mn-lt"/>
-                <a:ea typeface="+mn-ea"/>
-                <a:cs typeface="+mn-cs"/>
-              </a:defRPr>
-            </a:pPr>
-            <a:r>
-              <a:rPr lang="x-none" altLang="en-US" sz="1400" b="0" i="0" u="none" strike="noStrike" kern="1200" cap="none" spc="0" normalizeH="0" baseline="0">
-                <a:solidFill>
-                  <a:schemeClr val="tx1">
-                    <a:lumMod val="65000"/>
-                    <a:lumOff val="35000"/>
-                  </a:schemeClr>
-                </a:solidFill>
-                <a:effectLst/>
-                <a:latin typeface="+mn-lt"/>
-                <a:ea typeface="+mn-ea"/>
-                <a:cs typeface="+mn-cs"/>
-              </a:rPr>
-              <a:t>北上广深每年注册结婚人数</a:t>
-            </a:r>
-            <a:endParaRPr lang="x-none" altLang="en-US" sz="1400" b="0" i="0" u="none" strike="noStrike" kern="1200" cap="none" spc="0" normalizeH="0" baseline="0">
-              <a:solidFill>
-                <a:schemeClr val="tx1">
-                  <a:lumMod val="65000"/>
-                  <a:lumOff val="35000"/>
-                </a:schemeClr>
-              </a:solidFill>
-              <a:effectLst/>
-              <a:latin typeface="+mn-lt"/>
-              <a:ea typeface="+mn-ea"/>
-              <a:cs typeface="+mn-cs"/>
-            </a:endParaRPr>
-          </a:p>
-        </c:rich>
-      </c:tx>
-      <c:layout/>
-      <c:overlay val="0"/>
-      <c:spPr>
-        <a:noFill/>
-        <a:ln>
-          <a:noFill/>
-        </a:ln>
-        <a:effectLst/>
-      </c:spPr>
-    </c:title>
-    <c:autoTitleDeleted val="0"/>
-    <c:plotArea>
-      <c:layout/>
-      <c:barChart>
-        <c:barDir val="col"/>
-        <c:grouping val="clustered"/>
-        <c:varyColors val="0"/>
-        <c:ser>
-          <c:idx val="0"/>
-          <c:order val="0"/>
-          <c:tx>
-            <c:strRef>
-              <c:f>Sheet1!$B$1</c:f>
-              <c:strCache>
-                <c:ptCount val="1"/>
-                <c:pt idx="0">
-                  <c:v>北京</c:v>
-                </c:pt>
-              </c:strCache>
-            </c:strRef>
-          </c:tx>
-          <c:spPr>
-            <a:solidFill>
-              <a:schemeClr val="accent1"/>
-            </a:solidFill>
-            <a:ln>
-              <a:noFill/>
-            </a:ln>
-            <a:effectLst/>
-          </c:spPr>
-          <c:invertIfNegative val="0"/>
-          <c:cat>
-            <c:numRef>
-              <c:f>Sheet1!$A$2:$A$5</c:f>
-              <c:numCache>
-                <c:formatCode>General</c:formatCode>
-                <c:ptCount val="4"/>
-                <c:pt idx="0">
-                  <c:v>2015</c:v>
-                </c:pt>
-                <c:pt idx="1">
-                  <c:v>2016</c:v>
-                </c:pt>
-                <c:pt idx="2">
-                  <c:v>2017</c:v>
-                </c:pt>
-                <c:pt idx="3">
-                  <c:v>2018</c:v>
-                </c:pt>
-              </c:numCache>
-            </c:numRef>
-          </c:cat>
-          <c:val>
-            <c:numRef>
-              <c:f>Sheet1!$B$2:$B$5</c:f>
-              <c:numCache>
-                <c:formatCode>General</c:formatCode>
-                <c:ptCount val="4"/>
-                <c:pt idx="0" c:formatCode="General">
-                  <c:v>2.3</c:v>
-                </c:pt>
-                <c:pt idx="1" c:formatCode="General">
-                  <c:v>3.4</c:v>
-                </c:pt>
-                <c:pt idx="2" c:formatCode="General">
-                  <c:v>4.5</c:v>
-                </c:pt>
-                <c:pt idx="3" c:formatCode="General">
-                  <c:v>5.2</c:v>
-                </c:pt>
-              </c:numCache>
-            </c:numRef>
-          </c:val>
-        </c:ser>
-        <c:ser>
-          <c:idx val="1"/>
-          <c:order val="1"/>
-          <c:tx>
-            <c:strRef>
-              <c:f>Sheet1!$C$1</c:f>
-              <c:strCache>
-                <c:ptCount val="1"/>
-                <c:pt idx="0">
-                  <c:v>上海</c:v>
-                </c:pt>
-              </c:strCache>
-            </c:strRef>
-          </c:tx>
-          <c:spPr>
-            <a:solidFill>
-              <a:schemeClr val="accent2"/>
-            </a:solidFill>
-            <a:ln>
-              <a:noFill/>
-            </a:ln>
-            <a:effectLst/>
-          </c:spPr>
-          <c:invertIfNegative val="0"/>
-          <c:cat>
-            <c:numRef>
-              <c:f>Sheet1!$A$2:$A$5</c:f>
-              <c:numCache>
-                <c:formatCode>General</c:formatCode>
-                <c:ptCount val="4"/>
-                <c:pt idx="0">
-                  <c:v>2015</c:v>
-                </c:pt>
-                <c:pt idx="1">
-                  <c:v>2016</c:v>
-                </c:pt>
-                <c:pt idx="2">
-                  <c:v>2017</c:v>
-                </c:pt>
-                <c:pt idx="3">
-                  <c:v>2018</c:v>
-                </c:pt>
-              </c:numCache>
-            </c:numRef>
-          </c:cat>
-          <c:val>
-            <c:numRef>
-              <c:f>Sheet1!$C$2:$C$5</c:f>
-              <c:numCache>
-                <c:formatCode>General</c:formatCode>
-                <c:ptCount val="4"/>
-                <c:pt idx="0" c:formatCode="General">
-                  <c:v>2.4</c:v>
-                </c:pt>
-                <c:pt idx="1" c:formatCode="General">
-                  <c:v>2.5</c:v>
-                </c:pt>
-                <c:pt idx="2" c:formatCode="General">
-                  <c:v>3.5</c:v>
-                </c:pt>
-                <c:pt idx="3" c:formatCode="General">
-                  <c:v>4.5</c:v>
-                </c:pt>
-              </c:numCache>
-            </c:numRef>
-          </c:val>
-        </c:ser>
-        <c:ser>
-          <c:idx val="2"/>
-          <c:order val="2"/>
-          <c:tx>
-            <c:strRef>
-              <c:f>Sheet1!$D$1</c:f>
-              <c:strCache>
-                <c:ptCount val="1"/>
-                <c:pt idx="0">
-                  <c:v>广州</c:v>
-                </c:pt>
-              </c:strCache>
-            </c:strRef>
-          </c:tx>
-          <c:spPr>
-            <a:solidFill>
-              <a:schemeClr val="accent3"/>
-            </a:solidFill>
-            <a:ln>
-              <a:noFill/>
-            </a:ln>
-            <a:effectLst/>
-          </c:spPr>
-          <c:invertIfNegative val="0"/>
-          <c:cat>
-            <c:numRef>
-              <c:f>Sheet1!$A$2:$A$5</c:f>
-              <c:numCache>
-                <c:formatCode>General</c:formatCode>
-                <c:ptCount val="4"/>
-                <c:pt idx="0">
-                  <c:v>2015</c:v>
-                </c:pt>
-                <c:pt idx="1">
-                  <c:v>2016</c:v>
-                </c:pt>
-                <c:pt idx="2">
-                  <c:v>2017</c:v>
-                </c:pt>
-                <c:pt idx="3">
-                  <c:v>2018</c:v>
-                </c:pt>
-              </c:numCache>
-            </c:numRef>
-          </c:cat>
-          <c:val>
-            <c:numRef>
-              <c:f>Sheet1!$D$2:$D$5</c:f>
-              <c:numCache>
-                <c:formatCode>General</c:formatCode>
-                <c:ptCount val="4"/>
-                <c:pt idx="0" c:formatCode="General">
-                  <c:v>2.4</c:v>
-                </c:pt>
-                <c:pt idx="1" c:formatCode="General">
-                  <c:v>3.3</c:v>
-                </c:pt>
-                <c:pt idx="2" c:formatCode="General">
-                  <c:v>4.5</c:v>
-                </c:pt>
-                <c:pt idx="3" c:formatCode="General">
-                  <c:v>5</c:v>
-                </c:pt>
-              </c:numCache>
-            </c:numRef>
-          </c:val>
-        </c:ser>
-        <c:ser>
-          <c:idx val="3"/>
-          <c:order val="3"/>
-          <c:tx>
-            <c:strRef>
-              <c:f>Sheet1!$E$1</c:f>
-              <c:strCache>
-                <c:ptCount val="1"/>
-                <c:pt idx="0">
-                  <c:v>深圳</c:v>
-                </c:pt>
-              </c:strCache>
-            </c:strRef>
-          </c:tx>
-          <c:spPr>
-            <a:solidFill>
-              <a:schemeClr val="accent4"/>
-            </a:solidFill>
-            <a:ln>
-              <a:noFill/>
-            </a:ln>
-            <a:effectLst/>
-          </c:spPr>
-          <c:invertIfNegative val="0"/>
-          <c:cat>
-            <c:numRef>
-              <c:f>Sheet1!$A$2:$A$5</c:f>
-              <c:numCache>
-                <c:formatCode>General</c:formatCode>
-                <c:ptCount val="4"/>
-                <c:pt idx="0">
-                  <c:v>2015</c:v>
-                </c:pt>
-                <c:pt idx="1">
-                  <c:v>2016</c:v>
-                </c:pt>
-                <c:pt idx="2">
-                  <c:v>2017</c:v>
-                </c:pt>
-                <c:pt idx="3">
-                  <c:v>2018</c:v>
-                </c:pt>
-              </c:numCache>
-            </c:numRef>
-          </c:cat>
-          <c:val>
-            <c:numRef>
-              <c:f>Sheet1!$E$2:$E$5</c:f>
-              <c:numCache>
-                <c:formatCode>General</c:formatCode>
-                <c:ptCount val="4"/>
-                <c:pt idx="0" c:formatCode="General">
-                  <c:v>3.2</c:v>
-                </c:pt>
-                <c:pt idx="1" c:formatCode="General">
-                  <c:v>3.5</c:v>
-                </c:pt>
-                <c:pt idx="2" c:formatCode="General">
-                  <c:v>4.3</c:v>
-                </c:pt>
-                <c:pt idx="3" c:formatCode="General">
-                  <c:v>5.3</c:v>
-                </c:pt>
-              </c:numCache>
-            </c:numRef>
-          </c:val>
-        </c:ser>
-        <c:dLbls>
-          <c:dLblPos val="outEnd"/>
-          <c:showLegendKey val="0"/>
-          <c:showVal val="0"/>
-          <c:showCatName val="0"/>
-          <c:showSerName val="0"/>
-          <c:showPercent val="0"/>
-          <c:showBubbleSize val="0"/>
-        </c:dLbls>
-        <c:gapWidth val="219"/>
-        <c:overlap val="-27"/>
-        <c:axId val="599600499"/>
-        <c:axId val="574304056"/>
-      </c:barChart>
-      <c:catAx>
-        <c:axId val="599600499"/>
-        <c:scaling>
-          <c:orientation val="minMax"/>
-        </c:scaling>
-        <c:delete val="0"/>
-        <c:axPos val="b"/>
-        <c:numFmt formatCode="General" sourceLinked="1"/>
-        <c:majorTickMark val="none"/>
-        <c:minorTickMark val="none"/>
-        <c:tickLblPos val="nextTo"/>
-        <c:spPr>
-          <a:noFill/>
-          <a:ln w="9525" cap="flat" cmpd="sng" algn="ctr">
-            <a:solidFill>
-              <a:schemeClr val="tx1">
-                <a:lumMod val="15000"/>
-                <a:lumOff val="85000"/>
-              </a:schemeClr>
-            </a:solidFill>
-            <a:round/>
-          </a:ln>
-          <a:effectLst/>
-        </c:spPr>
-        <c:txPr>
-          <a:bodyPr rot="-60000000" spcFirstLastPara="0" vertOverflow="ellipsis" horzOverflow="overflow" vert="horz" wrap="square" anchor="ctr" anchorCtr="1"/>
-          <a:lstStyle/>
-          <a:p>
-            <a:pPr>
-              <a:defRPr sz="900" kern="1200">
-                <a:solidFill>
-                  <a:schemeClr val="tx1">
-                    <a:lumMod val="65000"/>
-                    <a:lumOff val="35000"/>
-                  </a:schemeClr>
-                </a:solidFill>
-                <a:latin typeface="+mn-lt"/>
-                <a:ea typeface="+mn-ea"/>
-                <a:cs typeface="+mn-cs"/>
-              </a:defRPr>
-            </a:pPr>
-          </a:p>
-        </c:txPr>
-        <c:crossAx val="574304056"/>
-        <c:crosses val="autoZero"/>
-        <c:auto val="1"/>
-        <c:lblAlgn val="ctr"/>
-        <c:lblOffset val="100"/>
-        <c:tickMarkSkip val="1"/>
-        <c:noMultiLvlLbl val="0"/>
-      </c:catAx>
-      <c:valAx>
-        <c:axId val="574304056"/>
-        <c:scaling>
-          <c:orientation val="minMax"/>
-        </c:scaling>
-        <c:delete val="0"/>
-        <c:axPos val="l"/>
-        <c:majorGridlines>
-          <c:spPr>
-            <a:noFill/>
-            <a:ln w="9525" cap="flat" cmpd="sng" algn="ctr">
-              <a:solidFill>
-                <a:schemeClr val="tx1">
-                  <a:lumMod val="15000"/>
-                  <a:lumOff val="85000"/>
-                </a:schemeClr>
-              </a:solidFill>
-              <a:round/>
-            </a:ln>
-            <a:effectLst/>
-          </c:spPr>
-        </c:majorGridlines>
-        <c:numFmt formatCode="General" sourceLinked="1"/>
-        <c:majorTickMark val="none"/>
-        <c:minorTickMark val="none"/>
-        <c:tickLblPos val="nextTo"/>
-        <c:spPr>
-          <a:noFill/>
-          <a:ln>
-            <a:noFill/>
-          </a:ln>
-          <a:effectLst/>
-        </c:spPr>
-        <c:txPr>
-          <a:bodyPr rot="-60000000" spcFirstLastPara="0" vertOverflow="ellipsis" horzOverflow="overflow" vert="horz" wrap="square" anchor="ctr" anchorCtr="1"/>
-          <a:lstStyle/>
-          <a:p>
-            <a:pPr>
-              <a:defRPr sz="900" kern="1200">
-                <a:solidFill>
-                  <a:schemeClr val="tx1">
-                    <a:lumMod val="65000"/>
-                    <a:lumOff val="35000"/>
-                  </a:schemeClr>
-                </a:solidFill>
-                <a:latin typeface="+mn-lt"/>
-                <a:ea typeface="+mn-ea"/>
-                <a:cs typeface="+mn-cs"/>
-              </a:defRPr>
-            </a:pPr>
-          </a:p>
-        </c:txPr>
-        <c:crossAx val="599600499"/>
-        <c:crosses val="autoZero"/>
-        <c:crossBetween val="between"/>
-      </c:valAx>
-      <c:spPr>
-        <a:noFill/>
-        <a:ln>
-          <a:noFill/>
-        </a:ln>
-        <a:effectLst/>
-      </c:spPr>
-    </c:plotArea>
-    <c:legend>
-      <c:legendPos val="b"/>
-      <c:layout/>
-      <c:overlay val="0"/>
-      <c:spPr>
-        <a:noFill/>
-        <a:ln>
-          <a:noFill/>
-        </a:ln>
-        <a:effectLst/>
-      </c:spPr>
-      <c:txPr>
-        <a:bodyPr rot="0" spcFirstLastPara="0" vertOverflow="ellipsis" horzOverflow="overflow" vert="horz" wrap="square" anchor="ctr" anchorCtr="1"/>
-        <a:lstStyle/>
-        <a:p>
-          <a:pPr>
-            <a:defRPr sz="900" kern="1200">
-              <a:solidFill>
-                <a:schemeClr val="tx1">
-                  <a:lumMod val="65000"/>
-                  <a:lumOff val="35000"/>
-                </a:schemeClr>
-              </a:solidFill>
-              <a:latin typeface="+mn-lt"/>
-              <a:ea typeface="+mn-ea"/>
-              <a:cs typeface="+mn-cs"/>
-            </a:defRPr>
-          </a:pPr>
-        </a:p>
-      </c:txPr>
-    </c:legend>
-    <c:plotVisOnly val="1"/>
-    <c:dispBlanksAs val="gap"/>
-    <c:showDLblsOverMax val="0"/>
-  </c:chart>
-  <c:spPr>
-    <a:solidFill>
-      <a:schemeClr val="bg1"/>
-    </a:solidFill>
-    <a:ln w="9525" cap="flat" cmpd="sng" algn="ctr">
-      <a:solidFill>
-        <a:schemeClr val="tx1">
-          <a:lumMod val="15000"/>
-          <a:lumOff val="85000"/>
-        </a:schemeClr>
-      </a:solidFill>
-      <a:round/>
-    </a:ln>
-    <a:effectLst/>
-  </c:spPr>
-  <c:txPr>
-    <a:bodyPr rot="0" spcFirstLastPara="0" vertOverflow="ellipsis" horzOverflow="overflow" vert="horz" wrap="square" anchor="ctr" anchorCtr="1"/>
-    <a:lstStyle/>
-    <a:p>
-      <a:pPr>
-        <a:defRPr lang="en-US" sz="1000" kern="1200">
-          <a:solidFill>
-            <a:schemeClr val="tx1"/>
-          </a:solidFill>
-          <a:latin typeface="+mn-lt"/>
-          <a:ea typeface="+mn-ea"/>
-          <a:cs typeface="+mn-cs"/>
-        </a:defRPr>
-      </a:pPr>
-    </a:p>
-  </c:txPr>
-  <c:externalData r:id="rId1">
-    <c:autoUpdate val="0"/>
-  </c:externalData>
-</c:chartSpace>
-</file>
-
-<file path=word/charts/chart3.xml><?xml version="1.0" encoding="utf-8"?>
-<c:chartSpace xmlns:c="http://schemas.openxmlformats.org/drawingml/2006/chart" xmlns:a="http://schemas.openxmlformats.org/drawingml/2006/main" xmlns:r="http://schemas.openxmlformats.org/officeDocument/2006/relationships">
-  <c:date1904 val="0"/>
-  <c:lang val="zh-CN"/>
-  <c:roundedCorners val="0"/>
-  <mc:AlternateContent xmlns:mc="http://schemas.openxmlformats.org/markup-compatibility/2006">
-    <mc:Choice xmlns:c14="http://schemas.microsoft.com/office/drawing/2007/8/2/chart" Requires="c14">
-      <c14:style val="102"/>
-    </mc:Choice>
-    <mc:Fallback>
-      <c:style val="2"/>
-    </mc:Fallback>
-  </mc:AlternateContent>
-  <c:chart>
-    <c:title>
       <c:layout/>
       <c:overlay val="0"/>
       <c:spPr>
@@ -1862,7 +793,7 @@
 </c:chartSpace>
 </file>
 
-<file path=word/charts/chart4.xml><?xml version="1.0" encoding="utf-8"?>
+<file path=word/charts/chart2.xml><?xml version="1.0" encoding="utf-8"?>
 <c:chartSpace xmlns:c="http://schemas.openxmlformats.org/drawingml/2006/chart" xmlns:a="http://schemas.openxmlformats.org/drawingml/2006/main" xmlns:r="http://schemas.openxmlformats.org/officeDocument/2006/relationships">
   <c:date1904 val="0"/>
   <c:lang val="zh-CN"/>
@@ -2287,7 +1218,7 @@
 </c:chartSpace>
 </file>
 
-<file path=word/charts/chart5.xml><?xml version="1.0" encoding="utf-8"?>
+<file path=word/charts/chart3.xml><?xml version="1.0" encoding="utf-8"?>
 <c:chartSpace xmlns:c="http://schemas.openxmlformats.org/drawingml/2006/chart" xmlns:a="http://schemas.openxmlformats.org/drawingml/2006/main" xmlns:r="http://schemas.openxmlformats.org/officeDocument/2006/relationships">
   <c:date1904 val="0"/>
   <c:lang val="zh-CN"/>
@@ -2948,88 +1879,8 @@
 </cs:colorStyle>
 </file>
 
-<file path=word/charts/colors4.xml><?xml version="1.0" encoding="utf-8"?>
-<cs:colorStyle xmlns:cs="http://schemas.microsoft.com/office/drawing/2012/chartStyle" xmlns:a="http://schemas.openxmlformats.org/drawingml/2006/main" meth="cycle" id="10">
-  <a:schemeClr val="accent1"/>
-  <a:schemeClr val="accent2"/>
-  <a:schemeClr val="accent3"/>
-  <a:schemeClr val="accent4"/>
-  <a:schemeClr val="accent5"/>
-  <a:schemeClr val="accent6"/>
-  <cs:variation/>
-  <cs:variation>
-    <a:lumMod val="60000"/>
-  </cs:variation>
-  <cs:variation>
-    <a:lumMod val="80000"/>
-    <a:lumOff val="20000"/>
-  </cs:variation>
-  <cs:variation>
-    <a:lumMod val="80000"/>
-  </cs:variation>
-  <cs:variation>
-    <a:lumMod val="60000"/>
-    <a:lumOff val="40000"/>
-  </cs:variation>
-  <cs:variation>
-    <a:lumMod val="50000"/>
-  </cs:variation>
-  <cs:variation>
-    <a:lumMod val="70000"/>
-    <a:lumOff val="30000"/>
-  </cs:variation>
-  <cs:variation>
-    <a:lumMod val="70000"/>
-  </cs:variation>
-  <cs:variation>
-    <a:lumMod val="50000"/>
-    <a:lumOff val="50000"/>
-  </cs:variation>
-</cs:colorStyle>
-</file>
-
-<file path=word/charts/colors5.xml><?xml version="1.0" encoding="utf-8"?>
-<cs:colorStyle xmlns:cs="http://schemas.microsoft.com/office/drawing/2012/chartStyle" xmlns:a="http://schemas.openxmlformats.org/drawingml/2006/main" meth="cycle" id="10">
-  <a:schemeClr val="accent1"/>
-  <a:schemeClr val="accent2"/>
-  <a:schemeClr val="accent3"/>
-  <a:schemeClr val="accent4"/>
-  <a:schemeClr val="accent5"/>
-  <a:schemeClr val="accent6"/>
-  <cs:variation/>
-  <cs:variation>
-    <a:lumMod val="60000"/>
-  </cs:variation>
-  <cs:variation>
-    <a:lumMod val="80000"/>
-    <a:lumOff val="20000"/>
-  </cs:variation>
-  <cs:variation>
-    <a:lumMod val="80000"/>
-  </cs:variation>
-  <cs:variation>
-    <a:lumMod val="60000"/>
-    <a:lumOff val="40000"/>
-  </cs:variation>
-  <cs:variation>
-    <a:lumMod val="50000"/>
-  </cs:variation>
-  <cs:variation>
-    <a:lumMod val="70000"/>
-    <a:lumOff val="30000"/>
-  </cs:variation>
-  <cs:variation>
-    <a:lumMod val="70000"/>
-  </cs:variation>
-  <cs:variation>
-    <a:lumMod val="50000"/>
-    <a:lumOff val="50000"/>
-  </cs:variation>
-</cs:colorStyle>
-</file>
-
 <file path=word/charts/style1.xml><?xml version="1.0" encoding="utf-8"?>
-<cs:chartStyle xmlns:cs="http://schemas.microsoft.com/office/drawing/2012/chartStyle" xmlns:a="http://schemas.openxmlformats.org/drawingml/2006/main" id="332">
+<cs:chartStyle xmlns:cs="http://schemas.microsoft.com/office/drawing/2012/chartStyle" xmlns:a="http://schemas.openxmlformats.org/drawingml/2006/main" id="201">
   <cs:axisTitle>
     <cs:lnRef idx="0"/>
     <cs:fillRef idx="0"/>
@@ -4035,1026 +2886,7 @@
 </file>
 
 <file path=word/charts/style3.xml><?xml version="1.0" encoding="utf-8"?>
-<cs:chartStyle xmlns:cs="http://schemas.microsoft.com/office/drawing/2012/chartStyle" xmlns:a="http://schemas.openxmlformats.org/drawingml/2006/main" id="227">
-  <cs:axisTitle>
-    <cs:lnRef idx="0"/>
-    <cs:fillRef idx="0"/>
-    <cs:effectRef idx="0"/>
-    <cs:fontRef idx="minor">
-      <a:schemeClr val="tx1">
-        <a:lumMod val="65000"/>
-        <a:lumOff val="35000"/>
-      </a:schemeClr>
-    </cs:fontRef>
-    <cs:defRPr sz="1000" kern="1200"/>
-  </cs:axisTitle>
-  <cs:categoryAxis>
-    <cs:lnRef idx="0"/>
-    <cs:fillRef idx="0"/>
-    <cs:effectRef idx="0"/>
-    <cs:fontRef idx="minor">
-      <a:schemeClr val="tx1">
-        <a:lumMod val="65000"/>
-        <a:lumOff val="35000"/>
-      </a:schemeClr>
-    </cs:fontRef>
-    <cs:spPr>
-      <a:ln w="9525" cap="flat" cmpd="sng" algn="ctr">
-        <a:solidFill>
-          <a:schemeClr val="tx1">
-            <a:lumMod val="15000"/>
-            <a:lumOff val="85000"/>
-          </a:schemeClr>
-        </a:solidFill>
-        <a:round/>
-      </a:ln>
-    </cs:spPr>
-    <cs:defRPr sz="900" kern="1200"/>
-  </cs:categoryAxis>
-  <cs:chartArea mods="allowNoFillOverride allowNoLineOverride">
-    <cs:lnRef idx="0"/>
-    <cs:fillRef idx="0"/>
-    <cs:effectRef idx="0"/>
-    <cs:fontRef idx="minor">
-      <a:schemeClr val="tx1"/>
-    </cs:fontRef>
-    <cs:spPr>
-      <a:solidFill>
-        <a:schemeClr val="bg1"/>
-      </a:solidFill>
-      <a:ln w="9525" cap="flat" cmpd="sng" algn="ctr">
-        <a:solidFill>
-          <a:schemeClr val="tx1">
-            <a:lumMod val="15000"/>
-            <a:lumOff val="85000"/>
-          </a:schemeClr>
-        </a:solidFill>
-        <a:round/>
-      </a:ln>
-    </cs:spPr>
-    <cs:defRPr sz="1000" kern="1200"/>
-  </cs:chartArea>
-  <cs:dataLabel>
-    <cs:lnRef idx="0"/>
-    <cs:fillRef idx="0"/>
-    <cs:effectRef idx="0"/>
-    <cs:fontRef idx="minor">
-      <a:schemeClr val="tx1">
-        <a:lumMod val="75000"/>
-        <a:lumOff val="25000"/>
-      </a:schemeClr>
-    </cs:fontRef>
-    <cs:defRPr sz="900" kern="1200"/>
-  </cs:dataLabel>
-  <cs:dataLabelCallout>
-    <cs:lnRef idx="0"/>
-    <cs:fillRef idx="0"/>
-    <cs:effectRef idx="0"/>
-    <cs:fontRef idx="minor">
-      <a:schemeClr val="dk1">
-        <a:lumMod val="65000"/>
-        <a:lumOff val="35000"/>
-      </a:schemeClr>
-    </cs:fontRef>
-    <cs:spPr>
-      <a:solidFill>
-        <a:schemeClr val="lt1"/>
-      </a:solidFill>
-      <a:ln>
-        <a:solidFill>
-          <a:schemeClr val="dk1">
-            <a:lumMod val="25000"/>
-            <a:lumOff val="75000"/>
-          </a:schemeClr>
-        </a:solidFill>
-      </a:ln>
-    </cs:spPr>
-    <cs:defRPr sz="900" kern="1200"/>
-    <cs:bodyPr rot="0" spcFirstLastPara="1" vertOverflow="clip" horzOverflow="clip" vert="horz" wrap="square" lIns="36576" tIns="18288" rIns="36576" bIns="18288" anchor="ctr" anchorCtr="1">
-      <a:spAutoFit/>
-    </cs:bodyPr>
-  </cs:dataLabelCallout>
-  <cs:dataPoint>
-    <cs:lnRef idx="0"/>
-    <cs:fillRef idx="1">
-      <cs:styleClr val="auto"/>
-    </cs:fillRef>
-    <cs:effectRef idx="0"/>
-    <cs:fontRef idx="minor">
-      <a:schemeClr val="tx1"/>
-    </cs:fontRef>
-    <cs:spPr>
-      <a:solidFill>
-        <a:schemeClr val="phClr"/>
-      </a:solidFill>
-    </cs:spPr>
-  </cs:dataPoint>
-  <cs:dataPoint3D>
-    <cs:lnRef idx="0"/>
-    <cs:fillRef idx="1">
-      <cs:styleClr val="auto"/>
-    </cs:fillRef>
-    <cs:effectRef idx="0"/>
-    <cs:fontRef idx="minor">
-      <a:schemeClr val="tx1"/>
-    </cs:fontRef>
-    <cs:spPr>
-      <a:solidFill>
-        <a:schemeClr val="phClr"/>
-      </a:solidFill>
-    </cs:spPr>
-  </cs:dataPoint3D>
-  <cs:dataPointLine>
-    <cs:lnRef idx="0">
-      <cs:styleClr val="auto"/>
-    </cs:lnRef>
-    <cs:fillRef idx="1"/>
-    <cs:effectRef idx="0"/>
-    <cs:fontRef idx="minor">
-      <a:schemeClr val="tx1"/>
-    </cs:fontRef>
-    <cs:spPr>
-      <a:ln w="28575" cap="rnd">
-        <a:solidFill>
-          <a:schemeClr val="phClr"/>
-        </a:solidFill>
-        <a:round/>
-      </a:ln>
-    </cs:spPr>
-  </cs:dataPointLine>
-  <cs:dataPointMarker>
-    <cs:lnRef idx="0">
-      <cs:styleClr val="auto"/>
-    </cs:lnRef>
-    <cs:fillRef idx="1">
-      <cs:styleClr val="auto"/>
-    </cs:fillRef>
-    <cs:effectRef idx="0"/>
-    <cs:fontRef idx="minor">
-      <a:schemeClr val="tx1"/>
-    </cs:fontRef>
-    <cs:spPr>
-      <a:solidFill>
-        <a:schemeClr val="phClr"/>
-      </a:solidFill>
-      <a:ln w="9525">
-        <a:solidFill>
-          <a:schemeClr val="phClr"/>
-        </a:solidFill>
-      </a:ln>
-    </cs:spPr>
-  </cs:dataPointMarker>
-  <cs:dataPointMarkerLayout symbol="circle" size="5"/>
-  <cs:dataPointWireframe>
-    <cs:lnRef idx="0">
-      <cs:styleClr val="auto"/>
-    </cs:lnRef>
-    <cs:fillRef idx="1"/>
-    <cs:effectRef idx="0"/>
-    <cs:fontRef idx="minor">
-      <a:schemeClr val="tx1"/>
-    </cs:fontRef>
-    <cs:spPr>
-      <a:ln w="9525" cap="rnd">
-        <a:solidFill>
-          <a:schemeClr val="phClr"/>
-        </a:solidFill>
-        <a:round/>
-      </a:ln>
-    </cs:spPr>
-  </cs:dataPointWireframe>
-  <cs:dataTable>
-    <cs:lnRef idx="0"/>
-    <cs:fillRef idx="0"/>
-    <cs:effectRef idx="0"/>
-    <cs:fontRef idx="minor">
-      <a:schemeClr val="tx1">
-        <a:lumMod val="65000"/>
-        <a:lumOff val="35000"/>
-      </a:schemeClr>
-    </cs:fontRef>
-    <cs:spPr>
-      <a:noFill/>
-      <a:ln w="9525" cap="flat" cmpd="sng" algn="ctr">
-        <a:solidFill>
-          <a:schemeClr val="tx1">
-            <a:lumMod val="15000"/>
-            <a:lumOff val="85000"/>
-          </a:schemeClr>
-        </a:solidFill>
-        <a:round/>
-      </a:ln>
-    </cs:spPr>
-    <cs:defRPr sz="900" kern="1200"/>
-  </cs:dataTable>
-  <cs:downBar>
-    <cs:lnRef idx="0"/>
-    <cs:fillRef idx="0"/>
-    <cs:effectRef idx="0"/>
-    <cs:fontRef idx="minor">
-      <a:schemeClr val="dk1"/>
-    </cs:fontRef>
-    <cs:spPr>
-      <a:solidFill>
-        <a:schemeClr val="dk1">
-          <a:lumMod val="65000"/>
-          <a:lumOff val="35000"/>
-        </a:schemeClr>
-      </a:solidFill>
-      <a:ln w="9525">
-        <a:solidFill>
-          <a:schemeClr val="tx1">
-            <a:lumMod val="65000"/>
-            <a:lumOff val="35000"/>
-          </a:schemeClr>
-        </a:solidFill>
-      </a:ln>
-    </cs:spPr>
-  </cs:downBar>
-  <cs:dropLine>
-    <cs:lnRef idx="0"/>
-    <cs:fillRef idx="0"/>
-    <cs:effectRef idx="0"/>
-    <cs:fontRef idx="minor">
-      <a:schemeClr val="tx1"/>
-    </cs:fontRef>
-    <cs:spPr>
-      <a:ln w="9525" cap="flat" cmpd="sng" algn="ctr">
-        <a:solidFill>
-          <a:schemeClr val="tx1">
-            <a:lumMod val="35000"/>
-            <a:lumOff val="65000"/>
-          </a:schemeClr>
-        </a:solidFill>
-        <a:round/>
-      </a:ln>
-    </cs:spPr>
-  </cs:dropLine>
-  <cs:errorBar>
-    <cs:lnRef idx="0"/>
-    <cs:fillRef idx="0"/>
-    <cs:effectRef idx="0"/>
-    <cs:fontRef idx="minor">
-      <a:schemeClr val="tx1"/>
-    </cs:fontRef>
-    <cs:spPr>
-      <a:ln w="9525" cap="flat" cmpd="sng" algn="ctr">
-        <a:solidFill>
-          <a:schemeClr val="tx1">
-            <a:lumMod val="65000"/>
-            <a:lumOff val="35000"/>
-          </a:schemeClr>
-        </a:solidFill>
-        <a:round/>
-      </a:ln>
-    </cs:spPr>
-  </cs:errorBar>
-  <cs:floor>
-    <cs:lnRef idx="0"/>
-    <cs:fillRef idx="0"/>
-    <cs:effectRef idx="0"/>
-    <cs:fontRef idx="minor">
-      <a:schemeClr val="tx1"/>
-    </cs:fontRef>
-    <cs:spPr>
-      <a:noFill/>
-      <a:ln>
-        <a:noFill/>
-      </a:ln>
-    </cs:spPr>
-  </cs:floor>
-  <cs:gridlineMajor>
-    <cs:lnRef idx="0"/>
-    <cs:fillRef idx="0"/>
-    <cs:effectRef idx="0"/>
-    <cs:fontRef idx="minor">
-      <a:schemeClr val="tx1"/>
-    </cs:fontRef>
-    <cs:spPr>
-      <a:ln w="9525" cap="flat" cmpd="sng" algn="ctr">
-        <a:solidFill>
-          <a:schemeClr val="tx1">
-            <a:lumMod val="15000"/>
-            <a:lumOff val="85000"/>
-          </a:schemeClr>
-        </a:solidFill>
-        <a:round/>
-      </a:ln>
-    </cs:spPr>
-  </cs:gridlineMajor>
-  <cs:gridlineMinor>
-    <cs:lnRef idx="0"/>
-    <cs:fillRef idx="0"/>
-    <cs:effectRef idx="0"/>
-    <cs:fontRef idx="minor">
-      <a:schemeClr val="tx1"/>
-    </cs:fontRef>
-    <cs:spPr>
-      <a:ln w="9525" cap="flat" cmpd="sng" algn="ctr">
-        <a:solidFill>
-          <a:schemeClr val="tx1">
-            <a:lumMod val="5000"/>
-            <a:lumOff val="95000"/>
-          </a:schemeClr>
-        </a:solidFill>
-        <a:round/>
-      </a:ln>
-    </cs:spPr>
-  </cs:gridlineMinor>
-  <cs:hiLoLine>
-    <cs:lnRef idx="0"/>
-    <cs:fillRef idx="0"/>
-    <cs:effectRef idx="0"/>
-    <cs:fontRef idx="minor">
-      <a:schemeClr val="tx1"/>
-    </cs:fontRef>
-    <cs:spPr>
-      <a:ln w="9525" cap="flat" cmpd="sng" algn="ctr">
-        <a:solidFill>
-          <a:schemeClr val="tx1">
-            <a:lumMod val="75000"/>
-            <a:lumOff val="25000"/>
-          </a:schemeClr>
-        </a:solidFill>
-        <a:round/>
-      </a:ln>
-    </cs:spPr>
-  </cs:hiLoLine>
-  <cs:leaderLine>
-    <cs:lnRef idx="0"/>
-    <cs:fillRef idx="0"/>
-    <cs:effectRef idx="0"/>
-    <cs:fontRef idx="minor">
-      <a:schemeClr val="tx1"/>
-    </cs:fontRef>
-    <cs:spPr>
-      <a:ln w="9525" cap="flat" cmpd="sng" algn="ctr">
-        <a:solidFill>
-          <a:schemeClr val="tx1">
-            <a:lumMod val="35000"/>
-            <a:lumOff val="65000"/>
-          </a:schemeClr>
-        </a:solidFill>
-        <a:round/>
-      </a:ln>
-    </cs:spPr>
-  </cs:leaderLine>
-  <cs:legend>
-    <cs:lnRef idx="0"/>
-    <cs:fillRef idx="0"/>
-    <cs:effectRef idx="0"/>
-    <cs:fontRef idx="minor">
-      <a:schemeClr val="tx1">
-        <a:lumMod val="65000"/>
-        <a:lumOff val="35000"/>
-      </a:schemeClr>
-    </cs:fontRef>
-    <cs:defRPr sz="900" kern="1200"/>
-  </cs:legend>
-  <cs:plotArea mods="allowNoFillOverride allowNoLineOverride">
-    <cs:lnRef idx="0"/>
-    <cs:fillRef idx="0"/>
-    <cs:effectRef idx="0"/>
-    <cs:fontRef idx="minor">
-      <a:schemeClr val="tx1"/>
-    </cs:fontRef>
-  </cs:plotArea>
-  <cs:plotArea3D mods="allowNoFillOverride allowNoLineOverride">
-    <cs:lnRef idx="0"/>
-    <cs:fillRef idx="0"/>
-    <cs:effectRef idx="0"/>
-    <cs:fontRef idx="minor">
-      <a:schemeClr val="tx1"/>
-    </cs:fontRef>
-  </cs:plotArea3D>
-  <cs:seriesAxis>
-    <cs:lnRef idx="0"/>
-    <cs:fillRef idx="0"/>
-    <cs:effectRef idx="0"/>
-    <cs:fontRef idx="minor">
-      <a:schemeClr val="tx1">
-        <a:lumMod val="65000"/>
-        <a:lumOff val="35000"/>
-      </a:schemeClr>
-    </cs:fontRef>
-    <cs:defRPr sz="900" kern="1200"/>
-  </cs:seriesAxis>
-  <cs:seriesLine>
-    <cs:lnRef idx="0"/>
-    <cs:fillRef idx="0"/>
-    <cs:effectRef idx="0"/>
-    <cs:fontRef idx="minor">
-      <a:schemeClr val="tx1"/>
-    </cs:fontRef>
-    <cs:spPr>
-      <a:ln w="9525" cap="flat" cmpd="sng" algn="ctr">
-        <a:solidFill>
-          <a:schemeClr val="tx1">
-            <a:lumMod val="35000"/>
-            <a:lumOff val="65000"/>
-          </a:schemeClr>
-        </a:solidFill>
-        <a:round/>
-      </a:ln>
-    </cs:spPr>
-  </cs:seriesLine>
-  <cs:title>
-    <cs:lnRef idx="0"/>
-    <cs:fillRef idx="0"/>
-    <cs:effectRef idx="0"/>
-    <cs:fontRef idx="minor">
-      <a:schemeClr val="tx1">
-        <a:lumMod val="65000"/>
-        <a:lumOff val="35000"/>
-      </a:schemeClr>
-    </cs:fontRef>
-    <cs:defRPr sz="1400" b="0" kern="1200" spc="0" baseline="0"/>
-  </cs:title>
-  <cs:trendline>
-    <cs:lnRef idx="0">
-      <cs:styleClr val="auto"/>
-    </cs:lnRef>
-    <cs:fillRef idx="0"/>
-    <cs:effectRef idx="0"/>
-    <cs:fontRef idx="minor">
-      <a:schemeClr val="tx1"/>
-    </cs:fontRef>
-    <cs:spPr>
-      <a:ln w="19050" cap="rnd">
-        <a:solidFill>
-          <a:schemeClr val="phClr"/>
-        </a:solidFill>
-        <a:prstDash val="sysDot"/>
-      </a:ln>
-    </cs:spPr>
-  </cs:trendline>
-  <cs:trendlineLabel>
-    <cs:lnRef idx="0"/>
-    <cs:fillRef idx="0"/>
-    <cs:effectRef idx="0"/>
-    <cs:fontRef idx="minor">
-      <a:schemeClr val="tx1">
-        <a:lumMod val="65000"/>
-        <a:lumOff val="35000"/>
-      </a:schemeClr>
-    </cs:fontRef>
-    <cs:defRPr sz="900" kern="1200"/>
-  </cs:trendlineLabel>
-  <cs:upBar>
-    <cs:lnRef idx="0"/>
-    <cs:fillRef idx="0"/>
-    <cs:effectRef idx="0"/>
-    <cs:fontRef idx="minor">
-      <a:schemeClr val="dk1"/>
-    </cs:fontRef>
-    <cs:spPr>
-      <a:solidFill>
-        <a:schemeClr val="lt1"/>
-      </a:solidFill>
-      <a:ln w="9525">
-        <a:solidFill>
-          <a:schemeClr val="tx1">
-            <a:lumMod val="15000"/>
-            <a:lumOff val="85000"/>
-          </a:schemeClr>
-        </a:solidFill>
-      </a:ln>
-    </cs:spPr>
-  </cs:upBar>
-  <cs:valueAxis>
-    <cs:lnRef idx="0"/>
-    <cs:fillRef idx="0"/>
-    <cs:effectRef idx="0"/>
-    <cs:fontRef idx="minor">
-      <a:schemeClr val="tx1">
-        <a:lumMod val="65000"/>
-        <a:lumOff val="35000"/>
-      </a:schemeClr>
-    </cs:fontRef>
-    <cs:defRPr sz="900" kern="1200"/>
-  </cs:valueAxis>
-  <cs:wall>
-    <cs:lnRef idx="0"/>
-    <cs:fillRef idx="0"/>
-    <cs:effectRef idx="0"/>
-    <cs:fontRef idx="minor">
-      <a:schemeClr val="tx1"/>
-    </cs:fontRef>
-    <cs:spPr>
-      <a:noFill/>
-      <a:ln>
-        <a:noFill/>
-      </a:ln>
-    </cs:spPr>
-  </cs:wall>
-</cs:chartStyle>
-</file>
-
-<file path=word/charts/style4.xml><?xml version="1.0" encoding="utf-8"?>
-<cs:chartStyle xmlns:cs="http://schemas.microsoft.com/office/drawing/2012/chartStyle" xmlns:a="http://schemas.openxmlformats.org/drawingml/2006/main" id="201">
-  <cs:axisTitle>
-    <cs:lnRef idx="0"/>
-    <cs:fillRef idx="0"/>
-    <cs:effectRef idx="0"/>
-    <cs:fontRef idx="minor">
-      <a:schemeClr val="tx1">
-        <a:lumMod val="65000"/>
-        <a:lumOff val="35000"/>
-      </a:schemeClr>
-    </cs:fontRef>
-    <cs:defRPr sz="1000" kern="1200"/>
-  </cs:axisTitle>
-  <cs:categoryAxis>
-    <cs:lnRef idx="0"/>
-    <cs:fillRef idx="0"/>
-    <cs:effectRef idx="0"/>
-    <cs:fontRef idx="minor">
-      <a:schemeClr val="tx1">
-        <a:lumMod val="65000"/>
-        <a:lumOff val="35000"/>
-      </a:schemeClr>
-    </cs:fontRef>
-    <cs:spPr>
-      <a:ln w="9525" cap="flat" cmpd="sng" algn="ctr">
-        <a:solidFill>
-          <a:schemeClr val="tx1">
-            <a:lumMod val="15000"/>
-            <a:lumOff val="85000"/>
-          </a:schemeClr>
-        </a:solidFill>
-        <a:round/>
-      </a:ln>
-    </cs:spPr>
-    <cs:defRPr sz="900" kern="1200"/>
-  </cs:categoryAxis>
-  <cs:chartArea mods="allowNoFillOverride allowNoLineOverride">
-    <cs:lnRef idx="0"/>
-    <cs:fillRef idx="0"/>
-    <cs:effectRef idx="0"/>
-    <cs:fontRef idx="minor">
-      <a:schemeClr val="tx1"/>
-    </cs:fontRef>
-    <cs:spPr>
-      <a:solidFill>
-        <a:schemeClr val="bg1"/>
-      </a:solidFill>
-      <a:ln w="9525" cap="flat" cmpd="sng" algn="ctr">
-        <a:solidFill>
-          <a:schemeClr val="tx1">
-            <a:lumMod val="15000"/>
-            <a:lumOff val="85000"/>
-          </a:schemeClr>
-        </a:solidFill>
-        <a:round/>
-      </a:ln>
-    </cs:spPr>
-    <cs:defRPr sz="1000" kern="1200"/>
-  </cs:chartArea>
-  <cs:dataLabel>
-    <cs:lnRef idx="0"/>
-    <cs:fillRef idx="0"/>
-    <cs:effectRef idx="0"/>
-    <cs:fontRef idx="minor">
-      <a:schemeClr val="tx1">
-        <a:lumMod val="75000"/>
-        <a:lumOff val="25000"/>
-      </a:schemeClr>
-    </cs:fontRef>
-    <cs:defRPr sz="900" kern="1200"/>
-  </cs:dataLabel>
-  <cs:dataLabelCallout>
-    <cs:lnRef idx="0"/>
-    <cs:fillRef idx="0"/>
-    <cs:effectRef idx="0"/>
-    <cs:fontRef idx="minor">
-      <a:schemeClr val="dk1">
-        <a:lumMod val="65000"/>
-        <a:lumOff val="35000"/>
-      </a:schemeClr>
-    </cs:fontRef>
-    <cs:spPr>
-      <a:solidFill>
-        <a:schemeClr val="lt1"/>
-      </a:solidFill>
-      <a:ln>
-        <a:solidFill>
-          <a:schemeClr val="dk1">
-            <a:lumMod val="25000"/>
-            <a:lumOff val="75000"/>
-          </a:schemeClr>
-        </a:solidFill>
-      </a:ln>
-    </cs:spPr>
-    <cs:defRPr sz="900" kern="1200"/>
-    <cs:bodyPr rot="0" spcFirstLastPara="1" vertOverflow="clip" horzOverflow="clip" vert="horz" wrap="square" lIns="36576" tIns="18288" rIns="36576" bIns="18288" anchor="ctr" anchorCtr="1">
-      <a:spAutoFit/>
-    </cs:bodyPr>
-  </cs:dataLabelCallout>
-  <cs:dataPoint>
-    <cs:lnRef idx="0"/>
-    <cs:fillRef idx="1">
-      <cs:styleClr val="auto"/>
-    </cs:fillRef>
-    <cs:effectRef idx="0"/>
-    <cs:fontRef idx="minor">
-      <a:schemeClr val="tx1"/>
-    </cs:fontRef>
-  </cs:dataPoint>
-  <cs:dataPoint3D>
-    <cs:lnRef idx="0"/>
-    <cs:fillRef idx="1">
-      <cs:styleClr val="auto"/>
-    </cs:fillRef>
-    <cs:effectRef idx="0"/>
-    <cs:fontRef idx="minor">
-      <a:schemeClr val="tx1"/>
-    </cs:fontRef>
-  </cs:dataPoint3D>
-  <cs:dataPointLine>
-    <cs:lnRef idx="0">
-      <cs:styleClr val="auto"/>
-    </cs:lnRef>
-    <cs:fillRef idx="1"/>
-    <cs:effectRef idx="0"/>
-    <cs:fontRef idx="minor">
-      <a:schemeClr val="tx1"/>
-    </cs:fontRef>
-    <cs:spPr>
-      <a:ln w="28575" cap="rnd">
-        <a:solidFill>
-          <a:schemeClr val="phClr"/>
-        </a:solidFill>
-        <a:round/>
-      </a:ln>
-    </cs:spPr>
-  </cs:dataPointLine>
-  <cs:dataPointMarker>
-    <cs:lnRef idx="0">
-      <cs:styleClr val="auto"/>
-    </cs:lnRef>
-    <cs:fillRef idx="1">
-      <cs:styleClr val="auto"/>
-    </cs:fillRef>
-    <cs:effectRef idx="0"/>
-    <cs:fontRef idx="minor">
-      <a:schemeClr val="tx1"/>
-    </cs:fontRef>
-    <cs:spPr>
-      <a:ln w="9525">
-        <a:solidFill>
-          <a:schemeClr val="phClr"/>
-        </a:solidFill>
-      </a:ln>
-    </cs:spPr>
-  </cs:dataPointMarker>
-  <cs:dataPointMarkerLayout symbol="circle" size="5"/>
-  <cs:dataPointWireframe>
-    <cs:lnRef idx="0">
-      <cs:styleClr val="auto"/>
-    </cs:lnRef>
-    <cs:fillRef idx="1"/>
-    <cs:effectRef idx="0"/>
-    <cs:fontRef idx="minor">
-      <a:schemeClr val="tx1"/>
-    </cs:fontRef>
-    <cs:spPr>
-      <a:ln w="9525" cap="rnd">
-        <a:solidFill>
-          <a:schemeClr val="phClr"/>
-        </a:solidFill>
-        <a:round/>
-      </a:ln>
-    </cs:spPr>
-  </cs:dataPointWireframe>
-  <cs:dataTable>
-    <cs:lnRef idx="0"/>
-    <cs:fillRef idx="0"/>
-    <cs:effectRef idx="0"/>
-    <cs:fontRef idx="minor">
-      <a:schemeClr val="tx1">
-        <a:lumMod val="65000"/>
-        <a:lumOff val="35000"/>
-      </a:schemeClr>
-    </cs:fontRef>
-    <cs:spPr>
-      <a:noFill/>
-      <a:ln w="9525" cap="flat" cmpd="sng" algn="ctr">
-        <a:solidFill>
-          <a:schemeClr val="tx1">
-            <a:lumMod val="15000"/>
-            <a:lumOff val="85000"/>
-          </a:schemeClr>
-        </a:solidFill>
-        <a:round/>
-      </a:ln>
-    </cs:spPr>
-    <cs:defRPr sz="900" kern="1200"/>
-  </cs:dataTable>
-  <cs:downBar>
-    <cs:lnRef idx="0"/>
-    <cs:fillRef idx="0"/>
-    <cs:effectRef idx="0"/>
-    <cs:fontRef idx="minor">
-      <a:schemeClr val="dk1"/>
-    </cs:fontRef>
-    <cs:spPr>
-      <a:solidFill>
-        <a:schemeClr val="dk1">
-          <a:lumMod val="65000"/>
-          <a:lumOff val="35000"/>
-        </a:schemeClr>
-      </a:solidFill>
-      <a:ln w="9525">
-        <a:solidFill>
-          <a:schemeClr val="tx1">
-            <a:lumMod val="65000"/>
-            <a:lumOff val="35000"/>
-          </a:schemeClr>
-        </a:solidFill>
-      </a:ln>
-    </cs:spPr>
-  </cs:downBar>
-  <cs:dropLine>
-    <cs:lnRef idx="0"/>
-    <cs:fillRef idx="0"/>
-    <cs:effectRef idx="0"/>
-    <cs:fontRef idx="minor">
-      <a:schemeClr val="tx1"/>
-    </cs:fontRef>
-    <cs:spPr>
-      <a:ln w="9525" cap="flat" cmpd="sng" algn="ctr">
-        <a:solidFill>
-          <a:schemeClr val="tx1">
-            <a:lumMod val="35000"/>
-            <a:lumOff val="65000"/>
-          </a:schemeClr>
-        </a:solidFill>
-        <a:round/>
-      </a:ln>
-    </cs:spPr>
-  </cs:dropLine>
-  <cs:errorBar>
-    <cs:lnRef idx="0"/>
-    <cs:fillRef idx="0"/>
-    <cs:effectRef idx="0"/>
-    <cs:fontRef idx="minor">
-      <a:schemeClr val="tx1"/>
-    </cs:fontRef>
-    <cs:spPr>
-      <a:ln w="9525" cap="flat" cmpd="sng" algn="ctr">
-        <a:solidFill>
-          <a:schemeClr val="tx1">
-            <a:lumMod val="65000"/>
-            <a:lumOff val="35000"/>
-          </a:schemeClr>
-        </a:solidFill>
-        <a:round/>
-      </a:ln>
-    </cs:spPr>
-  </cs:errorBar>
-  <cs:floor>
-    <cs:lnRef idx="0"/>
-    <cs:fillRef idx="0"/>
-    <cs:effectRef idx="0"/>
-    <cs:fontRef idx="minor">
-      <a:schemeClr val="tx1"/>
-    </cs:fontRef>
-    <cs:spPr>
-      <a:noFill/>
-      <a:ln>
-        <a:noFill/>
-      </a:ln>
-    </cs:spPr>
-  </cs:floor>
-  <cs:gridlineMajor>
-    <cs:lnRef idx="0"/>
-    <cs:fillRef idx="0"/>
-    <cs:effectRef idx="0"/>
-    <cs:fontRef idx="minor">
-      <a:schemeClr val="tx1"/>
-    </cs:fontRef>
-    <cs:spPr>
-      <a:ln w="9525" cap="flat" cmpd="sng" algn="ctr">
-        <a:solidFill>
-          <a:schemeClr val="tx1">
-            <a:lumMod val="15000"/>
-            <a:lumOff val="85000"/>
-          </a:schemeClr>
-        </a:solidFill>
-        <a:round/>
-      </a:ln>
-    </cs:spPr>
-  </cs:gridlineMajor>
-  <cs:gridlineMinor>
-    <cs:lnRef idx="0"/>
-    <cs:fillRef idx="0"/>
-    <cs:effectRef idx="0"/>
-    <cs:fontRef idx="minor">
-      <a:schemeClr val="tx1"/>
-    </cs:fontRef>
-    <cs:spPr>
-      <a:ln w="9525" cap="flat" cmpd="sng" algn="ctr">
-        <a:solidFill>
-          <a:schemeClr val="tx1">
-            <a:lumMod val="5000"/>
-            <a:lumOff val="95000"/>
-          </a:schemeClr>
-        </a:solidFill>
-        <a:round/>
-      </a:ln>
-    </cs:spPr>
-  </cs:gridlineMinor>
-  <cs:hiLoLine>
-    <cs:lnRef idx="0"/>
-    <cs:fillRef idx="0"/>
-    <cs:effectRef idx="0"/>
-    <cs:fontRef idx="minor">
-      <a:schemeClr val="tx1"/>
-    </cs:fontRef>
-    <cs:spPr>
-      <a:ln w="9525" cap="flat" cmpd="sng" algn="ctr">
-        <a:solidFill>
-          <a:schemeClr val="tx1">
-            <a:lumMod val="75000"/>
-            <a:lumOff val="25000"/>
-          </a:schemeClr>
-        </a:solidFill>
-        <a:round/>
-      </a:ln>
-    </cs:spPr>
-  </cs:hiLoLine>
-  <cs:leaderLine>
-    <cs:lnRef idx="0"/>
-    <cs:fillRef idx="0"/>
-    <cs:effectRef idx="0"/>
-    <cs:fontRef idx="minor">
-      <a:schemeClr val="tx1"/>
-    </cs:fontRef>
-    <cs:spPr>
-      <a:ln w="9525" cap="flat" cmpd="sng" algn="ctr">
-        <a:solidFill>
-          <a:schemeClr val="tx1">
-            <a:lumMod val="35000"/>
-            <a:lumOff val="65000"/>
-          </a:schemeClr>
-        </a:solidFill>
-        <a:round/>
-      </a:ln>
-    </cs:spPr>
-  </cs:leaderLine>
-  <cs:legend>
-    <cs:lnRef idx="0"/>
-    <cs:fillRef idx="0"/>
-    <cs:effectRef idx="0"/>
-    <cs:fontRef idx="minor">
-      <a:schemeClr val="tx1">
-        <a:lumMod val="65000"/>
-        <a:lumOff val="35000"/>
-      </a:schemeClr>
-    </cs:fontRef>
-    <cs:defRPr sz="900" kern="1200"/>
-  </cs:legend>
-  <cs:plotArea mods="allowNoFillOverride allowNoLineOverride">
-    <cs:lnRef idx="0"/>
-    <cs:fillRef idx="0"/>
-    <cs:effectRef idx="0"/>
-    <cs:fontRef idx="minor">
-      <a:schemeClr val="tx1"/>
-    </cs:fontRef>
-  </cs:plotArea>
-  <cs:plotArea3D mods="allowNoFillOverride allowNoLineOverride">
-    <cs:lnRef idx="0"/>
-    <cs:fillRef idx="0"/>
-    <cs:effectRef idx="0"/>
-    <cs:fontRef idx="minor">
-      <a:schemeClr val="tx1"/>
-    </cs:fontRef>
-  </cs:plotArea3D>
-  <cs:seriesAxis>
-    <cs:lnRef idx="0"/>
-    <cs:fillRef idx="0"/>
-    <cs:effectRef idx="0"/>
-    <cs:fontRef idx="minor">
-      <a:schemeClr val="tx1">
-        <a:lumMod val="65000"/>
-        <a:lumOff val="35000"/>
-      </a:schemeClr>
-    </cs:fontRef>
-    <cs:defRPr sz="900" kern="1200"/>
-  </cs:seriesAxis>
-  <cs:seriesLine>
-    <cs:lnRef idx="0"/>
-    <cs:fillRef idx="0"/>
-    <cs:effectRef idx="0"/>
-    <cs:fontRef idx="minor">
-      <a:schemeClr val="tx1"/>
-    </cs:fontRef>
-    <cs:spPr>
-      <a:ln w="9525" cap="flat" cmpd="sng" algn="ctr">
-        <a:solidFill>
-          <a:schemeClr val="tx1">
-            <a:lumMod val="35000"/>
-            <a:lumOff val="65000"/>
-          </a:schemeClr>
-        </a:solidFill>
-        <a:round/>
-      </a:ln>
-    </cs:spPr>
-  </cs:seriesLine>
-  <cs:title>
-    <cs:lnRef idx="0"/>
-    <cs:fillRef idx="0"/>
-    <cs:effectRef idx="0"/>
-    <cs:fontRef idx="minor">
-      <a:schemeClr val="tx1">
-        <a:lumMod val="65000"/>
-        <a:lumOff val="35000"/>
-      </a:schemeClr>
-    </cs:fontRef>
-    <cs:defRPr sz="1400" b="0" kern="1200" spc="0" baseline="0"/>
-  </cs:title>
-  <cs:trendline>
-    <cs:lnRef idx="0">
-      <cs:styleClr val="auto"/>
-    </cs:lnRef>
-    <cs:fillRef idx="0"/>
-    <cs:effectRef idx="0"/>
-    <cs:fontRef idx="minor">
-      <a:schemeClr val="tx1"/>
-    </cs:fontRef>
-    <cs:spPr>
-      <a:ln w="19050" cap="rnd">
-        <a:solidFill>
-          <a:schemeClr val="phClr"/>
-        </a:solidFill>
-        <a:prstDash val="sysDot"/>
-      </a:ln>
-    </cs:spPr>
-  </cs:trendline>
-  <cs:trendlineLabel>
-    <cs:lnRef idx="0"/>
-    <cs:fillRef idx="0"/>
-    <cs:effectRef idx="0"/>
-    <cs:fontRef idx="minor">
-      <a:schemeClr val="tx1">
-        <a:lumMod val="65000"/>
-        <a:lumOff val="35000"/>
-      </a:schemeClr>
-    </cs:fontRef>
-    <cs:defRPr sz="900" kern="1200"/>
-  </cs:trendlineLabel>
-  <cs:upBar>
-    <cs:lnRef idx="0"/>
-    <cs:fillRef idx="0"/>
-    <cs:effectRef idx="0"/>
-    <cs:fontRef idx="minor">
-      <a:schemeClr val="dk1"/>
-    </cs:fontRef>
-    <cs:spPr>
-      <a:solidFill>
-        <a:schemeClr val="lt1"/>
-      </a:solidFill>
-      <a:ln w="9525">
-        <a:solidFill>
-          <a:schemeClr val="tx1">
-            <a:lumMod val="15000"/>
-            <a:lumOff val="85000"/>
-          </a:schemeClr>
-        </a:solidFill>
-      </a:ln>
-    </cs:spPr>
-  </cs:upBar>
-  <cs:valueAxis>
-    <cs:lnRef idx="0"/>
-    <cs:fillRef idx="0"/>
-    <cs:effectRef idx="0"/>
-    <cs:fontRef idx="minor">
-      <a:schemeClr val="tx1">
-        <a:lumMod val="65000"/>
-        <a:lumOff val="35000"/>
-      </a:schemeClr>
-    </cs:fontRef>
-    <cs:defRPr sz="900" kern="1200"/>
-  </cs:valueAxis>
-  <cs:wall>
-    <cs:lnRef idx="0"/>
-    <cs:fillRef idx="0"/>
-    <cs:effectRef idx="0"/>
-    <cs:fontRef idx="minor">
-      <a:schemeClr val="tx1"/>
-    </cs:fontRef>
-    <cs:spPr>
-      <a:noFill/>
-      <a:ln>
-        <a:noFill/>
-      </a:ln>
-    </cs:spPr>
-  </cs:wall>
-</cs:chartStyle>
-</file>
-
-<file path=word/charts/style5.xml><?xml version="1.0" encoding="utf-8"?>
-<cs:chartStyle xmlns:cs="http://schemas.microsoft.com/office/drawing/2012/chartStyle" xmlns:a="http://schemas.openxmlformats.org/drawingml/2006/main" id="201">
+<cs:chartStyle xmlns:cs="http://schemas.microsoft.com/office/drawing/2012/chartStyle" xmlns:a="http://schemas.openxmlformats.org/drawingml/2006/main" id="332">
   <cs:axisTitle>
     <cs:lnRef idx="0"/>
     <cs:fillRef idx="0"/>

</xml_diff>